<commit_message>
Updated CV with location
</commit_message>
<xml_diff>
--- a/AndreyKuleshovCV.docx
+++ b/AndreyKuleshovCV.docx
@@ -17,7 +17,7 @@
           <w:rtl w:val="0"/>
         </w:rPr>
         <w:drawing xmlns:a="http://schemas.openxmlformats.org/drawingml/2006/main">
-          <wp:anchor distT="0" distB="0" distL="0" distR="0" simplePos="0" relativeHeight="251692032" behindDoc="0" locked="0" layoutInCell="1" allowOverlap="1">
+          <wp:anchor distT="0" distB="0" distL="0" distR="0" simplePos="0" relativeHeight="251688960" behindDoc="0" locked="0" layoutInCell="1" allowOverlap="1">
             <wp:simplePos x="0" y="0"/>
             <wp:positionH relativeFrom="column">
               <wp:posOffset>-779780</wp:posOffset>
@@ -74,7 +74,7 @@
         <mc:AlternateContent>
           <mc:Choice Requires="wps">
             <w:drawing xmlns:a="http://schemas.openxmlformats.org/drawingml/2006/main">
-              <wp:anchor distT="0" distB="0" distL="0" distR="0" simplePos="0" relativeHeight="251691008" behindDoc="0" locked="0" layoutInCell="1" allowOverlap="1">
+              <wp:anchor distT="0" distB="0" distL="0" distR="0" simplePos="0" relativeHeight="251687936" behindDoc="0" locked="0" layoutInCell="1" allowOverlap="1">
                 <wp:simplePos x="0" y="0"/>
                 <wp:positionH relativeFrom="column">
                   <wp:posOffset>-454659</wp:posOffset>
@@ -151,7 +151,7 @@
           </mc:Choice>
           <mc:Fallback>
             <w:pict>
-              <v:shape id="_x0000_s1026" type="#_x0000_t202" style="visibility:visible;position:absolute;margin-left:-35.8pt;margin-top:589.3pt;width:167.8pt;height:27.0pt;z-index:251691008;mso-position-horizontal:absolute;mso-position-horizontal-relative:text;mso-position-vertical:absolute;mso-position-vertical-relative:line;mso-wrap-distance-left:0.0pt;mso-wrap-distance-top:0.0pt;mso-wrap-distance-right:0.0pt;mso-wrap-distance-bottom:0.0pt;">
+              <v:shape id="_x0000_s1026" type="#_x0000_t202" style="visibility:visible;position:absolute;margin-left:-35.8pt;margin-top:589.3pt;width:167.8pt;height:27.0pt;z-index:251687936;mso-position-horizontal:absolute;mso-position-horizontal-relative:text;mso-position-vertical:absolute;mso-position-vertical-relative:line;mso-wrap-distance-left:0.0pt;mso-wrap-distance-top:0.0pt;mso-wrap-distance-right:0.0pt;mso-wrap-distance-bottom:0.0pt;">
                 <v:fill on="f"/>
                 <v:stroke on="f" weight="1.0pt" dashstyle="solid" endcap="flat" miterlimit="400.0%" joinstyle="miter" linestyle="single" startarrow="none" startarrowwidth="medium" startarrowlength="medium" endarrow="none" endarrowwidth="medium" endarrowlength="medium"/>
                 <v:textbox>
@@ -201,7 +201,7 @@
         <mc:AlternateContent>
           <mc:Choice Requires="wps">
             <w:drawing xmlns:a="http://schemas.openxmlformats.org/drawingml/2006/main">
-              <wp:anchor distT="0" distB="0" distL="0" distR="0" simplePos="0" relativeHeight="251669504" behindDoc="0" locked="0" layoutInCell="1" allowOverlap="1">
+              <wp:anchor distT="0" distB="0" distL="0" distR="0" simplePos="0" relativeHeight="251668480" behindDoc="0" locked="0" layoutInCell="1" allowOverlap="1">
                 <wp:simplePos x="0" y="0"/>
                 <wp:positionH relativeFrom="column">
                   <wp:posOffset>1356359</wp:posOffset>
@@ -367,7 +367,7 @@
           </mc:Choice>
           <mc:Fallback>
             <w:pict>
-              <v:shape id="_x0000_s1027" type="#_x0000_t202" style="visibility:visible;position:absolute;margin-left:106.8pt;margin-top:532.2pt;width:396.3pt;height:46.2pt;z-index:251669504;mso-position-horizontal:absolute;mso-position-horizontal-relative:text;mso-position-vertical:absolute;mso-position-vertical-relative:line;mso-wrap-distance-left:0.0pt;mso-wrap-distance-top:0.0pt;mso-wrap-distance-right:0.0pt;mso-wrap-distance-bottom:0.0pt;">
+              <v:shape id="_x0000_s1027" type="#_x0000_t202" style="visibility:visible;position:absolute;margin-left:106.8pt;margin-top:532.2pt;width:396.3pt;height:46.2pt;z-index:251668480;mso-position-horizontal:absolute;mso-position-horizontal-relative:text;mso-position-vertical:absolute;mso-position-vertical-relative:line;mso-wrap-distance-left:0.0pt;mso-wrap-distance-top:0.0pt;mso-wrap-distance-right:0.0pt;mso-wrap-distance-bottom:0.0pt;">
                 <v:fill on="f"/>
                 <v:stroke on="f" weight="1.0pt" dashstyle="solid" endcap="flat" miterlimit="400.0%" joinstyle="miter" linestyle="single" startarrow="none" startarrowwidth="medium" startarrowlength="medium" endarrow="none" endarrowwidth="medium" endarrowlength="medium"/>
                 <v:textbox>
@@ -507,7 +507,7 @@
         <mc:AlternateContent>
           <mc:Choice Requires="wps">
             <w:drawing xmlns:a="http://schemas.openxmlformats.org/drawingml/2006/main">
-              <wp:anchor distT="0" distB="0" distL="0" distR="0" simplePos="0" relativeHeight="251668480" behindDoc="0" locked="0" layoutInCell="1" allowOverlap="1">
+              <wp:anchor distT="0" distB="0" distL="0" distR="0" simplePos="0" relativeHeight="251667456" behindDoc="0" locked="0" layoutInCell="1" allowOverlap="1">
                 <wp:simplePos x="0" y="0"/>
                 <wp:positionH relativeFrom="column">
                   <wp:posOffset>1355088</wp:posOffset>
@@ -586,7 +586,7 @@
           </mc:Choice>
           <mc:Fallback>
             <w:pict>
-              <v:shape id="_x0000_s1028" type="#_x0000_t202" style="visibility:visible;position:absolute;margin-left:106.7pt;margin-top:511.6pt;width:400.8pt;height:22.5pt;z-index:251668480;mso-position-horizontal:absolute;mso-position-horizontal-relative:text;mso-position-vertical:absolute;mso-position-vertical-relative:line;mso-wrap-distance-left:0.0pt;mso-wrap-distance-top:0.0pt;mso-wrap-distance-right:0.0pt;mso-wrap-distance-bottom:0.0pt;">
+              <v:shape id="_x0000_s1028" type="#_x0000_t202" style="visibility:visible;position:absolute;margin-left:106.7pt;margin-top:511.6pt;width:400.8pt;height:22.5pt;z-index:251667456;mso-position-horizontal:absolute;mso-position-horizontal-relative:text;mso-position-vertical:absolute;mso-position-vertical-relative:line;mso-wrap-distance-left:0.0pt;mso-wrap-distance-top:0.0pt;mso-wrap-distance-right:0.0pt;mso-wrap-distance-bottom:0.0pt;">
                 <v:fill on="f"/>
                 <v:stroke on="f" weight="1.0pt" dashstyle="solid" endcap="flat" miterlimit="400.0%" joinstyle="miter" linestyle="single" startarrow="none" startarrowwidth="medium" startarrowlength="medium" endarrow="none" endarrowwidth="medium" endarrowlength="medium"/>
                 <v:textbox>
@@ -639,13 +639,13 @@
         <mc:AlternateContent>
           <mc:Choice Requires="wps">
             <w:drawing xmlns:a="http://schemas.openxmlformats.org/drawingml/2006/main">
-              <wp:anchor distT="0" distB="0" distL="0" distR="0" simplePos="0" relativeHeight="251672576" behindDoc="0" locked="0" layoutInCell="1" allowOverlap="1">
+              <wp:anchor distT="0" distB="0" distL="0" distR="0" simplePos="0" relativeHeight="251671552" behindDoc="0" locked="0" layoutInCell="1" allowOverlap="1">
                 <wp:simplePos x="0" y="0"/>
                 <wp:positionH relativeFrom="column">
                   <wp:posOffset>-411479</wp:posOffset>
                 </wp:positionH>
                 <wp:positionV relativeFrom="line">
-                  <wp:posOffset>6458583</wp:posOffset>
+                  <wp:posOffset>6458584</wp:posOffset>
                 </wp:positionV>
                 <wp:extent cx="1632587" cy="342900"/>
                 <wp:effectExtent l="0" t="0" r="0" b="0"/>
@@ -717,7 +717,7 @@
           </mc:Choice>
           <mc:Fallback>
             <w:pict>
-              <v:shape id="_x0000_s1029" type="#_x0000_t202" style="visibility:visible;position:absolute;margin-left:-32.4pt;margin-top:508.5pt;width:128.6pt;height:27.0pt;z-index:251672576;mso-position-horizontal:absolute;mso-position-horizontal-relative:text;mso-position-vertical:absolute;mso-position-vertical-relative:line;mso-wrap-distance-left:0.0pt;mso-wrap-distance-top:0.0pt;mso-wrap-distance-right:0.0pt;mso-wrap-distance-bottom:0.0pt;">
+              <v:shape id="_x0000_s1029" type="#_x0000_t202" style="visibility:visible;position:absolute;margin-left:-32.4pt;margin-top:508.5pt;width:128.6pt;height:27.0pt;z-index:251671552;mso-position-horizontal:absolute;mso-position-horizontal-relative:text;mso-position-vertical:absolute;mso-position-vertical-relative:line;mso-wrap-distance-left:0.0pt;mso-wrap-distance-top:0.0pt;mso-wrap-distance-right:0.0pt;mso-wrap-distance-bottom:0.0pt;">
                 <v:fill on="f"/>
                 <v:stroke on="f" weight="1.0pt" dashstyle="solid" endcap="flat" miterlimit="400.0%" joinstyle="miter" linestyle="single" startarrow="none" startarrowwidth="medium" startarrowlength="medium" endarrow="none" endarrowwidth="medium" endarrowlength="medium"/>
                 <v:textbox>
@@ -767,7 +767,7 @@
           <w:rtl w:val="0"/>
         </w:rPr>
         <w:drawing xmlns:a="http://schemas.openxmlformats.org/drawingml/2006/main">
-          <wp:anchor distT="0" distB="0" distL="0" distR="0" simplePos="0" relativeHeight="251689984" behindDoc="0" locked="0" layoutInCell="1" allowOverlap="1">
+          <wp:anchor distT="0" distB="0" distL="0" distR="0" simplePos="0" relativeHeight="251686912" behindDoc="0" locked="0" layoutInCell="1" allowOverlap="1">
             <wp:simplePos x="0" y="0"/>
             <wp:positionH relativeFrom="column">
               <wp:posOffset>-741680</wp:posOffset>
@@ -825,13 +825,13 @@
         <mc:AlternateContent>
           <mc:Choice Requires="wps">
             <w:drawing xmlns:a="http://schemas.openxmlformats.org/drawingml/2006/main">
-              <wp:anchor distT="0" distB="0" distL="0" distR="0" simplePos="0" relativeHeight="251679744" behindDoc="0" locked="0" layoutInCell="1" allowOverlap="1">
+              <wp:anchor distT="0" distB="0" distL="0" distR="0" simplePos="0" relativeHeight="251678720" behindDoc="0" locked="0" layoutInCell="1" allowOverlap="1">
                 <wp:simplePos x="0" y="0"/>
                 <wp:positionH relativeFrom="column">
                   <wp:posOffset>-763904</wp:posOffset>
                 </wp:positionH>
                 <wp:positionV relativeFrom="line">
-                  <wp:posOffset>6758939</wp:posOffset>
+                  <wp:posOffset>6758940</wp:posOffset>
                 </wp:positionV>
                 <wp:extent cx="2487931" cy="483870"/>
                 <wp:effectExtent l="0" t="0" r="0" b="0"/>
@@ -947,7 +947,7 @@
           </mc:Choice>
           <mc:Fallback>
             <w:pict>
-              <v:shape id="_x0000_s1030" type="#_x0000_t202" style="visibility:visible;position:absolute;margin-left:-60.1pt;margin-top:532.2pt;width:195.9pt;height:38.1pt;z-index:251679744;mso-position-horizontal:absolute;mso-position-horizontal-relative:text;mso-position-vertical:absolute;mso-position-vertical-relative:line;mso-wrap-distance-left:0.0pt;mso-wrap-distance-top:0.0pt;mso-wrap-distance-right:0.0pt;mso-wrap-distance-bottom:0.0pt;">
+              <v:shape id="_x0000_s1030" type="#_x0000_t202" style="visibility:visible;position:absolute;margin-left:-60.1pt;margin-top:532.2pt;width:195.9pt;height:38.1pt;z-index:251678720;mso-position-horizontal:absolute;mso-position-horizontal-relative:text;mso-position-vertical:absolute;mso-position-vertical-relative:line;mso-wrap-distance-left:0.0pt;mso-wrap-distance-top:0.0pt;mso-wrap-distance-right:0.0pt;mso-wrap-distance-bottom:0.0pt;">
                 <v:fill on="f"/>
                 <v:stroke on="f" weight="1.0pt" dashstyle="solid" endcap="flat" miterlimit="400.0%" joinstyle="miter" linestyle="single" startarrow="none" startarrowwidth="medium" startarrowlength="medium" endarrow="none" endarrowwidth="medium" endarrowlength="medium"/>
                 <v:textbox>
@@ -1043,7 +1043,7 @@
         <mc:AlternateContent>
           <mc:Choice Requires="wps">
             <w:drawing xmlns:a="http://schemas.openxmlformats.org/drawingml/2006/main">
-              <wp:anchor distT="0" distB="0" distL="0" distR="0" simplePos="0" relativeHeight="251680768" behindDoc="0" locked="0" layoutInCell="1" allowOverlap="1">
+              <wp:anchor distT="0" distB="0" distL="0" distR="0" simplePos="0" relativeHeight="251679744" behindDoc="0" locked="0" layoutInCell="1" allowOverlap="1">
                 <wp:simplePos x="0" y="0"/>
                 <wp:positionH relativeFrom="column">
                   <wp:posOffset>-748030</wp:posOffset>
@@ -1120,7 +1120,7 @@
           </mc:Choice>
           <mc:Fallback>
             <w:pict>
-              <v:shape id="_x0000_s1031" type="#_x0000_t202" style="visibility:visible;position:absolute;margin-left:-58.9pt;margin-top:561.0pt;width:161.6pt;height:22.5pt;z-index:251680768;mso-position-horizontal:absolute;mso-position-horizontal-relative:text;mso-position-vertical:absolute;mso-position-vertical-relative:line;mso-wrap-distance-left:0.0pt;mso-wrap-distance-top:0.0pt;mso-wrap-distance-right:0.0pt;mso-wrap-distance-bottom:0.0pt;">
+              <v:shape id="_x0000_s1031" type="#_x0000_t202" style="visibility:visible;position:absolute;margin-left:-58.9pt;margin-top:561.0pt;width:161.6pt;height:22.5pt;z-index:251679744;mso-position-horizontal:absolute;mso-position-horizontal-relative:text;mso-position-vertical:absolute;mso-position-vertical-relative:line;mso-wrap-distance-left:0.0pt;mso-wrap-distance-top:0.0pt;mso-wrap-distance-right:0.0pt;mso-wrap-distance-bottom:0.0pt;">
                 <v:fill on="f"/>
                 <v:stroke on="f" weight="1.0pt" dashstyle="solid" endcap="flat" miterlimit="400.0%" joinstyle="miter" linestyle="single" startarrow="none" startarrowwidth="medium" startarrowlength="medium" endarrow="none" endarrowwidth="medium" endarrowlength="medium"/>
                 <v:textbox>
@@ -1171,18 +1171,18 @@
         <mc:AlternateContent>
           <mc:Choice Requires="wps">
             <w:drawing xmlns:a="http://schemas.openxmlformats.org/drawingml/2006/main">
-              <wp:anchor distT="0" distB="0" distL="0" distR="0" simplePos="0" relativeHeight="251684864" behindDoc="0" locked="0" layoutInCell="1" allowOverlap="1">
+              <wp:anchor distT="0" distB="0" distL="0" distR="0" simplePos="0" relativeHeight="251691008" behindDoc="0" locked="0" layoutInCell="1" allowOverlap="1">
                 <wp:simplePos x="0" y="0"/>
                 <wp:positionH relativeFrom="column">
-                  <wp:posOffset>4492065</wp:posOffset>
+                  <wp:posOffset>1353818</wp:posOffset>
                 </wp:positionH>
                 <wp:positionV relativeFrom="line">
-                  <wp:posOffset>84777</wp:posOffset>
+                  <wp:posOffset>5200015</wp:posOffset>
                 </wp:positionV>
-                <wp:extent cx="1965962" cy="514728"/>
+                <wp:extent cx="5090161" cy="285750"/>
                 <wp:effectExtent l="0" t="0" r="0" b="0"/>
                 <wp:wrapNone/>
-                <wp:docPr id="1073741833" name="officeArt object" descr="Text Box 38"/>
+                <wp:docPr id="1073741833" name="officeArt object" descr="Text Box 18"/>
                 <wp:cNvGraphicFramePr/>
                 <a:graphic xmlns:a="http://schemas.openxmlformats.org/drawingml/2006/main">
                   <a:graphicData uri="http://schemas.microsoft.com/office/word/2010/wordprocessingShape">
@@ -1191,7 +1191,7 @@
                       <wps:spPr>
                         <a:xfrm>
                           <a:off x="0" y="0"/>
-                          <a:ext cx="1965962" cy="514728"/>
+                          <a:ext cx="5090161" cy="285750"/>
                         </a:xfrm>
                         <a:prstGeom prst="rect">
                           <a:avLst/>
@@ -1218,52 +1218,23 @@
                             <w:r>
                               <w:rPr>
                                 <w:rStyle w:val="None"/>
-                                <w:rFonts w:ascii="Raleway Light" w:cs="Raleway Light" w:hAnsi="Raleway Light" w:eastAsia="Raleway Light"/>
+                                <w:rFonts w:ascii="Raleway SemiBold" w:cs="Raleway SemiBold" w:hAnsi="Raleway SemiBold" w:eastAsia="Raleway SemiBold"/>
+                                <w:b w:val="1"/>
+                                <w:bCs w:val="1"/>
                                 <w:outline w:val="0"/>
-                                <w:color w:val="545554"/>
-                                <w:u w:color="545554"/>
-                                <w:rtl w:val="0"/>
-                                <w:lang w:val="nl-NL"/>
+                                <w:color w:val="313131"/>
+                                <w:sz w:val="24"/>
+                                <w:szCs w:val="24"/>
+                                <w:u w:color="313131"/>
+                                <w:rtl w:val="0"/>
+                                <w:lang w:val="de-DE"/>
                                 <w14:textFill>
                                   <w14:solidFill>
-                                    <w14:srgbClr w14:val="545554"/>
+                                    <w14:srgbClr w14:val="313131"/>
                                   </w14:solidFill>
                                 </w14:textFill>
                               </w:rPr>
-                              <w:t>Moscow, Russia</w:t>
-                            </w:r>
-                            <w:r>
-                              <w:rPr>
-                                <w:rStyle w:val="None"/>
-                                <w:rFonts w:ascii="Raleway Light" w:cs="Raleway Light" w:hAnsi="Raleway Light" w:eastAsia="Raleway Light"/>
-                                <w:outline w:val="0"/>
-                                <w:color w:val="545554"/>
-                                <w:u w:color="545554"/>
-                                <w:rtl w:val="0"/>
-                                <w14:textFill>
-                                  <w14:solidFill>
-                                    <w14:srgbClr w14:val="545554"/>
-                                  </w14:solidFill>
-                                </w14:textFill>
-                              </w:rPr>
-                              <w:br w:type="textWrapping"/>
-                            </w:r>
-                            <w:r>
-                              <w:rPr>
-                                <w:rStyle w:val="None"/>
-                                <w:rFonts w:ascii="Raleway Light" w:cs="Raleway Light" w:hAnsi="Raleway Light" w:eastAsia="Raleway Light"/>
-                                <w:outline w:val="0"/>
-                                <w:color w:val="545554"/>
-                                <w:u w:color="545554"/>
-                                <w:rtl w:val="0"/>
-                                <w:lang w:val="en-US"/>
-                                <w14:textFill>
-                                  <w14:solidFill>
-                                    <w14:srgbClr w14:val="545554"/>
-                                  </w14:solidFill>
-                                </w14:textFill>
-                              </w:rPr>
-                              <w:t>ready to relocate</w:t>
+                              <w:t>C/C++ Compiler Engineer</w:t>
                             </w:r>
                           </w:p>
                         </w:txbxContent>
@@ -1279,7 +1250,7 @@
           </mc:Choice>
           <mc:Fallback>
             <w:pict>
-              <v:shape id="_x0000_s1032" type="#_x0000_t202" style="visibility:visible;position:absolute;margin-left:353.7pt;margin-top:6.7pt;width:154.8pt;height:40.5pt;z-index:251684864;mso-position-horizontal:absolute;mso-position-horizontal-relative:text;mso-position-vertical:absolute;mso-position-vertical-relative:line;mso-wrap-distance-left:0.0pt;mso-wrap-distance-top:0.0pt;mso-wrap-distance-right:0.0pt;mso-wrap-distance-bottom:0.0pt;">
+              <v:shape id="_x0000_s1032" type="#_x0000_t202" style="visibility:visible;position:absolute;margin-left:106.6pt;margin-top:409.5pt;width:400.8pt;height:22.5pt;z-index:251691008;mso-position-horizontal:absolute;mso-position-horizontal-relative:text;mso-position-vertical:absolute;mso-position-vertical-relative:line;mso-wrap-distance-left:0.0pt;mso-wrap-distance-top:0.0pt;mso-wrap-distance-right:0.0pt;mso-wrap-distance-bottom:0.0pt;">
                 <v:fill on="f"/>
                 <v:stroke on="f" weight="1.0pt" dashstyle="solid" endcap="flat" miterlimit="400.0%" joinstyle="miter" linestyle="single" startarrow="none" startarrowwidth="medium" startarrowlength="medium" endarrow="none" endarrowwidth="medium" endarrowlength="medium"/>
                 <v:textbox>
@@ -1297,52 +1268,23 @@
                       <w:r>
                         <w:rPr>
                           <w:rStyle w:val="None"/>
-                          <w:rFonts w:ascii="Raleway Light" w:cs="Raleway Light" w:hAnsi="Raleway Light" w:eastAsia="Raleway Light"/>
+                          <w:rFonts w:ascii="Raleway SemiBold" w:cs="Raleway SemiBold" w:hAnsi="Raleway SemiBold" w:eastAsia="Raleway SemiBold"/>
+                          <w:b w:val="1"/>
+                          <w:bCs w:val="1"/>
                           <w:outline w:val="0"/>
-                          <w:color w:val="545554"/>
-                          <w:u w:color="545554"/>
-                          <w:rtl w:val="0"/>
-                          <w:lang w:val="nl-NL"/>
+                          <w:color w:val="313131"/>
+                          <w:sz w:val="24"/>
+                          <w:szCs w:val="24"/>
+                          <w:u w:color="313131"/>
+                          <w:rtl w:val="0"/>
+                          <w:lang w:val="de-DE"/>
                           <w14:textFill>
                             <w14:solidFill>
-                              <w14:srgbClr w14:val="545554"/>
+                              <w14:srgbClr w14:val="313131"/>
                             </w14:solidFill>
                           </w14:textFill>
                         </w:rPr>
-                        <w:t>Moscow, Russia</w:t>
-                      </w:r>
-                      <w:r>
-                        <w:rPr>
-                          <w:rStyle w:val="None"/>
-                          <w:rFonts w:ascii="Raleway Light" w:cs="Raleway Light" w:hAnsi="Raleway Light" w:eastAsia="Raleway Light"/>
-                          <w:outline w:val="0"/>
-                          <w:color w:val="545554"/>
-                          <w:u w:color="545554"/>
-                          <w:rtl w:val="0"/>
-                          <w14:textFill>
-                            <w14:solidFill>
-                              <w14:srgbClr w14:val="545554"/>
-                            </w14:solidFill>
-                          </w14:textFill>
-                        </w:rPr>
-                        <w:br w:type="textWrapping"/>
-                      </w:r>
-                      <w:r>
-                        <w:rPr>
-                          <w:rStyle w:val="None"/>
-                          <w:rFonts w:ascii="Raleway Light" w:cs="Raleway Light" w:hAnsi="Raleway Light" w:eastAsia="Raleway Light"/>
-                          <w:outline w:val="0"/>
-                          <w:color w:val="545554"/>
-                          <w:u w:color="545554"/>
-                          <w:rtl w:val="0"/>
-                          <w:lang w:val="en-US"/>
-                          <w14:textFill>
-                            <w14:solidFill>
-                              <w14:srgbClr w14:val="545554"/>
-                            </w14:solidFill>
-                          </w14:textFill>
-                        </w:rPr>
-                        <w:t>ready to relocate</w:t>
+                        <w:t>C/C++ Compiler Engineer</w:t>
                       </w:r>
                     </w:p>
                   </w:txbxContent>
@@ -1361,41 +1303,78 @@
         <mc:AlternateContent>
           <mc:Choice Requires="wps">
             <w:drawing xmlns:a="http://schemas.openxmlformats.org/drawingml/2006/main">
-              <wp:anchor distT="0" distB="0" distL="0" distR="0" simplePos="0" relativeHeight="251659264" behindDoc="0" locked="0" layoutInCell="1" allowOverlap="1">
+              <wp:anchor distT="0" distB="0" distL="0" distR="0" simplePos="0" relativeHeight="251674624" behindDoc="0" locked="0" layoutInCell="1" allowOverlap="1">
                 <wp:simplePos x="0" y="0"/>
                 <wp:positionH relativeFrom="column">
-                  <wp:posOffset>-1129329</wp:posOffset>
+                  <wp:posOffset>-706119</wp:posOffset>
                 </wp:positionH>
                 <wp:positionV relativeFrom="line">
-                  <wp:posOffset>-953925</wp:posOffset>
+                  <wp:posOffset>3794466</wp:posOffset>
                 </wp:positionV>
-                <wp:extent cx="7772400" cy="10058400"/>
+                <wp:extent cx="2051687" cy="285750"/>
                 <wp:effectExtent l="0" t="0" r="0" b="0"/>
                 <wp:wrapNone/>
-                <wp:docPr id="1073741834" name="officeArt object" descr="Rectangle 3"/>
+                <wp:docPr id="1073741834" name="officeArt object" descr="Text Box 29"/>
                 <wp:cNvGraphicFramePr/>
                 <a:graphic xmlns:a="http://schemas.openxmlformats.org/drawingml/2006/main">
                   <a:graphicData uri="http://schemas.microsoft.com/office/word/2010/wordprocessingShape">
                     <wps:wsp>
-                      <wps:cNvSpPr/>
+                      <wps:cNvSpPr txBox="1"/>
                       <wps:spPr>
                         <a:xfrm>
                           <a:off x="0" y="0"/>
-                          <a:ext cx="7772400" cy="10058400"/>
+                          <a:ext cx="2051687" cy="285750"/>
                         </a:xfrm>
                         <a:prstGeom prst="rect">
                           <a:avLst/>
                         </a:prstGeom>
-                        <a:solidFill>
-                          <a:srgbClr val="F8F8F7"/>
-                        </a:solidFill>
+                        <a:noFill/>
                         <a:ln w="12700" cap="flat">
                           <a:noFill/>
                           <a:miter lim="400000"/>
                         </a:ln>
                         <a:effectLst/>
                       </wps:spPr>
-                      <wps:bodyPr/>
+                      <wps:txbx>
+                        <w:txbxContent>
+                          <w:p>
+                            <w:pPr>
+                              <w:pStyle w:val="Body A"/>
+                              <w:bidi w:val="0"/>
+                              <w:ind w:left="0" w:right="0" w:firstLine="0"/>
+                              <w:jc w:val="left"/>
+                              <w:rPr>
+                                <w:rtl w:val="0"/>
+                              </w:rPr>
+                            </w:pPr>
+                            <w:r>
+                              <w:rPr>
+                                <w:rStyle w:val="None"/>
+                                <w:rFonts w:ascii="Raleway SemiBold" w:cs="Raleway SemiBold" w:hAnsi="Raleway SemiBold" w:eastAsia="Raleway SemiBold"/>
+                                <w:b w:val="1"/>
+                                <w:bCs w:val="1"/>
+                                <w:outline w:val="0"/>
+                                <w:color w:val="313131"/>
+                                <w:spacing w:val="-4"/>
+                                <w:sz w:val="24"/>
+                                <w:szCs w:val="24"/>
+                                <w:u w:color="313131"/>
+                                <w:rtl w:val="0"/>
+                                <w:lang w:val="de-DE"/>
+                                <w14:textFill>
+                                  <w14:solidFill>
+                                    <w14:srgbClr w14:val="313131"/>
+                                  </w14:solidFill>
+                                </w14:textFill>
+                              </w:rPr>
+                              <w:t>Deutsche Bank</w:t>
+                            </w:r>
+                          </w:p>
+                        </w:txbxContent>
+                      </wps:txbx>
+                      <wps:bodyPr wrap="square" lIns="45718" tIns="45718" rIns="45718" bIns="45718" numCol="1" anchor="t">
+                        <a:noAutofit/>
+                      </wps:bodyPr>
                     </wps:wsp>
                   </a:graphicData>
                 </a:graphic>
@@ -1404,11 +1383,48 @@
           </mc:Choice>
           <mc:Fallback>
             <w:pict>
-              <v:rect id="_x0000_s1033" style="visibility:visible;position:absolute;margin-left:-88.9pt;margin-top:-75.1pt;width:612.0pt;height:792.0pt;z-index:251659264;mso-position-horizontal:absolute;mso-position-horizontal-relative:text;mso-position-vertical:absolute;mso-position-vertical-relative:line;mso-wrap-distance-left:0.0pt;mso-wrap-distance-top:0.0pt;mso-wrap-distance-right:0.0pt;mso-wrap-distance-bottom:0.0pt;">
-                <v:fill color="#F8F8F7" opacity="100.0%" type="solid"/>
+              <v:shape id="_x0000_s1033" type="#_x0000_t202" style="visibility:visible;position:absolute;margin-left:-55.6pt;margin-top:298.8pt;width:161.6pt;height:22.5pt;z-index:251674624;mso-position-horizontal:absolute;mso-position-horizontal-relative:text;mso-position-vertical:absolute;mso-position-vertical-relative:line;mso-wrap-distance-left:0.0pt;mso-wrap-distance-top:0.0pt;mso-wrap-distance-right:0.0pt;mso-wrap-distance-bottom:0.0pt;">
+                <v:fill on="f"/>
                 <v:stroke on="f" weight="1.0pt" dashstyle="solid" endcap="flat" miterlimit="400.0%" joinstyle="miter" linestyle="single" startarrow="none" startarrowwidth="medium" startarrowlength="medium" endarrow="none" endarrowwidth="medium" endarrowlength="medium"/>
+                <v:textbox>
+                  <w:txbxContent>
+                    <w:p>
+                      <w:pPr>
+                        <w:pStyle w:val="Body A"/>
+                        <w:bidi w:val="0"/>
+                        <w:ind w:left="0" w:right="0" w:firstLine="0"/>
+                        <w:jc w:val="left"/>
+                        <w:rPr>
+                          <w:rtl w:val="0"/>
+                        </w:rPr>
+                      </w:pPr>
+                      <w:r>
+                        <w:rPr>
+                          <w:rStyle w:val="None"/>
+                          <w:rFonts w:ascii="Raleway SemiBold" w:cs="Raleway SemiBold" w:hAnsi="Raleway SemiBold" w:eastAsia="Raleway SemiBold"/>
+                          <w:b w:val="1"/>
+                          <w:bCs w:val="1"/>
+                          <w:outline w:val="0"/>
+                          <w:color w:val="313131"/>
+                          <w:spacing w:val="-4"/>
+                          <w:sz w:val="24"/>
+                          <w:szCs w:val="24"/>
+                          <w:u w:color="313131"/>
+                          <w:rtl w:val="0"/>
+                          <w:lang w:val="de-DE"/>
+                          <w14:textFill>
+                            <w14:solidFill>
+                              <w14:srgbClr w14:val="313131"/>
+                            </w14:solidFill>
+                          </w14:textFill>
+                        </w:rPr>
+                        <w:t>Deutsche Bank</w:t>
+                      </w:r>
+                    </w:p>
+                  </w:txbxContent>
+                </v:textbox>
                 <w10:wrap type="none" side="bothSides" anchorx="text"/>
-              </v:rect>
+              </v:shape>
             </w:pict>
           </mc:Fallback>
         </mc:AlternateContent>
@@ -1421,13 +1437,13 @@
         <mc:AlternateContent>
           <mc:Choice Requires="wps">
             <w:drawing xmlns:a="http://schemas.openxmlformats.org/drawingml/2006/main">
-              <wp:anchor distT="0" distB="0" distL="0" distR="0" simplePos="0" relativeHeight="251694080" behindDoc="0" locked="0" layoutInCell="1" allowOverlap="1">
+              <wp:anchor distT="0" distB="0" distL="0" distR="0" simplePos="0" relativeHeight="251664384" behindDoc="0" locked="0" layoutInCell="1" allowOverlap="1">
                 <wp:simplePos x="0" y="0"/>
                 <wp:positionH relativeFrom="column">
-                  <wp:posOffset>1353818</wp:posOffset>
+                  <wp:posOffset>1365249</wp:posOffset>
                 </wp:positionH>
                 <wp:positionV relativeFrom="line">
-                  <wp:posOffset>5200015</wp:posOffset>
+                  <wp:posOffset>3790019</wp:posOffset>
                 </wp:positionV>
                 <wp:extent cx="5090161" cy="285750"/>
                 <wp:effectExtent l="0" t="0" r="0" b="0"/>
@@ -1477,14 +1493,14 @@
                                 <w:szCs w:val="24"/>
                                 <w:u w:color="313131"/>
                                 <w:rtl w:val="0"/>
-                                <w:lang w:val="de-DE"/>
+                                <w:lang w:val="en-US"/>
                                 <w14:textFill>
                                   <w14:solidFill>
                                     <w14:srgbClr w14:val="313131"/>
                                   </w14:solidFill>
                                 </w14:textFill>
                               </w:rPr>
-                              <w:t>C/C++ Compiler Engineer</w:t>
+                              <w:t>Java/Scala Senior Developer, AVP</w:t>
                             </w:r>
                           </w:p>
                         </w:txbxContent>
@@ -1500,7 +1516,7 @@
           </mc:Choice>
           <mc:Fallback>
             <w:pict>
-              <v:shape id="_x0000_s1034" type="#_x0000_t202" style="visibility:visible;position:absolute;margin-left:106.6pt;margin-top:409.5pt;width:400.8pt;height:22.5pt;z-index:251694080;mso-position-horizontal:absolute;mso-position-horizontal-relative:text;mso-position-vertical:absolute;mso-position-vertical-relative:line;mso-wrap-distance-left:0.0pt;mso-wrap-distance-top:0.0pt;mso-wrap-distance-right:0.0pt;mso-wrap-distance-bottom:0.0pt;">
+              <v:shape id="_x0000_s1034" type="#_x0000_t202" style="visibility:visible;position:absolute;margin-left:107.5pt;margin-top:298.4pt;width:400.8pt;height:22.5pt;z-index:251664384;mso-position-horizontal:absolute;mso-position-horizontal-relative:text;mso-position-vertical:absolute;mso-position-vertical-relative:line;mso-wrap-distance-left:0.0pt;mso-wrap-distance-top:0.0pt;mso-wrap-distance-right:0.0pt;mso-wrap-distance-bottom:0.0pt;">
                 <v:fill on="f"/>
                 <v:stroke on="f" weight="1.0pt" dashstyle="solid" endcap="flat" miterlimit="400.0%" joinstyle="miter" linestyle="single" startarrow="none" startarrowwidth="medium" startarrowlength="medium" endarrow="none" endarrowwidth="medium" endarrowlength="medium"/>
                 <v:textbox>
@@ -1527,14 +1543,14 @@
                           <w:szCs w:val="24"/>
                           <w:u w:color="313131"/>
                           <w:rtl w:val="0"/>
-                          <w:lang w:val="de-DE"/>
+                          <w:lang w:val="en-US"/>
                           <w14:textFill>
                             <w14:solidFill>
                               <w14:srgbClr w14:val="313131"/>
                             </w14:solidFill>
                           </w14:textFill>
                         </w:rPr>
-                        <w:t>C/C++ Compiler Engineer</w:t>
+                        <w:t>Java/Scala Senior Developer, AVP</w:t>
                       </w:r>
                     </w:p>
                   </w:txbxContent>
@@ -1553,18 +1569,366 @@
         <mc:AlternateContent>
           <mc:Choice Requires="wps">
             <w:drawing xmlns:a="http://schemas.openxmlformats.org/drawingml/2006/main">
-              <wp:anchor distT="0" distB="0" distL="0" distR="0" simplePos="0" relativeHeight="251675648" behindDoc="0" locked="0" layoutInCell="1" allowOverlap="1">
+              <wp:anchor distT="0" distB="0" distL="0" distR="0" simplePos="0" relativeHeight="251673600" behindDoc="0" locked="0" layoutInCell="1" allowOverlap="1">
                 <wp:simplePos x="0" y="0"/>
                 <wp:positionH relativeFrom="column">
-                  <wp:posOffset>-706119</wp:posOffset>
+                  <wp:posOffset>-744855</wp:posOffset>
                 </wp:positionH>
                 <wp:positionV relativeFrom="line">
-                  <wp:posOffset>3794466</wp:posOffset>
+                  <wp:posOffset>2280842</wp:posOffset>
+                </wp:positionV>
+                <wp:extent cx="2051687" cy="1041400"/>
+                <wp:effectExtent l="0" t="0" r="0" b="0"/>
+                <wp:wrapNone/>
+                <wp:docPr id="1073741836" name="officeArt object" descr="Text Box 28"/>
+                <wp:cNvGraphicFramePr/>
+                <a:graphic xmlns:a="http://schemas.openxmlformats.org/drawingml/2006/main">
+                  <a:graphicData uri="http://schemas.microsoft.com/office/word/2010/wordprocessingShape">
+                    <wps:wsp>
+                      <wps:cNvSpPr txBox="1"/>
+                      <wps:spPr>
+                        <a:xfrm>
+                          <a:off x="0" y="0"/>
+                          <a:ext cx="2051687" cy="1041400"/>
+                        </a:xfrm>
+                        <a:prstGeom prst="rect">
+                          <a:avLst/>
+                        </a:prstGeom>
+                        <a:noFill/>
+                        <a:ln w="12700" cap="flat">
+                          <a:noFill/>
+                          <a:miter lim="400000"/>
+                        </a:ln>
+                        <a:effectLst/>
+                      </wps:spPr>
+                      <wps:txbx>
+                        <w:txbxContent>
+                          <w:p>
+                            <w:pPr>
+                              <w:pStyle w:val="Body A"/>
+                              <w:bidi w:val="0"/>
+                              <w:ind w:left="0" w:right="0" w:firstLine="0"/>
+                              <w:jc w:val="left"/>
+                              <w:rPr>
+                                <w:rtl w:val="0"/>
+                              </w:rPr>
+                            </w:pPr>
+                            <w:r>
+                              <w:rPr>
+                                <w:rStyle w:val="None"/>
+                                <w:rFonts w:ascii="Raleway Light" w:cs="Raleway Light" w:hAnsi="Raleway Light" w:eastAsia="Raleway Light"/>
+                                <w:outline w:val="0"/>
+                                <w:color w:val="929393"/>
+                                <w:sz w:val="24"/>
+                                <w:szCs w:val="24"/>
+                                <w:u w:color="929393"/>
+                                <w:rtl w:val="0"/>
+                                <w14:textFill>
+                                  <w14:solidFill>
+                                    <w14:srgbClr w14:val="929393"/>
+                                  </w14:solidFill>
+                                </w14:textFill>
+                              </w:rPr>
+                              <w:t xml:space="preserve">Nov 2019 </w:t>
+                            </w:r>
+                            <w:r>
+                              <w:rPr>
+                                <w:rStyle w:val="None"/>
+                                <w:rFonts w:ascii="Raleway Light" w:cs="Raleway Light" w:hAnsi="Raleway Light" w:eastAsia="Raleway Light"/>
+                                <w:outline w:val="0"/>
+                                <w:color w:val="929393"/>
+                                <w:sz w:val="24"/>
+                                <w:szCs w:val="24"/>
+                                <w:u w:color="929393"/>
+                                <w:rtl w:val="0"/>
+                                <w:lang w:val="en-US"/>
+                                <w14:textFill>
+                                  <w14:solidFill>
+                                    <w14:srgbClr w14:val="929393"/>
+                                  </w14:solidFill>
+                                </w14:textFill>
+                              </w:rPr>
+                              <w:t>–</w:t>
+                            </w:r>
+                            <w:r>
+                              <w:rPr>
+                                <w:rStyle w:val="None"/>
+                                <w:rFonts w:ascii="Raleway Light" w:cs="Raleway Light" w:hAnsi="Raleway Light" w:eastAsia="Raleway Light"/>
+                                <w:outline w:val="0"/>
+                                <w:color w:val="929393"/>
+                                <w:sz w:val="24"/>
+                                <w:szCs w:val="24"/>
+                                <w:u w:color="929393"/>
+                                <w:rtl w:val="0"/>
+                                <w:lang w:val="it-IT"/>
+                                <w14:textFill>
+                                  <w14:solidFill>
+                                    <w14:srgbClr w14:val="929393"/>
+                                  </w14:solidFill>
+                                </w14:textFill>
+                              </w:rPr>
+                              <w:t xml:space="preserve"> Present</w:t>
+                            </w:r>
+                            <w:r>
+                              <w:rPr>
+                                <w:rStyle w:val="None"/>
+                                <w:rFonts w:ascii="Raleway Light" w:cs="Raleway Light" w:hAnsi="Raleway Light" w:eastAsia="Raleway Light"/>
+                                <w:outline w:val="0"/>
+                                <w:color w:val="929393"/>
+                                <w:sz w:val="24"/>
+                                <w:szCs w:val="24"/>
+                                <w:u w:color="929393"/>
+                                <w:rtl w:val="0"/>
+                                <w14:textFill>
+                                  <w14:solidFill>
+                                    <w14:srgbClr w14:val="929393"/>
+                                  </w14:solidFill>
+                                </w14:textFill>
+                              </w:rPr>
+                              <w:br w:type="textWrapping"/>
+                              <w:t xml:space="preserve">     </w:t>
+                            </w:r>
+                            <w:r>
+                              <w:rPr>
+                                <w:rStyle w:val="None"/>
+                                <w:rFonts w:ascii="Raleway Light" w:cs="Raleway Light" w:hAnsi="Raleway Light" w:eastAsia="Raleway Light"/>
+                                <w:outline w:val="0"/>
+                                <w:color w:val="929393"/>
+                                <w:sz w:val="24"/>
+                                <w:szCs w:val="24"/>
+                                <w:u w:color="929393"/>
+                                <w:rtl w:val="0"/>
+                                <w14:textFill>
+                                  <w14:solidFill>
+                                    <w14:srgbClr w14:val="929393"/>
+                                  </w14:solidFill>
+                                </w14:textFill>
+                              </w:rPr>
+                              <w:drawing xmlns:a="http://schemas.openxmlformats.org/drawingml/2006/main">
+                                <wp:inline distT="0" distB="0" distL="0" distR="0">
+                                  <wp:extent cx="526433" cy="526433"/>
+                                  <wp:effectExtent l="0" t="0" r="0" b="0"/>
+                                  <wp:docPr id="1073741837" name="officeArt object"/>
+                                  <wp:cNvGraphicFramePr/>
+                                  <a:graphic xmlns:a="http://schemas.openxmlformats.org/drawingml/2006/main">
+                                    <a:graphicData uri="http://schemas.openxmlformats.org/drawingml/2006/picture">
+                                      <pic:pic xmlns:pic="http://schemas.openxmlformats.org/drawingml/2006/picture">
+                                        <pic:nvPicPr>
+                                          <pic:cNvPr id="1073741837" name=""/>
+                                          <pic:cNvPicPr>
+                                            <a:picLocks noChangeAspect="0"/>
+                                          </pic:cNvPicPr>
+                                        </pic:nvPicPr>
+                                        <pic:blipFill>
+                                          <a:blip r:embed="rId6">
+                                            <a:extLst/>
+                                          </a:blip>
+                                          <a:stretch>
+                                            <a:fillRect/>
+                                          </a:stretch>
+                                        </pic:blipFill>
+                                        <pic:spPr>
+                                          <a:xfrm>
+                                            <a:off x="0" y="0"/>
+                                            <a:ext cx="526433" cy="526433"/>
+                                          </a:xfrm>
+                                          <a:prstGeom prst="rect">
+                                            <a:avLst/>
+                                          </a:prstGeom>
+                                        </pic:spPr>
+                                      </pic:pic>
+                                    </a:graphicData>
+                                  </a:graphic>
+                                </wp:inline>
+                              </w:drawing>
+                            </w:r>
+                          </w:p>
+                        </w:txbxContent>
+                      </wps:txbx>
+                      <wps:bodyPr wrap="square" lIns="45718" tIns="45718" rIns="45718" bIns="45718" numCol="1" anchor="t">
+                        <a:noAutofit/>
+                      </wps:bodyPr>
+                    </wps:wsp>
+                  </a:graphicData>
+                </a:graphic>
+              </wp:anchor>
+            </w:drawing>
+          </mc:Choice>
+          <mc:Fallback>
+            <w:pict>
+              <v:shape id="_x0000_s1035" type="#_x0000_t202" style="visibility:visible;position:absolute;margin-left:-58.7pt;margin-top:179.6pt;width:161.6pt;height:82.0pt;z-index:251673600;mso-position-horizontal:absolute;mso-position-horizontal-relative:text;mso-position-vertical:absolute;mso-position-vertical-relative:line;mso-wrap-distance-left:0.0pt;mso-wrap-distance-top:0.0pt;mso-wrap-distance-right:0.0pt;mso-wrap-distance-bottom:0.0pt;">
+                <v:fill on="f"/>
+                <v:stroke on="f" weight="1.0pt" dashstyle="solid" endcap="flat" miterlimit="400.0%" joinstyle="miter" linestyle="single" startarrow="none" startarrowwidth="medium" startarrowlength="medium" endarrow="none" endarrowwidth="medium" endarrowlength="medium"/>
+                <v:textbox>
+                  <w:txbxContent>
+                    <w:p>
+                      <w:pPr>
+                        <w:pStyle w:val="Body A"/>
+                        <w:bidi w:val="0"/>
+                        <w:ind w:left="0" w:right="0" w:firstLine="0"/>
+                        <w:jc w:val="left"/>
+                        <w:rPr>
+                          <w:rtl w:val="0"/>
+                        </w:rPr>
+                      </w:pPr>
+                      <w:r>
+                        <w:rPr>
+                          <w:rStyle w:val="None"/>
+                          <w:rFonts w:ascii="Raleway Light" w:cs="Raleway Light" w:hAnsi="Raleway Light" w:eastAsia="Raleway Light"/>
+                          <w:outline w:val="0"/>
+                          <w:color w:val="929393"/>
+                          <w:sz w:val="24"/>
+                          <w:szCs w:val="24"/>
+                          <w:u w:color="929393"/>
+                          <w:rtl w:val="0"/>
+                          <w14:textFill>
+                            <w14:solidFill>
+                              <w14:srgbClr w14:val="929393"/>
+                            </w14:solidFill>
+                          </w14:textFill>
+                        </w:rPr>
+                        <w:t xml:space="preserve">Nov 2019 </w:t>
+                      </w:r>
+                      <w:r>
+                        <w:rPr>
+                          <w:rStyle w:val="None"/>
+                          <w:rFonts w:ascii="Raleway Light" w:cs="Raleway Light" w:hAnsi="Raleway Light" w:eastAsia="Raleway Light"/>
+                          <w:outline w:val="0"/>
+                          <w:color w:val="929393"/>
+                          <w:sz w:val="24"/>
+                          <w:szCs w:val="24"/>
+                          <w:u w:color="929393"/>
+                          <w:rtl w:val="0"/>
+                          <w:lang w:val="en-US"/>
+                          <w14:textFill>
+                            <w14:solidFill>
+                              <w14:srgbClr w14:val="929393"/>
+                            </w14:solidFill>
+                          </w14:textFill>
+                        </w:rPr>
+                        <w:t>–</w:t>
+                      </w:r>
+                      <w:r>
+                        <w:rPr>
+                          <w:rStyle w:val="None"/>
+                          <w:rFonts w:ascii="Raleway Light" w:cs="Raleway Light" w:hAnsi="Raleway Light" w:eastAsia="Raleway Light"/>
+                          <w:outline w:val="0"/>
+                          <w:color w:val="929393"/>
+                          <w:sz w:val="24"/>
+                          <w:szCs w:val="24"/>
+                          <w:u w:color="929393"/>
+                          <w:rtl w:val="0"/>
+                          <w:lang w:val="it-IT"/>
+                          <w14:textFill>
+                            <w14:solidFill>
+                              <w14:srgbClr w14:val="929393"/>
+                            </w14:solidFill>
+                          </w14:textFill>
+                        </w:rPr>
+                        <w:t xml:space="preserve"> Present</w:t>
+                      </w:r>
+                      <w:r>
+                        <w:rPr>
+                          <w:rStyle w:val="None"/>
+                          <w:rFonts w:ascii="Raleway Light" w:cs="Raleway Light" w:hAnsi="Raleway Light" w:eastAsia="Raleway Light"/>
+                          <w:outline w:val="0"/>
+                          <w:color w:val="929393"/>
+                          <w:sz w:val="24"/>
+                          <w:szCs w:val="24"/>
+                          <w:u w:color="929393"/>
+                          <w:rtl w:val="0"/>
+                          <w14:textFill>
+                            <w14:solidFill>
+                              <w14:srgbClr w14:val="929393"/>
+                            </w14:solidFill>
+                          </w14:textFill>
+                        </w:rPr>
+                        <w:br w:type="textWrapping"/>
+                        <w:t xml:space="preserve">     </w:t>
+                      </w:r>
+                      <w:r>
+                        <w:rPr>
+                          <w:rStyle w:val="None"/>
+                          <w:rFonts w:ascii="Raleway Light" w:cs="Raleway Light" w:hAnsi="Raleway Light" w:eastAsia="Raleway Light"/>
+                          <w:outline w:val="0"/>
+                          <w:color w:val="929393"/>
+                          <w:sz w:val="24"/>
+                          <w:szCs w:val="24"/>
+                          <w:u w:color="929393"/>
+                          <w:rtl w:val="0"/>
+                          <w14:textFill>
+                            <w14:solidFill>
+                              <w14:srgbClr w14:val="929393"/>
+                            </w14:solidFill>
+                          </w14:textFill>
+                        </w:rPr>
+                        <w:drawing xmlns:a="http://schemas.openxmlformats.org/drawingml/2006/main">
+                          <wp:inline distT="0" distB="0" distL="0" distR="0">
+                            <wp:extent cx="526433" cy="526433"/>
+                            <wp:effectExtent l="0" t="0" r="0" b="0"/>
+                            <wp:docPr id="1073741837" name="officeArt object"/>
+                            <wp:cNvGraphicFramePr/>
+                            <a:graphic xmlns:a="http://schemas.openxmlformats.org/drawingml/2006/main">
+                              <a:graphicData uri="http://schemas.openxmlformats.org/drawingml/2006/picture">
+                                <pic:pic xmlns:pic="http://schemas.openxmlformats.org/drawingml/2006/picture">
+                                  <pic:nvPicPr>
+                                    <pic:cNvPr id="1073741837" name=""/>
+                                    <pic:cNvPicPr>
+                                      <a:picLocks noChangeAspect="0"/>
+                                    </pic:cNvPicPr>
+                                  </pic:nvPicPr>
+                                  <pic:blipFill>
+                                    <a:blip r:embed="rId6">
+                                      <a:extLst/>
+                                    </a:blip>
+                                    <a:stretch>
+                                      <a:fillRect/>
+                                    </a:stretch>
+                                  </pic:blipFill>
+                                  <pic:spPr>
+                                    <a:xfrm>
+                                      <a:off x="0" y="0"/>
+                                      <a:ext cx="526433" cy="526433"/>
+                                    </a:xfrm>
+                                    <a:prstGeom prst="rect">
+                                      <a:avLst/>
+                                    </a:prstGeom>
+                                  </pic:spPr>
+                                </pic:pic>
+                              </a:graphicData>
+                            </a:graphic>
+                          </wp:inline>
+                        </w:drawing>
+                      </w:r>
+                    </w:p>
+                  </w:txbxContent>
+                </v:textbox>
+                <w10:wrap type="none" side="bothSides" anchorx="text"/>
+              </v:shape>
+            </w:pict>
+          </mc:Fallback>
+        </mc:AlternateContent>
+      </w:r>
+      <w:r>
+        <w:rPr>
+          <w:rStyle w:val="None"/>
+          <w:rtl w:val="0"/>
+        </w:rPr>
+        <mc:AlternateContent>
+          <mc:Choice Requires="wps">
+            <w:drawing xmlns:a="http://schemas.openxmlformats.org/drawingml/2006/main">
+              <wp:anchor distT="0" distB="0" distL="0" distR="0" simplePos="0" relativeHeight="251672576" behindDoc="0" locked="0" layoutInCell="1" allowOverlap="1">
+                <wp:simplePos x="0" y="0"/>
+                <wp:positionH relativeFrom="column">
+                  <wp:posOffset>-772794</wp:posOffset>
+                </wp:positionH>
+                <wp:positionV relativeFrom="line">
+                  <wp:posOffset>2038007</wp:posOffset>
                 </wp:positionV>
                 <wp:extent cx="2051687" cy="285750"/>
                 <wp:effectExtent l="0" t="0" r="0" b="0"/>
                 <wp:wrapNone/>
-                <wp:docPr id="1073741836" name="officeArt object" descr="Text Box 29"/>
+                <wp:docPr id="1073741838" name="officeArt object" descr="Text Box 27"/>
                 <wp:cNvGraphicFramePr/>
                 <a:graphic xmlns:a="http://schemas.openxmlformats.org/drawingml/2006/main">
                   <a:graphicData uri="http://schemas.microsoft.com/office/word/2010/wordprocessingShape">
@@ -1617,7 +1981,7 @@
                                   </w14:solidFill>
                                 </w14:textFill>
                               </w:rPr>
-                              <w:t>Deutsche Bank</w:t>
+                              <w:t>Huawei Technologies Co. Ltd.</w:t>
                             </w:r>
                           </w:p>
                         </w:txbxContent>
@@ -1633,7 +1997,7 @@
           </mc:Choice>
           <mc:Fallback>
             <w:pict>
-              <v:shape id="_x0000_s1035" type="#_x0000_t202" style="visibility:visible;position:absolute;margin-left:-55.6pt;margin-top:298.8pt;width:161.6pt;height:22.5pt;z-index:251675648;mso-position-horizontal:absolute;mso-position-horizontal-relative:text;mso-position-vertical:absolute;mso-position-vertical-relative:line;mso-wrap-distance-left:0.0pt;mso-wrap-distance-top:0.0pt;mso-wrap-distance-right:0.0pt;mso-wrap-distance-bottom:0.0pt;">
+              <v:shape id="_x0000_s1036" type="#_x0000_t202" style="visibility:visible;position:absolute;margin-left:-60.8pt;margin-top:160.5pt;width:161.6pt;height:22.5pt;z-index:251672576;mso-position-horizontal:absolute;mso-position-horizontal-relative:text;mso-position-vertical:absolute;mso-position-vertical-relative:line;mso-wrap-distance-left:0.0pt;mso-wrap-distance-top:0.0pt;mso-wrap-distance-right:0.0pt;mso-wrap-distance-bottom:0.0pt;">
                 <v:fill on="f"/>
                 <v:stroke on="f" weight="1.0pt" dashstyle="solid" endcap="flat" miterlimit="400.0%" joinstyle="miter" linestyle="single" startarrow="none" startarrowwidth="medium" startarrowlength="medium" endarrow="none" endarrowwidth="medium" endarrowlength="medium"/>
                 <v:textbox>
@@ -1668,7 +2032,7 @@
                             </w14:solidFill>
                           </w14:textFill>
                         </w:rPr>
-                        <w:t>Deutsche Bank</w:t>
+                        <w:t>Huawei Technologies Co. Ltd.</w:t>
                       </w:r>
                     </w:p>
                   </w:txbxContent>
@@ -1687,632 +2051,18 @@
         <mc:AlternateContent>
           <mc:Choice Requires="wps">
             <w:drawing xmlns:a="http://schemas.openxmlformats.org/drawingml/2006/main">
-              <wp:anchor distT="0" distB="0" distL="0" distR="0" simplePos="0" relativeHeight="251665408" behindDoc="0" locked="0" layoutInCell="1" allowOverlap="1">
-                <wp:simplePos x="0" y="0"/>
-                <wp:positionH relativeFrom="column">
-                  <wp:posOffset>1365249</wp:posOffset>
-                </wp:positionH>
-                <wp:positionV relativeFrom="line">
-                  <wp:posOffset>3790020</wp:posOffset>
-                </wp:positionV>
-                <wp:extent cx="5090161" cy="285750"/>
-                <wp:effectExtent l="0" t="0" r="0" b="0"/>
-                <wp:wrapNone/>
-                <wp:docPr id="1073741837" name="officeArt object" descr="Text Box 18"/>
-                <wp:cNvGraphicFramePr/>
-                <a:graphic xmlns:a="http://schemas.openxmlformats.org/drawingml/2006/main">
-                  <a:graphicData uri="http://schemas.microsoft.com/office/word/2010/wordprocessingShape">
-                    <wps:wsp>
-                      <wps:cNvSpPr txBox="1"/>
-                      <wps:spPr>
-                        <a:xfrm>
-                          <a:off x="0" y="0"/>
-                          <a:ext cx="5090161" cy="285750"/>
-                        </a:xfrm>
-                        <a:prstGeom prst="rect">
-                          <a:avLst/>
-                        </a:prstGeom>
-                        <a:noFill/>
-                        <a:ln w="12700" cap="flat">
-                          <a:noFill/>
-                          <a:miter lim="400000"/>
-                        </a:ln>
-                        <a:effectLst/>
-                      </wps:spPr>
-                      <wps:txbx>
-                        <w:txbxContent>
-                          <w:p>
-                            <w:pPr>
-                              <w:pStyle w:val="Body A"/>
-                              <w:bidi w:val="0"/>
-                              <w:ind w:left="0" w:right="0" w:firstLine="0"/>
-                              <w:jc w:val="left"/>
-                              <w:rPr>
-                                <w:rtl w:val="0"/>
-                              </w:rPr>
-                            </w:pPr>
-                            <w:r>
-                              <w:rPr>
-                                <w:rStyle w:val="None"/>
-                                <w:rFonts w:ascii="Raleway SemiBold" w:cs="Raleway SemiBold" w:hAnsi="Raleway SemiBold" w:eastAsia="Raleway SemiBold"/>
-                                <w:b w:val="1"/>
-                                <w:bCs w:val="1"/>
-                                <w:outline w:val="0"/>
-                                <w:color w:val="313131"/>
-                                <w:sz w:val="24"/>
-                                <w:szCs w:val="24"/>
-                                <w:u w:color="313131"/>
-                                <w:rtl w:val="0"/>
-                                <w:lang w:val="en-US"/>
-                                <w14:textFill>
-                                  <w14:solidFill>
-                                    <w14:srgbClr w14:val="313131"/>
-                                  </w14:solidFill>
-                                </w14:textFill>
-                              </w:rPr>
-                              <w:t>Java/Scala Senior Developer, AVP</w:t>
-                            </w:r>
-                          </w:p>
-                        </w:txbxContent>
-                      </wps:txbx>
-                      <wps:bodyPr wrap="square" lIns="45718" tIns="45718" rIns="45718" bIns="45718" numCol="1" anchor="t">
-                        <a:noAutofit/>
-                      </wps:bodyPr>
-                    </wps:wsp>
-                  </a:graphicData>
-                </a:graphic>
-              </wp:anchor>
-            </w:drawing>
-          </mc:Choice>
-          <mc:Fallback>
-            <w:pict>
-              <v:shape id="_x0000_s1036" type="#_x0000_t202" style="visibility:visible;position:absolute;margin-left:107.5pt;margin-top:298.4pt;width:400.8pt;height:22.5pt;z-index:251665408;mso-position-horizontal:absolute;mso-position-horizontal-relative:text;mso-position-vertical:absolute;mso-position-vertical-relative:line;mso-wrap-distance-left:0.0pt;mso-wrap-distance-top:0.0pt;mso-wrap-distance-right:0.0pt;mso-wrap-distance-bottom:0.0pt;">
-                <v:fill on="f"/>
-                <v:stroke on="f" weight="1.0pt" dashstyle="solid" endcap="flat" miterlimit="400.0%" joinstyle="miter" linestyle="single" startarrow="none" startarrowwidth="medium" startarrowlength="medium" endarrow="none" endarrowwidth="medium" endarrowlength="medium"/>
-                <v:textbox>
-                  <w:txbxContent>
-                    <w:p>
-                      <w:pPr>
-                        <w:pStyle w:val="Body A"/>
-                        <w:bidi w:val="0"/>
-                        <w:ind w:left="0" w:right="0" w:firstLine="0"/>
-                        <w:jc w:val="left"/>
-                        <w:rPr>
-                          <w:rtl w:val="0"/>
-                        </w:rPr>
-                      </w:pPr>
-                      <w:r>
-                        <w:rPr>
-                          <w:rStyle w:val="None"/>
-                          <w:rFonts w:ascii="Raleway SemiBold" w:cs="Raleway SemiBold" w:hAnsi="Raleway SemiBold" w:eastAsia="Raleway SemiBold"/>
-                          <w:b w:val="1"/>
-                          <w:bCs w:val="1"/>
-                          <w:outline w:val="0"/>
-                          <w:color w:val="313131"/>
-                          <w:sz w:val="24"/>
-                          <w:szCs w:val="24"/>
-                          <w:u w:color="313131"/>
-                          <w:rtl w:val="0"/>
-                          <w:lang w:val="en-US"/>
-                          <w14:textFill>
-                            <w14:solidFill>
-                              <w14:srgbClr w14:val="313131"/>
-                            </w14:solidFill>
-                          </w14:textFill>
-                        </w:rPr>
-                        <w:t>Java/Scala Senior Developer, AVP</w:t>
-                      </w:r>
-                    </w:p>
-                  </w:txbxContent>
-                </v:textbox>
-                <w10:wrap type="none" side="bothSides" anchorx="text"/>
-              </v:shape>
-            </w:pict>
-          </mc:Fallback>
-        </mc:AlternateContent>
-      </w:r>
-      <w:r>
-        <w:rPr>
-          <w:rStyle w:val="None"/>
-          <w:rtl w:val="0"/>
-        </w:rPr>
-        <mc:AlternateContent>
-          <mc:Choice Requires="wps">
-            <w:drawing xmlns:a="http://schemas.openxmlformats.org/drawingml/2006/main">
-              <wp:anchor distT="0" distB="0" distL="0" distR="0" simplePos="0" relativeHeight="251674624" behindDoc="0" locked="0" layoutInCell="1" allowOverlap="1">
-                <wp:simplePos x="0" y="0"/>
-                <wp:positionH relativeFrom="column">
-                  <wp:posOffset>-744855</wp:posOffset>
-                </wp:positionH>
-                <wp:positionV relativeFrom="line">
-                  <wp:posOffset>2280843</wp:posOffset>
-                </wp:positionV>
-                <wp:extent cx="2051687" cy="1041400"/>
-                <wp:effectExtent l="0" t="0" r="0" b="0"/>
-                <wp:wrapNone/>
-                <wp:docPr id="1073741838" name="officeArt object" descr="Text Box 28"/>
-                <wp:cNvGraphicFramePr/>
-                <a:graphic xmlns:a="http://schemas.openxmlformats.org/drawingml/2006/main">
-                  <a:graphicData uri="http://schemas.microsoft.com/office/word/2010/wordprocessingShape">
-                    <wps:wsp>
-                      <wps:cNvSpPr txBox="1"/>
-                      <wps:spPr>
-                        <a:xfrm>
-                          <a:off x="0" y="0"/>
-                          <a:ext cx="2051687" cy="1041400"/>
-                        </a:xfrm>
-                        <a:prstGeom prst="rect">
-                          <a:avLst/>
-                        </a:prstGeom>
-                        <a:noFill/>
-                        <a:ln w="12700" cap="flat">
-                          <a:noFill/>
-                          <a:miter lim="400000"/>
-                        </a:ln>
-                        <a:effectLst/>
-                      </wps:spPr>
-                      <wps:txbx>
-                        <w:txbxContent>
-                          <w:p>
-                            <w:pPr>
-                              <w:pStyle w:val="Body A"/>
-                              <w:bidi w:val="0"/>
-                              <w:ind w:left="0" w:right="0" w:firstLine="0"/>
-                              <w:jc w:val="left"/>
-                              <w:rPr>
-                                <w:rtl w:val="0"/>
-                              </w:rPr>
-                            </w:pPr>
-                            <w:r>
-                              <w:rPr>
-                                <w:rStyle w:val="None"/>
-                                <w:rFonts w:ascii="Raleway Light" w:cs="Raleway Light" w:hAnsi="Raleway Light" w:eastAsia="Raleway Light"/>
-                                <w:outline w:val="0"/>
-                                <w:color w:val="929393"/>
-                                <w:sz w:val="24"/>
-                                <w:szCs w:val="24"/>
-                                <w:u w:color="929393"/>
-                                <w:rtl w:val="0"/>
-                                <w14:textFill>
-                                  <w14:solidFill>
-                                    <w14:srgbClr w14:val="929393"/>
-                                  </w14:solidFill>
-                                </w14:textFill>
-                              </w:rPr>
-                              <w:t xml:space="preserve">Nov 2019 </w:t>
-                            </w:r>
-                            <w:r>
-                              <w:rPr>
-                                <w:rStyle w:val="None"/>
-                                <w:rFonts w:ascii="Raleway Light" w:cs="Raleway Light" w:hAnsi="Raleway Light" w:eastAsia="Raleway Light"/>
-                                <w:outline w:val="0"/>
-                                <w:color w:val="929393"/>
-                                <w:sz w:val="24"/>
-                                <w:szCs w:val="24"/>
-                                <w:u w:color="929393"/>
-                                <w:rtl w:val="0"/>
-                                <w:lang w:val="en-US"/>
-                                <w14:textFill>
-                                  <w14:solidFill>
-                                    <w14:srgbClr w14:val="929393"/>
-                                  </w14:solidFill>
-                                </w14:textFill>
-                              </w:rPr>
-                              <w:t>–</w:t>
-                            </w:r>
-                            <w:r>
-                              <w:rPr>
-                                <w:rStyle w:val="None"/>
-                                <w:rFonts w:ascii="Raleway Light" w:cs="Raleway Light" w:hAnsi="Raleway Light" w:eastAsia="Raleway Light"/>
-                                <w:outline w:val="0"/>
-                                <w:color w:val="929393"/>
-                                <w:sz w:val="24"/>
-                                <w:szCs w:val="24"/>
-                                <w:u w:color="929393"/>
-                                <w:rtl w:val="0"/>
-                                <w:lang w:val="it-IT"/>
-                                <w14:textFill>
-                                  <w14:solidFill>
-                                    <w14:srgbClr w14:val="929393"/>
-                                  </w14:solidFill>
-                                </w14:textFill>
-                              </w:rPr>
-                              <w:t xml:space="preserve"> Present</w:t>
-                            </w:r>
-                            <w:r>
-                              <w:rPr>
-                                <w:rStyle w:val="None"/>
-                                <w:rFonts w:ascii="Raleway Light" w:cs="Raleway Light" w:hAnsi="Raleway Light" w:eastAsia="Raleway Light"/>
-                                <w:outline w:val="0"/>
-                                <w:color w:val="929393"/>
-                                <w:sz w:val="24"/>
-                                <w:szCs w:val="24"/>
-                                <w:u w:color="929393"/>
-                                <w:rtl w:val="0"/>
-                                <w14:textFill>
-                                  <w14:solidFill>
-                                    <w14:srgbClr w14:val="929393"/>
-                                  </w14:solidFill>
-                                </w14:textFill>
-                              </w:rPr>
-                              <w:br w:type="textWrapping"/>
-                              <w:t xml:space="preserve">     </w:t>
-                            </w:r>
-                            <w:r>
-                              <w:rPr>
-                                <w:rStyle w:val="None"/>
-                                <w:rFonts w:ascii="Raleway Light" w:cs="Raleway Light" w:hAnsi="Raleway Light" w:eastAsia="Raleway Light"/>
-                                <w:outline w:val="0"/>
-                                <w:color w:val="929393"/>
-                                <w:sz w:val="24"/>
-                                <w:szCs w:val="24"/>
-                                <w:u w:color="929393"/>
-                                <w:rtl w:val="0"/>
-                                <w14:textFill>
-                                  <w14:solidFill>
-                                    <w14:srgbClr w14:val="929393"/>
-                                  </w14:solidFill>
-                                </w14:textFill>
-                              </w:rPr>
-                              <w:drawing xmlns:a="http://schemas.openxmlformats.org/drawingml/2006/main">
-                                <wp:inline distT="0" distB="0" distL="0" distR="0">
-                                  <wp:extent cx="526433" cy="526433"/>
-                                  <wp:effectExtent l="0" t="0" r="0" b="0"/>
-                                  <wp:docPr id="1073741839" name="officeArt object"/>
-                                  <wp:cNvGraphicFramePr/>
-                                  <a:graphic xmlns:a="http://schemas.openxmlformats.org/drawingml/2006/main">
-                                    <a:graphicData uri="http://schemas.openxmlformats.org/drawingml/2006/picture">
-                                      <pic:pic xmlns:pic="http://schemas.openxmlformats.org/drawingml/2006/picture">
-                                        <pic:nvPicPr>
-                                          <pic:cNvPr id="1073741839" name=""/>
-                                          <pic:cNvPicPr>
-                                            <a:picLocks noChangeAspect="0"/>
-                                          </pic:cNvPicPr>
-                                        </pic:nvPicPr>
-                                        <pic:blipFill>
-                                          <a:blip r:embed="rId6">
-                                            <a:extLst/>
-                                          </a:blip>
-                                          <a:stretch>
-                                            <a:fillRect/>
-                                          </a:stretch>
-                                        </pic:blipFill>
-                                        <pic:spPr>
-                                          <a:xfrm>
-                                            <a:off x="0" y="0"/>
-                                            <a:ext cx="526433" cy="526433"/>
-                                          </a:xfrm>
-                                          <a:prstGeom prst="rect">
-                                            <a:avLst/>
-                                          </a:prstGeom>
-                                        </pic:spPr>
-                                      </pic:pic>
-                                    </a:graphicData>
-                                  </a:graphic>
-                                </wp:inline>
-                              </w:drawing>
-                            </w:r>
-                          </w:p>
-                        </w:txbxContent>
-                      </wps:txbx>
-                      <wps:bodyPr wrap="square" lIns="45718" tIns="45718" rIns="45718" bIns="45718" numCol="1" anchor="t">
-                        <a:noAutofit/>
-                      </wps:bodyPr>
-                    </wps:wsp>
-                  </a:graphicData>
-                </a:graphic>
-              </wp:anchor>
-            </w:drawing>
-          </mc:Choice>
-          <mc:Fallback>
-            <w:pict>
-              <v:shape id="_x0000_s1037" type="#_x0000_t202" style="visibility:visible;position:absolute;margin-left:-58.7pt;margin-top:179.6pt;width:161.6pt;height:82.0pt;z-index:251674624;mso-position-horizontal:absolute;mso-position-horizontal-relative:text;mso-position-vertical:absolute;mso-position-vertical-relative:line;mso-wrap-distance-left:0.0pt;mso-wrap-distance-top:0.0pt;mso-wrap-distance-right:0.0pt;mso-wrap-distance-bottom:0.0pt;">
-                <v:fill on="f"/>
-                <v:stroke on="f" weight="1.0pt" dashstyle="solid" endcap="flat" miterlimit="400.0%" joinstyle="miter" linestyle="single" startarrow="none" startarrowwidth="medium" startarrowlength="medium" endarrow="none" endarrowwidth="medium" endarrowlength="medium"/>
-                <v:textbox>
-                  <w:txbxContent>
-                    <w:p>
-                      <w:pPr>
-                        <w:pStyle w:val="Body A"/>
-                        <w:bidi w:val="0"/>
-                        <w:ind w:left="0" w:right="0" w:firstLine="0"/>
-                        <w:jc w:val="left"/>
-                        <w:rPr>
-                          <w:rtl w:val="0"/>
-                        </w:rPr>
-                      </w:pPr>
-                      <w:r>
-                        <w:rPr>
-                          <w:rStyle w:val="None"/>
-                          <w:rFonts w:ascii="Raleway Light" w:cs="Raleway Light" w:hAnsi="Raleway Light" w:eastAsia="Raleway Light"/>
-                          <w:outline w:val="0"/>
-                          <w:color w:val="929393"/>
-                          <w:sz w:val="24"/>
-                          <w:szCs w:val="24"/>
-                          <w:u w:color="929393"/>
-                          <w:rtl w:val="0"/>
-                          <w14:textFill>
-                            <w14:solidFill>
-                              <w14:srgbClr w14:val="929393"/>
-                            </w14:solidFill>
-                          </w14:textFill>
-                        </w:rPr>
-                        <w:t xml:space="preserve">Nov 2019 </w:t>
-                      </w:r>
-                      <w:r>
-                        <w:rPr>
-                          <w:rStyle w:val="None"/>
-                          <w:rFonts w:ascii="Raleway Light" w:cs="Raleway Light" w:hAnsi="Raleway Light" w:eastAsia="Raleway Light"/>
-                          <w:outline w:val="0"/>
-                          <w:color w:val="929393"/>
-                          <w:sz w:val="24"/>
-                          <w:szCs w:val="24"/>
-                          <w:u w:color="929393"/>
-                          <w:rtl w:val="0"/>
-                          <w:lang w:val="en-US"/>
-                          <w14:textFill>
-                            <w14:solidFill>
-                              <w14:srgbClr w14:val="929393"/>
-                            </w14:solidFill>
-                          </w14:textFill>
-                        </w:rPr>
-                        <w:t>–</w:t>
-                      </w:r>
-                      <w:r>
-                        <w:rPr>
-                          <w:rStyle w:val="None"/>
-                          <w:rFonts w:ascii="Raleway Light" w:cs="Raleway Light" w:hAnsi="Raleway Light" w:eastAsia="Raleway Light"/>
-                          <w:outline w:val="0"/>
-                          <w:color w:val="929393"/>
-                          <w:sz w:val="24"/>
-                          <w:szCs w:val="24"/>
-                          <w:u w:color="929393"/>
-                          <w:rtl w:val="0"/>
-                          <w:lang w:val="it-IT"/>
-                          <w14:textFill>
-                            <w14:solidFill>
-                              <w14:srgbClr w14:val="929393"/>
-                            </w14:solidFill>
-                          </w14:textFill>
-                        </w:rPr>
-                        <w:t xml:space="preserve"> Present</w:t>
-                      </w:r>
-                      <w:r>
-                        <w:rPr>
-                          <w:rStyle w:val="None"/>
-                          <w:rFonts w:ascii="Raleway Light" w:cs="Raleway Light" w:hAnsi="Raleway Light" w:eastAsia="Raleway Light"/>
-                          <w:outline w:val="0"/>
-                          <w:color w:val="929393"/>
-                          <w:sz w:val="24"/>
-                          <w:szCs w:val="24"/>
-                          <w:u w:color="929393"/>
-                          <w:rtl w:val="0"/>
-                          <w14:textFill>
-                            <w14:solidFill>
-                              <w14:srgbClr w14:val="929393"/>
-                            </w14:solidFill>
-                          </w14:textFill>
-                        </w:rPr>
-                        <w:br w:type="textWrapping"/>
-                        <w:t xml:space="preserve">     </w:t>
-                      </w:r>
-                      <w:r>
-                        <w:rPr>
-                          <w:rStyle w:val="None"/>
-                          <w:rFonts w:ascii="Raleway Light" w:cs="Raleway Light" w:hAnsi="Raleway Light" w:eastAsia="Raleway Light"/>
-                          <w:outline w:val="0"/>
-                          <w:color w:val="929393"/>
-                          <w:sz w:val="24"/>
-                          <w:szCs w:val="24"/>
-                          <w:u w:color="929393"/>
-                          <w:rtl w:val="0"/>
-                          <w14:textFill>
-                            <w14:solidFill>
-                              <w14:srgbClr w14:val="929393"/>
-                            </w14:solidFill>
-                          </w14:textFill>
-                        </w:rPr>
-                        <w:drawing xmlns:a="http://schemas.openxmlformats.org/drawingml/2006/main">
-                          <wp:inline distT="0" distB="0" distL="0" distR="0">
-                            <wp:extent cx="526433" cy="526433"/>
-                            <wp:effectExtent l="0" t="0" r="0" b="0"/>
-                            <wp:docPr id="1073741839" name="officeArt object"/>
-                            <wp:cNvGraphicFramePr/>
-                            <a:graphic xmlns:a="http://schemas.openxmlformats.org/drawingml/2006/main">
-                              <a:graphicData uri="http://schemas.openxmlformats.org/drawingml/2006/picture">
-                                <pic:pic xmlns:pic="http://schemas.openxmlformats.org/drawingml/2006/picture">
-                                  <pic:nvPicPr>
-                                    <pic:cNvPr id="1073741839" name=""/>
-                                    <pic:cNvPicPr>
-                                      <a:picLocks noChangeAspect="0"/>
-                                    </pic:cNvPicPr>
-                                  </pic:nvPicPr>
-                                  <pic:blipFill>
-                                    <a:blip r:embed="rId6">
-                                      <a:extLst/>
-                                    </a:blip>
-                                    <a:stretch>
-                                      <a:fillRect/>
-                                    </a:stretch>
-                                  </pic:blipFill>
-                                  <pic:spPr>
-                                    <a:xfrm>
-                                      <a:off x="0" y="0"/>
-                                      <a:ext cx="526433" cy="526433"/>
-                                    </a:xfrm>
-                                    <a:prstGeom prst="rect">
-                                      <a:avLst/>
-                                    </a:prstGeom>
-                                  </pic:spPr>
-                                </pic:pic>
-                              </a:graphicData>
-                            </a:graphic>
-                          </wp:inline>
-                        </w:drawing>
-                      </w:r>
-                    </w:p>
-                  </w:txbxContent>
-                </v:textbox>
-                <w10:wrap type="none" side="bothSides" anchorx="text"/>
-              </v:shape>
-            </w:pict>
-          </mc:Fallback>
-        </mc:AlternateContent>
-      </w:r>
-      <w:r>
-        <w:rPr>
-          <w:rStyle w:val="None"/>
-          <w:rtl w:val="0"/>
-        </w:rPr>
-        <mc:AlternateContent>
-          <mc:Choice Requires="wps">
-            <w:drawing xmlns:a="http://schemas.openxmlformats.org/drawingml/2006/main">
-              <wp:anchor distT="0" distB="0" distL="0" distR="0" simplePos="0" relativeHeight="251673600" behindDoc="0" locked="0" layoutInCell="1" allowOverlap="1">
-                <wp:simplePos x="0" y="0"/>
-                <wp:positionH relativeFrom="column">
-                  <wp:posOffset>-772794</wp:posOffset>
-                </wp:positionH>
-                <wp:positionV relativeFrom="line">
-                  <wp:posOffset>2038008</wp:posOffset>
-                </wp:positionV>
-                <wp:extent cx="2051687" cy="285750"/>
-                <wp:effectExtent l="0" t="0" r="0" b="0"/>
-                <wp:wrapNone/>
-                <wp:docPr id="1073741840" name="officeArt object" descr="Text Box 27"/>
-                <wp:cNvGraphicFramePr/>
-                <a:graphic xmlns:a="http://schemas.openxmlformats.org/drawingml/2006/main">
-                  <a:graphicData uri="http://schemas.microsoft.com/office/word/2010/wordprocessingShape">
-                    <wps:wsp>
-                      <wps:cNvSpPr txBox="1"/>
-                      <wps:spPr>
-                        <a:xfrm>
-                          <a:off x="0" y="0"/>
-                          <a:ext cx="2051687" cy="285750"/>
-                        </a:xfrm>
-                        <a:prstGeom prst="rect">
-                          <a:avLst/>
-                        </a:prstGeom>
-                        <a:noFill/>
-                        <a:ln w="12700" cap="flat">
-                          <a:noFill/>
-                          <a:miter lim="400000"/>
-                        </a:ln>
-                        <a:effectLst/>
-                      </wps:spPr>
-                      <wps:txbx>
-                        <w:txbxContent>
-                          <w:p>
-                            <w:pPr>
-                              <w:pStyle w:val="Body A"/>
-                              <w:bidi w:val="0"/>
-                              <w:ind w:left="0" w:right="0" w:firstLine="0"/>
-                              <w:jc w:val="left"/>
-                              <w:rPr>
-                                <w:rtl w:val="0"/>
-                              </w:rPr>
-                            </w:pPr>
-                            <w:r>
-                              <w:rPr>
-                                <w:rStyle w:val="None"/>
-                                <w:rFonts w:ascii="Raleway SemiBold" w:cs="Raleway SemiBold" w:hAnsi="Raleway SemiBold" w:eastAsia="Raleway SemiBold"/>
-                                <w:b w:val="1"/>
-                                <w:bCs w:val="1"/>
-                                <w:outline w:val="0"/>
-                                <w:color w:val="313131"/>
-                                <w:spacing w:val="-4"/>
-                                <w:sz w:val="24"/>
-                                <w:szCs w:val="24"/>
-                                <w:u w:color="313131"/>
-                                <w:rtl w:val="0"/>
-                                <w:lang w:val="de-DE"/>
-                                <w14:textFill>
-                                  <w14:solidFill>
-                                    <w14:srgbClr w14:val="313131"/>
-                                  </w14:solidFill>
-                                </w14:textFill>
-                              </w:rPr>
-                              <w:t>Huawei Technologies Co. Ltd.</w:t>
-                            </w:r>
-                          </w:p>
-                        </w:txbxContent>
-                      </wps:txbx>
-                      <wps:bodyPr wrap="square" lIns="45718" tIns="45718" rIns="45718" bIns="45718" numCol="1" anchor="t">
-                        <a:noAutofit/>
-                      </wps:bodyPr>
-                    </wps:wsp>
-                  </a:graphicData>
-                </a:graphic>
-              </wp:anchor>
-            </w:drawing>
-          </mc:Choice>
-          <mc:Fallback>
-            <w:pict>
-              <v:shape id="_x0000_s1038" type="#_x0000_t202" style="visibility:visible;position:absolute;margin-left:-60.8pt;margin-top:160.5pt;width:161.6pt;height:22.5pt;z-index:251673600;mso-position-horizontal:absolute;mso-position-horizontal-relative:text;mso-position-vertical:absolute;mso-position-vertical-relative:line;mso-wrap-distance-left:0.0pt;mso-wrap-distance-top:0.0pt;mso-wrap-distance-right:0.0pt;mso-wrap-distance-bottom:0.0pt;">
-                <v:fill on="f"/>
-                <v:stroke on="f" weight="1.0pt" dashstyle="solid" endcap="flat" miterlimit="400.0%" joinstyle="miter" linestyle="single" startarrow="none" startarrowwidth="medium" startarrowlength="medium" endarrow="none" endarrowwidth="medium" endarrowlength="medium"/>
-                <v:textbox>
-                  <w:txbxContent>
-                    <w:p>
-                      <w:pPr>
-                        <w:pStyle w:val="Body A"/>
-                        <w:bidi w:val="0"/>
-                        <w:ind w:left="0" w:right="0" w:firstLine="0"/>
-                        <w:jc w:val="left"/>
-                        <w:rPr>
-                          <w:rtl w:val="0"/>
-                        </w:rPr>
-                      </w:pPr>
-                      <w:r>
-                        <w:rPr>
-                          <w:rStyle w:val="None"/>
-                          <w:rFonts w:ascii="Raleway SemiBold" w:cs="Raleway SemiBold" w:hAnsi="Raleway SemiBold" w:eastAsia="Raleway SemiBold"/>
-                          <w:b w:val="1"/>
-                          <w:bCs w:val="1"/>
-                          <w:outline w:val="0"/>
-                          <w:color w:val="313131"/>
-                          <w:spacing w:val="-4"/>
-                          <w:sz w:val="24"/>
-                          <w:szCs w:val="24"/>
-                          <w:u w:color="313131"/>
-                          <w:rtl w:val="0"/>
-                          <w:lang w:val="de-DE"/>
-                          <w14:textFill>
-                            <w14:solidFill>
-                              <w14:srgbClr w14:val="313131"/>
-                            </w14:solidFill>
-                          </w14:textFill>
-                        </w:rPr>
-                        <w:t>Huawei Technologies Co. Ltd.</w:t>
-                      </w:r>
-                    </w:p>
-                  </w:txbxContent>
-                </v:textbox>
-                <w10:wrap type="none" side="bothSides" anchorx="text"/>
-              </v:shape>
-            </w:pict>
-          </mc:Fallback>
-        </mc:AlternateContent>
-      </w:r>
-      <w:r>
-        <w:rPr>
-          <w:rStyle w:val="None"/>
-          <w:rtl w:val="0"/>
-        </w:rPr>
-        <mc:AlternateContent>
-          <mc:Choice Requires="wps">
-            <w:drawing xmlns:a="http://schemas.openxmlformats.org/drawingml/2006/main">
-              <wp:anchor distT="0" distB="0" distL="0" distR="0" simplePos="0" relativeHeight="251664384" behindDoc="0" locked="0" layoutInCell="1" allowOverlap="1">
+              <wp:anchor distT="0" distB="0" distL="0" distR="0" simplePos="0" relativeHeight="251663360" behindDoc="0" locked="0" layoutInCell="1" allowOverlap="1">
                 <wp:simplePos x="0" y="0"/>
                 <wp:positionH relativeFrom="column">
                   <wp:posOffset>1368425</wp:posOffset>
                 </wp:positionH>
                 <wp:positionV relativeFrom="line">
-                  <wp:posOffset>2315503</wp:posOffset>
+                  <wp:posOffset>2315504</wp:posOffset>
                 </wp:positionV>
                 <wp:extent cx="5034280" cy="1447167"/>
                 <wp:effectExtent l="0" t="0" r="0" b="0"/>
                 <wp:wrapNone/>
-                <wp:docPr id="1073741841" name="officeArt object" descr="Text Box 17"/>
+                <wp:docPr id="1073741839" name="officeArt object" descr="Text Box 17"/>
                 <wp:cNvGraphicFramePr/>
                 <a:graphic xmlns:a="http://schemas.openxmlformats.org/drawingml/2006/main">
                   <a:graphicData uri="http://schemas.microsoft.com/office/word/2010/wordprocessingShape">
@@ -2351,11 +2101,22 @@
                             <w:r>
                               <w:rPr>
                                 <w:rStyle w:val="None"/>
+                                <w:rFonts w:ascii="Carlito" w:hAnsi="Carlito"/>
+                                <w:b w:val="1"/>
+                                <w:bCs w:val="1"/>
+                                <w:rtl w:val="0"/>
+                                <w:lang w:val="en-US"/>
+                              </w:rPr>
+                              <w:t>[Cloud Business Unit]</w:t>
+                            </w:r>
+                            <w:r>
+                              <w:rPr>
+                                <w:rStyle w:val="None"/>
                                 <w:rFonts w:ascii="Calibri Light" w:hAnsi="Calibri Light"/>
                                 <w:rtl w:val="0"/>
                                 <w:lang w:val="en-US"/>
                               </w:rPr>
-                              <w:t xml:space="preserve">[Cloud Business Unit] Development of cloud </w:t>
+                              <w:t xml:space="preserve"> Development of cloud </w:t>
                             </w:r>
                             <w:r>
                               <w:rPr>
@@ -2598,90 +2359,15 @@
                                 <w:rtl w:val="0"/>
                                 <w:lang w:val="en-US"/>
                               </w:rPr>
-                              <w:t xml:space="preserve">. Author of </w:t>
-                            </w:r>
-                            <w:r>
-                              <w:rPr>
-                                <w:rStyle w:val="Hyperlink.2"/>
-                                <w:rtl w:val="0"/>
-                              </w:rPr>
-                              <w:fldChar w:fldCharType="begin" w:fldLock="0"/>
-                            </w:r>
-                            <w:r>
-                              <w:rPr>
-                                <w:rStyle w:val="Hyperlink.2"/>
-                                <w:rtl w:val="0"/>
-                              </w:rPr>
-                              <w:instrText xml:space="preserve"> HYPERLINK "https://github.com/akuleshov7/huawei-yapf"</w:instrText>
-                            </w:r>
-                            <w:r>
-                              <w:rPr>
-                                <w:rStyle w:val="Hyperlink.2"/>
-                                <w:rtl w:val="0"/>
-                              </w:rPr>
-                              <w:fldChar w:fldCharType="separate" w:fldLock="0"/>
-                            </w:r>
-                            <w:r>
-                              <w:rPr>
-                                <w:rStyle w:val="Hyperlink.2"/>
+                              <w:t xml:space="preserve">. </w:t>
+                            </w:r>
+                            <w:r>
+                              <w:rPr>
+                                <w:rStyle w:val="None"/>
                                 <w:rtl w:val="0"/>
                                 <w:lang w:val="en-US"/>
                               </w:rPr>
-                              <w:t>huawei-yapf</w:t>
-                            </w:r>
-                            <w:r>
-                              <w:rPr>
-                                <w:rtl w:val="0"/>
-                              </w:rPr>
-                              <w:fldChar w:fldCharType="end" w:fldLock="0"/>
-                            </w:r>
-                            <w:r>
-                              <w:rPr>
-                                <w:rStyle w:val="None"/>
-                                <w:rtl w:val="0"/>
-                              </w:rPr>
-                              <w:t xml:space="preserve">, </w:t>
-                            </w:r>
-                            <w:r>
-                              <w:rPr>
-                                <w:rStyle w:val="None"/>
-                                <w:outline w:val="0"/>
-                                <w:color w:val="000000"/>
-                                <w:u w:val="none" w:color="000000"/>
-                                <w:rtl w:val="0"/>
-                                <w:lang w:val="fr-FR"/>
-                                <w14:textFill>
-                                  <w14:solidFill>
-                                    <w14:srgbClr w14:val="000000"/>
-                                  </w14:solidFill>
-                                </w14:textFill>
-                              </w:rPr>
-                              <w:t>opensource</w:t>
-                            </w:r>
-                            <w:r>
-                              <w:rPr>
-                                <w:rStyle w:val="None"/>
-                                <w:b w:val="1"/>
-                                <w:bCs w:val="1"/>
-                                <w:outline w:val="0"/>
-                                <w:color w:val="0563c1"/>
-                                <w:u w:val="none" w:color="0563c1"/>
-                                <w:rtl w:val="0"/>
-                                <w14:textFill>
-                                  <w14:solidFill>
-                                    <w14:srgbClr w14:val="0563C1"/>
-                                  </w14:solidFill>
-                                </w14:textFill>
-                              </w:rPr>
-                              <w:t xml:space="preserve"> </w:t>
-                            </w:r>
-                            <w:r>
-                              <w:rPr>
-                                <w:rStyle w:val="None"/>
-                                <w:rtl w:val="0"/>
-                                <w:lang w:val="en-US"/>
-                              </w:rPr>
-                              <w:t>python codestyle analyzer.</w:t>
+                              <w:t>Development of Internal cloud services for code analysis.</w:t>
                             </w:r>
                             <w:r>
                               <w:rPr>
@@ -2739,7 +2425,23 @@
                                 <w:rtl w:val="0"/>
                                 <w:lang w:val="en-US"/>
                               </w:rPr>
-                              <w:t>. Huawei Ambassador in Russia.</w:t>
+                              <w:t xml:space="preserve">. </w:t>
+                            </w:r>
+                            <w:r>
+                              <w:rPr>
+                                <w:rStyle w:val="None"/>
+                                <w:rtl w:val="0"/>
+                                <w:lang w:val="en-US"/>
+                              </w:rPr>
+                              <w:t xml:space="preserve">Former </w:t>
+                            </w:r>
+                            <w:r>
+                              <w:rPr>
+                                <w:rStyle w:val="None"/>
+                                <w:rtl w:val="0"/>
+                                <w:lang w:val="en-US"/>
+                              </w:rPr>
+                              <w:t>Huawei Ambassador in Russia.</w:t>
                             </w:r>
                           </w:p>
                         </w:txbxContent>
@@ -2755,7 +2457,7 @@
           </mc:Choice>
           <mc:Fallback>
             <w:pict>
-              <v:shape id="_x0000_s1039" type="#_x0000_t202" style="visibility:visible;position:absolute;margin-left:107.8pt;margin-top:182.3pt;width:396.4pt;height:114.0pt;z-index:251664384;mso-position-horizontal:absolute;mso-position-horizontal-relative:text;mso-position-vertical:absolute;mso-position-vertical-relative:line;mso-wrap-distance-left:0.0pt;mso-wrap-distance-top:0.0pt;mso-wrap-distance-right:0.0pt;mso-wrap-distance-bottom:0.0pt;">
+              <v:shape id="_x0000_s1037" type="#_x0000_t202" style="visibility:visible;position:absolute;margin-left:107.8pt;margin-top:182.3pt;width:396.4pt;height:114.0pt;z-index:251663360;mso-position-horizontal:absolute;mso-position-horizontal-relative:text;mso-position-vertical:absolute;mso-position-vertical-relative:line;mso-wrap-distance-left:0.0pt;mso-wrap-distance-top:0.0pt;mso-wrap-distance-right:0.0pt;mso-wrap-distance-bottom:0.0pt;">
                 <v:fill on="f"/>
                 <v:stroke on="f" weight="1.0pt" dashstyle="solid" endcap="flat" miterlimit="400.0%" joinstyle="miter" linestyle="single" startarrow="none" startarrowwidth="medium" startarrowlength="medium" endarrow="none" endarrowwidth="medium" endarrowlength="medium"/>
                 <v:textbox>
@@ -2776,11 +2478,22 @@
                       <w:r>
                         <w:rPr>
                           <w:rStyle w:val="None"/>
+                          <w:rFonts w:ascii="Carlito" w:hAnsi="Carlito"/>
+                          <w:b w:val="1"/>
+                          <w:bCs w:val="1"/>
+                          <w:rtl w:val="0"/>
+                          <w:lang w:val="en-US"/>
+                        </w:rPr>
+                        <w:t>[Cloud Business Unit]</w:t>
+                      </w:r>
+                      <w:r>
+                        <w:rPr>
+                          <w:rStyle w:val="None"/>
                           <w:rFonts w:ascii="Calibri Light" w:hAnsi="Calibri Light"/>
                           <w:rtl w:val="0"/>
                           <w:lang w:val="en-US"/>
                         </w:rPr>
-                        <w:t xml:space="preserve">[Cloud Business Unit] Development of cloud </w:t>
+                        <w:t xml:space="preserve"> Development of cloud </w:t>
                       </w:r>
                       <w:r>
                         <w:rPr>
@@ -3023,90 +2736,15 @@
                           <w:rtl w:val="0"/>
                           <w:lang w:val="en-US"/>
                         </w:rPr>
-                        <w:t xml:space="preserve">. Author of </w:t>
-                      </w:r>
-                      <w:r>
-                        <w:rPr>
-                          <w:rStyle w:val="Hyperlink.2"/>
-                          <w:rtl w:val="0"/>
-                        </w:rPr>
-                        <w:fldChar w:fldCharType="begin" w:fldLock="0"/>
-                      </w:r>
-                      <w:r>
-                        <w:rPr>
-                          <w:rStyle w:val="Hyperlink.2"/>
-                          <w:rtl w:val="0"/>
-                        </w:rPr>
-                        <w:instrText xml:space="preserve"> HYPERLINK "https://github.com/akuleshov7/huawei-yapf"</w:instrText>
-                      </w:r>
-                      <w:r>
-                        <w:rPr>
-                          <w:rStyle w:val="Hyperlink.2"/>
-                          <w:rtl w:val="0"/>
-                        </w:rPr>
-                        <w:fldChar w:fldCharType="separate" w:fldLock="0"/>
-                      </w:r>
-                      <w:r>
-                        <w:rPr>
-                          <w:rStyle w:val="Hyperlink.2"/>
+                        <w:t xml:space="preserve">. </w:t>
+                      </w:r>
+                      <w:r>
+                        <w:rPr>
+                          <w:rStyle w:val="None"/>
                           <w:rtl w:val="0"/>
                           <w:lang w:val="en-US"/>
                         </w:rPr>
-                        <w:t>huawei-yapf</w:t>
-                      </w:r>
-                      <w:r>
-                        <w:rPr>
-                          <w:rtl w:val="0"/>
-                        </w:rPr>
-                        <w:fldChar w:fldCharType="end" w:fldLock="0"/>
-                      </w:r>
-                      <w:r>
-                        <w:rPr>
-                          <w:rStyle w:val="None"/>
-                          <w:rtl w:val="0"/>
-                        </w:rPr>
-                        <w:t xml:space="preserve">, </w:t>
-                      </w:r>
-                      <w:r>
-                        <w:rPr>
-                          <w:rStyle w:val="None"/>
-                          <w:outline w:val="0"/>
-                          <w:color w:val="000000"/>
-                          <w:u w:val="none" w:color="000000"/>
-                          <w:rtl w:val="0"/>
-                          <w:lang w:val="fr-FR"/>
-                          <w14:textFill>
-                            <w14:solidFill>
-                              <w14:srgbClr w14:val="000000"/>
-                            </w14:solidFill>
-                          </w14:textFill>
-                        </w:rPr>
-                        <w:t>opensource</w:t>
-                      </w:r>
-                      <w:r>
-                        <w:rPr>
-                          <w:rStyle w:val="None"/>
-                          <w:b w:val="1"/>
-                          <w:bCs w:val="1"/>
-                          <w:outline w:val="0"/>
-                          <w:color w:val="0563c1"/>
-                          <w:u w:val="none" w:color="0563c1"/>
-                          <w:rtl w:val="0"/>
-                          <w14:textFill>
-                            <w14:solidFill>
-                              <w14:srgbClr w14:val="0563C1"/>
-                            </w14:solidFill>
-                          </w14:textFill>
-                        </w:rPr>
-                        <w:t xml:space="preserve"> </w:t>
-                      </w:r>
-                      <w:r>
-                        <w:rPr>
-                          <w:rStyle w:val="None"/>
-                          <w:rtl w:val="0"/>
-                          <w:lang w:val="en-US"/>
-                        </w:rPr>
-                        <w:t>python codestyle analyzer.</w:t>
+                        <w:t>Development of Internal cloud services for code analysis.</w:t>
                       </w:r>
                       <w:r>
                         <w:rPr>
@@ -3164,7 +2802,23 @@
                           <w:rtl w:val="0"/>
                           <w:lang w:val="en-US"/>
                         </w:rPr>
-                        <w:t>. Huawei Ambassador in Russia.</w:t>
+                        <w:t xml:space="preserve">. </w:t>
+                      </w:r>
+                      <w:r>
+                        <w:rPr>
+                          <w:rStyle w:val="None"/>
+                          <w:rtl w:val="0"/>
+                          <w:lang w:val="en-US"/>
+                        </w:rPr>
+                        <w:t xml:space="preserve">Former </w:t>
+                      </w:r>
+                      <w:r>
+                        <w:rPr>
+                          <w:rStyle w:val="None"/>
+                          <w:rtl w:val="0"/>
+                          <w:lang w:val="en-US"/>
+                        </w:rPr>
+                        <w:t>Huawei Ambassador in Russia.</w:t>
                       </w:r>
                     </w:p>
                   </w:txbxContent>
@@ -3183,7 +2837,7 @@
         <mc:AlternateContent>
           <mc:Choice Requires="wps">
             <w:drawing xmlns:a="http://schemas.openxmlformats.org/drawingml/2006/main">
-              <wp:anchor distT="0" distB="0" distL="0" distR="0" simplePos="0" relativeHeight="251663360" behindDoc="0" locked="0" layoutInCell="1" allowOverlap="1">
+              <wp:anchor distT="0" distB="0" distL="0" distR="0" simplePos="0" relativeHeight="251662336" behindDoc="0" locked="0" layoutInCell="1" allowOverlap="1">
                 <wp:simplePos x="0" y="0"/>
                 <wp:positionH relativeFrom="column">
                   <wp:posOffset>1367154</wp:posOffset>
@@ -3194,7 +2848,7 @@
                 <wp:extent cx="5090161" cy="285750"/>
                 <wp:effectExtent l="0" t="0" r="0" b="0"/>
                 <wp:wrapNone/>
-                <wp:docPr id="1073741842" name="officeArt object" descr="Text Box 15"/>
+                <wp:docPr id="1073741840" name="officeArt object" descr="Text Box 15"/>
                 <wp:cNvGraphicFramePr/>
                 <a:graphic xmlns:a="http://schemas.openxmlformats.org/drawingml/2006/main">
                   <a:graphicData uri="http://schemas.microsoft.com/office/word/2010/wordprocessingShape">
@@ -3238,7 +2892,33 @@
                                 <w:rtl w:val="0"/>
                                 <w:lang w:val="en-US"/>
                               </w:rPr>
-                              <w:t xml:space="preserve">Team Leader of a </w:t>
+                              <w:t>Team Leader of a</w:t>
+                            </w:r>
+                            <w:r>
+                              <w:rPr>
+                                <w:rStyle w:val="None"/>
+                                <w:rFonts w:ascii="Raleway SemiBold" w:cs="Raleway SemiBold" w:hAnsi="Raleway SemiBold" w:eastAsia="Raleway SemiBold"/>
+                                <w:b w:val="1"/>
+                                <w:bCs w:val="1"/>
+                                <w:sz w:val="24"/>
+                                <w:szCs w:val="24"/>
+                                <w:rtl w:val="0"/>
+                                <w:lang w:val="en-US"/>
+                              </w:rPr>
+                              <w:t xml:space="preserve"> Dev-tools</w:t>
+                            </w:r>
+                            <w:r>
+                              <w:rPr>
+                                <w:rStyle w:val="None"/>
+                                <w:rFonts w:ascii="Raleway SemiBold" w:cs="Raleway SemiBold" w:hAnsi="Raleway SemiBold" w:eastAsia="Raleway SemiBold"/>
+                                <w:b w:val="1"/>
+                                <w:bCs w:val="1"/>
+                                <w:sz w:val="24"/>
+                                <w:szCs w:val="24"/>
+                                <w:rtl w:val="0"/>
+                                <w:lang w:val="en-US"/>
+                              </w:rPr>
+                              <w:t xml:space="preserve"> </w:t>
                             </w:r>
                             <w:r>
                               <w:rPr>
@@ -3280,7 +2960,7 @@
           </mc:Choice>
           <mc:Fallback>
             <w:pict>
-              <v:shape id="_x0000_s1040" type="#_x0000_t202" style="visibility:visible;position:absolute;margin-left:107.6pt;margin-top:160.2pt;width:400.8pt;height:22.5pt;z-index:251663360;mso-position-horizontal:absolute;mso-position-horizontal-relative:text;mso-position-vertical:absolute;mso-position-vertical-relative:line;mso-wrap-distance-left:0.0pt;mso-wrap-distance-top:0.0pt;mso-wrap-distance-right:0.0pt;mso-wrap-distance-bottom:0.0pt;">
+              <v:shape id="_x0000_s1038" type="#_x0000_t202" style="visibility:visible;position:absolute;margin-left:107.6pt;margin-top:160.2pt;width:400.8pt;height:22.5pt;z-index:251662336;mso-position-horizontal:absolute;mso-position-horizontal-relative:text;mso-position-vertical:absolute;mso-position-vertical-relative:line;mso-wrap-distance-left:0.0pt;mso-wrap-distance-top:0.0pt;mso-wrap-distance-right:0.0pt;mso-wrap-distance-bottom:0.0pt;">
                 <v:fill on="f"/>
                 <v:stroke on="f" weight="1.0pt" dashstyle="solid" endcap="flat" miterlimit="400.0%" joinstyle="miter" linestyle="single" startarrow="none" startarrowwidth="medium" startarrowlength="medium" endarrow="none" endarrowwidth="medium" endarrowlength="medium"/>
                 <v:textbox>
@@ -3306,7 +2986,33 @@
                           <w:rtl w:val="0"/>
                           <w:lang w:val="en-US"/>
                         </w:rPr>
-                        <w:t xml:space="preserve">Team Leader of a </w:t>
+                        <w:t>Team Leader of a</w:t>
+                      </w:r>
+                      <w:r>
+                        <w:rPr>
+                          <w:rStyle w:val="None"/>
+                          <w:rFonts w:ascii="Raleway SemiBold" w:cs="Raleway SemiBold" w:hAnsi="Raleway SemiBold" w:eastAsia="Raleway SemiBold"/>
+                          <w:b w:val="1"/>
+                          <w:bCs w:val="1"/>
+                          <w:sz w:val="24"/>
+                          <w:szCs w:val="24"/>
+                          <w:rtl w:val="0"/>
+                          <w:lang w:val="en-US"/>
+                        </w:rPr>
+                        <w:t xml:space="preserve"> Dev-tools</w:t>
+                      </w:r>
+                      <w:r>
+                        <w:rPr>
+                          <w:rStyle w:val="None"/>
+                          <w:rFonts w:ascii="Raleway SemiBold" w:cs="Raleway SemiBold" w:hAnsi="Raleway SemiBold" w:eastAsia="Raleway SemiBold"/>
+                          <w:b w:val="1"/>
+                          <w:bCs w:val="1"/>
+                          <w:sz w:val="24"/>
+                          <w:szCs w:val="24"/>
+                          <w:rtl w:val="0"/>
+                          <w:lang w:val="en-US"/>
+                        </w:rPr>
+                        <w:t xml:space="preserve"> </w:t>
                       </w:r>
                       <w:r>
                         <w:rPr>
@@ -3351,7 +3057,7 @@
         <mc:AlternateContent>
           <mc:Choice Requires="wps">
             <w:drawing xmlns:a="http://schemas.openxmlformats.org/drawingml/2006/main">
-              <wp:anchor distT="0" distB="0" distL="0" distR="0" simplePos="0" relativeHeight="251697152" behindDoc="0" locked="0" layoutInCell="1" allowOverlap="1">
+              <wp:anchor distT="0" distB="0" distL="0" distR="0" simplePos="0" relativeHeight="251694080" behindDoc="0" locked="0" layoutInCell="1" allowOverlap="1">
                 <wp:simplePos x="0" y="0"/>
                 <wp:positionH relativeFrom="column">
                   <wp:posOffset>334644</wp:posOffset>
@@ -3359,10 +3065,10 @@
                 <wp:positionV relativeFrom="line">
                   <wp:posOffset>6423366</wp:posOffset>
                 </wp:positionV>
-                <wp:extent cx="4996817" cy="0"/>
+                <wp:extent cx="4996816" cy="0"/>
                 <wp:effectExtent l="0" t="0" r="0" b="0"/>
                 <wp:wrapNone/>
-                <wp:docPr id="1073741843" name="officeArt object" descr="Straight Connector 30"/>
+                <wp:docPr id="1073741841" name="officeArt object" descr="Straight Connector 30"/>
                 <wp:cNvGraphicFramePr/>
                 <a:graphic xmlns:a="http://schemas.openxmlformats.org/drawingml/2006/main">
                   <a:graphicData uri="http://schemas.microsoft.com/office/word/2010/wordprocessingShape">
@@ -3371,7 +3077,7 @@
                       <wps:spPr>
                         <a:xfrm>
                           <a:off x="0" y="0"/>
-                          <a:ext cx="4996817" cy="0"/>
+                          <a:ext cx="4996816" cy="0"/>
                         </a:xfrm>
                         <a:prstGeom prst="line">
                           <a:avLst/>
@@ -3395,7 +3101,7 @@
           </mc:Choice>
           <mc:Fallback>
             <w:pict>
-              <v:line id="_x0000_s1041" style="visibility:visible;position:absolute;margin-left:26.3pt;margin-top:505.8pt;width:393.5pt;height:0.0pt;z-index:251697152;mso-position-horizontal:absolute;mso-position-horizontal-relative:text;mso-position-vertical:absolute;mso-position-vertical-relative:line;mso-wrap-distance-left:0.0pt;mso-wrap-distance-top:0.0pt;mso-wrap-distance-right:0.0pt;mso-wrap-distance-bottom:0.0pt;">
+              <v:line id="_x0000_s1039" style="visibility:visible;position:absolute;margin-left:26.3pt;margin-top:505.8pt;width:393.5pt;height:0.0pt;z-index:251694080;mso-position-horizontal:absolute;mso-position-horizontal-relative:text;mso-position-vertical:absolute;mso-position-vertical-relative:line;mso-wrap-distance-left:0.0pt;mso-wrap-distance-top:0.0pt;mso-wrap-distance-right:0.0pt;mso-wrap-distance-bottom:0.0pt;">
                 <v:fill on="f"/>
                 <v:stroke filltype="solid" color="#5B9BD5" opacity="100.0%" weight="0.5pt" dashstyle="solid" endcap="flat" miterlimit="800.0%" joinstyle="miter" linestyle="single" startarrow="none" startarrowwidth="medium" startarrowlength="medium" endarrow="none" endarrowwidth="medium" endarrowlength="medium"/>
                 <w10:wrap type="none" side="bothSides" anchorx="text"/>
@@ -3420,7 +3126,7 @@
         <mc:AlternateContent>
           <mc:Choice Requires="wps">
             <w:drawing xmlns:a="http://schemas.openxmlformats.org/drawingml/2006/main">
-              <wp:anchor distT="0" distB="0" distL="0" distR="0" simplePos="0" relativeHeight="251695104" behindDoc="0" locked="0" layoutInCell="1" allowOverlap="1">
+              <wp:anchor distT="0" distB="0" distL="0" distR="0" simplePos="0" relativeHeight="251692032" behindDoc="0" locked="0" layoutInCell="1" allowOverlap="1">
                 <wp:simplePos x="0" y="0"/>
                 <wp:positionH relativeFrom="column">
                   <wp:posOffset>248288</wp:posOffset>
@@ -3431,7 +3137,7 @@
                 <wp:extent cx="4996931" cy="0"/>
                 <wp:effectExtent l="0" t="0" r="0" b="0"/>
                 <wp:wrapNone/>
-                <wp:docPr id="1073741844" name="officeArt object" descr="Straight Connector 3"/>
+                <wp:docPr id="1073741842" name="officeArt object" descr="Straight Connector 3"/>
                 <wp:cNvGraphicFramePr/>
                 <a:graphic xmlns:a="http://schemas.openxmlformats.org/drawingml/2006/main">
                   <a:graphicData uri="http://schemas.microsoft.com/office/word/2010/wordprocessingShape">
@@ -3464,7 +3170,7 @@
           </mc:Choice>
           <mc:Fallback>
             <w:pict>
-              <v:line id="_x0000_s1042" style="visibility:visible;position:absolute;margin-left:19.6pt;margin-top:296.4pt;width:393.5pt;height:0.0pt;z-index:251695104;mso-position-horizontal:absolute;mso-position-horizontal-relative:text;mso-position-vertical:absolute;mso-position-vertical-relative:line;mso-wrap-distance-left:0.0pt;mso-wrap-distance-top:0.0pt;mso-wrap-distance-right:0.0pt;mso-wrap-distance-bottom:0.0pt;">
+              <v:line id="_x0000_s1040" style="visibility:visible;position:absolute;margin-left:19.6pt;margin-top:296.4pt;width:393.5pt;height:0.0pt;z-index:251692032;mso-position-horizontal:absolute;mso-position-horizontal-relative:text;mso-position-vertical:absolute;mso-position-vertical-relative:line;mso-wrap-distance-left:0.0pt;mso-wrap-distance-top:0.0pt;mso-wrap-distance-right:0.0pt;mso-wrap-distance-bottom:0.0pt;">
                 <v:fill on="f"/>
                 <v:stroke filltype="solid" color="#5B9BD5" opacity="100.0%" weight="0.5pt" dashstyle="solid" endcap="flat" miterlimit="800.0%" joinstyle="miter" linestyle="single" startarrow="none" startarrowwidth="medium" startarrowlength="medium" endarrow="none" endarrowwidth="medium" endarrowlength="medium"/>
                 <w10:wrap type="none" side="bothSides" anchorx="text"/>
@@ -3481,7 +3187,7 @@
         <mc:AlternateContent>
           <mc:Choice Requires="wps">
             <w:drawing xmlns:a="http://schemas.openxmlformats.org/drawingml/2006/main">
-              <wp:anchor distT="0" distB="0" distL="0" distR="0" simplePos="0" relativeHeight="251696128" behindDoc="0" locked="0" layoutInCell="1" allowOverlap="1">
+              <wp:anchor distT="0" distB="0" distL="0" distR="0" simplePos="0" relativeHeight="251693056" behindDoc="0" locked="0" layoutInCell="1" allowOverlap="1">
                 <wp:simplePos x="0" y="0"/>
                 <wp:positionH relativeFrom="column">
                   <wp:posOffset>292956</wp:posOffset>
@@ -3492,7 +3198,7 @@
                 <wp:extent cx="4996931" cy="0"/>
                 <wp:effectExtent l="0" t="0" r="0" b="0"/>
                 <wp:wrapNone/>
-                <wp:docPr id="1073741845" name="officeArt object" descr="Straight Connector 27"/>
+                <wp:docPr id="1073741843" name="officeArt object" descr="Straight Connector 27"/>
                 <wp:cNvGraphicFramePr/>
                 <a:graphic xmlns:a="http://schemas.openxmlformats.org/drawingml/2006/main">
                   <a:graphicData uri="http://schemas.microsoft.com/office/word/2010/wordprocessingShape">
@@ -3525,7 +3231,7 @@
           </mc:Choice>
           <mc:Fallback>
             <w:pict>
-              <v:line id="_x0000_s1043" style="visibility:visible;position:absolute;margin-left:23.1pt;margin-top:402.9pt;width:393.5pt;height:0.0pt;z-index:251696128;mso-position-horizontal:absolute;mso-position-horizontal-relative:text;mso-position-vertical:absolute;mso-position-vertical-relative:line;mso-wrap-distance-left:0.0pt;mso-wrap-distance-top:0.0pt;mso-wrap-distance-right:0.0pt;mso-wrap-distance-bottom:0.0pt;">
+              <v:line id="_x0000_s1041" style="visibility:visible;position:absolute;margin-left:23.1pt;margin-top:402.9pt;width:393.5pt;height:0.0pt;z-index:251693056;mso-position-horizontal:absolute;mso-position-horizontal-relative:text;mso-position-vertical:absolute;mso-position-vertical-relative:line;mso-wrap-distance-left:0.0pt;mso-wrap-distance-top:0.0pt;mso-wrap-distance-right:0.0pt;mso-wrap-distance-bottom:0.0pt;">
                 <v:fill on="f"/>
                 <v:stroke filltype="solid" color="#5B9BD5" opacity="100.0%" weight="0.5pt" dashstyle="solid" endcap="flat" miterlimit="800.0%" joinstyle="miter" linestyle="single" startarrow="none" startarrowwidth="medium" startarrowlength="medium" endarrow="none" endarrowwidth="medium" endarrowlength="medium"/>
                 <w10:wrap type="none" side="bothSides" anchorx="text"/>
@@ -3542,7 +3248,7 @@
         <mc:AlternateContent>
           <mc:Choice Requires="wps">
             <w:drawing xmlns:a="http://schemas.openxmlformats.org/drawingml/2006/main">
-              <wp:anchor distT="0" distB="0" distL="0" distR="0" simplePos="0" relativeHeight="251671552" behindDoc="0" locked="0" layoutInCell="1" allowOverlap="1">
+              <wp:anchor distT="0" distB="0" distL="0" distR="0" simplePos="0" relativeHeight="251670528" behindDoc="0" locked="0" layoutInCell="1" allowOverlap="1">
                 <wp:simplePos x="0" y="0"/>
                 <wp:positionH relativeFrom="column">
                   <wp:posOffset>-457200</wp:posOffset>
@@ -3553,7 +3259,7 @@
                 <wp:extent cx="1632587" cy="342900"/>
                 <wp:effectExtent l="0" t="0" r="0" b="0"/>
                 <wp:wrapNone/>
-                <wp:docPr id="1073741846" name="officeArt object" descr="Text Box 25"/>
+                <wp:docPr id="1073741844" name="officeArt object" descr="Text Box 25"/>
                 <wp:cNvGraphicFramePr/>
                 <a:graphic xmlns:a="http://schemas.openxmlformats.org/drawingml/2006/main">
                   <a:graphicData uri="http://schemas.microsoft.com/office/word/2010/wordprocessingShape">
@@ -3620,7 +3326,7 @@
           </mc:Choice>
           <mc:Fallback>
             <w:pict>
-              <v:shape id="_x0000_s1044" type="#_x0000_t202" style="visibility:visible;position:absolute;margin-left:-36.0pt;margin-top:128.8pt;width:128.6pt;height:27.0pt;z-index:251671552;mso-position-horizontal:absolute;mso-position-horizontal-relative:text;mso-position-vertical:absolute;mso-position-vertical-relative:line;mso-wrap-distance-left:0.0pt;mso-wrap-distance-top:0.0pt;mso-wrap-distance-right:0.0pt;mso-wrap-distance-bottom:0.0pt;">
+              <v:shape id="_x0000_s1042" type="#_x0000_t202" style="visibility:visible;position:absolute;margin-left:-36.0pt;margin-top:128.8pt;width:128.6pt;height:27.0pt;z-index:251670528;mso-position-horizontal:absolute;mso-position-horizontal-relative:text;mso-position-vertical:absolute;mso-position-vertical-relative:line;mso-wrap-distance-left:0.0pt;mso-wrap-distance-top:0.0pt;mso-wrap-distance-right:0.0pt;mso-wrap-distance-bottom:0.0pt;">
                 <v:fill on="f"/>
                 <v:stroke on="f" weight="1.0pt" dashstyle="solid" endcap="flat" miterlimit="400.0%" joinstyle="miter" linestyle="single" startarrow="none" startarrowwidth="medium" startarrowlength="medium" endarrow="none" endarrowwidth="medium" endarrowlength="medium"/>
                 <v:textbox>
@@ -3670,24 +3376,24 @@
           <w:rtl w:val="0"/>
         </w:rPr>
         <w:drawing xmlns:a="http://schemas.openxmlformats.org/drawingml/2006/main">
-          <wp:anchor distT="0" distB="0" distL="0" distR="0" simplePos="0" relativeHeight="251688960" behindDoc="0" locked="0" layoutInCell="1" allowOverlap="1">
+          <wp:anchor distT="0" distB="0" distL="0" distR="0" simplePos="0" relativeHeight="251685888" behindDoc="0" locked="0" layoutInCell="1" allowOverlap="1">
             <wp:simplePos x="0" y="0"/>
             <wp:positionH relativeFrom="column">
               <wp:posOffset>-751840</wp:posOffset>
             </wp:positionH>
             <wp:positionV relativeFrom="line">
-              <wp:posOffset>1694814</wp:posOffset>
+              <wp:posOffset>1694813</wp:posOffset>
             </wp:positionV>
             <wp:extent cx="255905" cy="219075"/>
             <wp:effectExtent l="0" t="0" r="0" b="0"/>
             <wp:wrapNone/>
-            <wp:docPr id="1073741847" name="officeArt object" descr="Picture 42"/>
+            <wp:docPr id="1073741845" name="officeArt object" descr="Picture 42"/>
             <wp:cNvGraphicFramePr/>
             <a:graphic xmlns:a="http://schemas.openxmlformats.org/drawingml/2006/main">
               <a:graphicData uri="http://schemas.openxmlformats.org/drawingml/2006/picture">
                 <pic:pic xmlns:pic="http://schemas.openxmlformats.org/drawingml/2006/picture">
                   <pic:nvPicPr>
-                    <pic:cNvPr id="1073741847" name="Picture 42" descr="Picture 42"/>
+                    <pic:cNvPr id="1073741845" name="Picture 42" descr="Picture 42"/>
                     <pic:cNvPicPr>
                       <a:picLocks noChangeAspect="1"/>
                     </pic:cNvPicPr>
@@ -3728,7 +3434,7 @@
         <mc:AlternateContent>
           <mc:Choice Requires="wps">
             <w:drawing xmlns:a="http://schemas.openxmlformats.org/drawingml/2006/main">
-              <wp:anchor distT="0" distB="0" distL="0" distR="0" simplePos="0" relativeHeight="251677696" behindDoc="0" locked="0" layoutInCell="1" allowOverlap="1">
+              <wp:anchor distT="0" distB="0" distL="0" distR="0" simplePos="0" relativeHeight="251676672" behindDoc="0" locked="0" layoutInCell="1" allowOverlap="1">
                 <wp:simplePos x="0" y="0"/>
                 <wp:positionH relativeFrom="column">
                   <wp:posOffset>-706119</wp:posOffset>
@@ -3739,7 +3445,7 @@
                 <wp:extent cx="2051687" cy="285750"/>
                 <wp:effectExtent l="0" t="0" r="0" b="0"/>
                 <wp:wrapNone/>
-                <wp:docPr id="1073741848" name="officeArt object" descr="Text Box 31"/>
+                <wp:docPr id="1073741846" name="officeArt object" descr="Text Box 31"/>
                 <wp:cNvGraphicFramePr/>
                 <a:graphic xmlns:a="http://schemas.openxmlformats.org/drawingml/2006/main">
                   <a:graphicData uri="http://schemas.microsoft.com/office/word/2010/wordprocessingShape">
@@ -3827,7 +3533,7 @@
           </mc:Choice>
           <mc:Fallback>
             <w:pict>
-              <v:shape id="_x0000_s1045" type="#_x0000_t202" style="visibility:visible;position:absolute;margin-left:-55.6pt;margin-top:409.6pt;width:161.6pt;height:22.5pt;z-index:251677696;mso-position-horizontal:absolute;mso-position-horizontal-relative:text;mso-position-vertical:absolute;mso-position-vertical-relative:line;mso-wrap-distance-left:0.0pt;mso-wrap-distance-top:0.0pt;mso-wrap-distance-right:0.0pt;mso-wrap-distance-bottom:0.0pt;">
+              <v:shape id="_x0000_s1043" type="#_x0000_t202" style="visibility:visible;position:absolute;margin-left:-55.6pt;margin-top:409.6pt;width:161.6pt;height:22.5pt;z-index:251676672;mso-position-horizontal:absolute;mso-position-horizontal-relative:text;mso-position-vertical:absolute;mso-position-vertical-relative:line;mso-wrap-distance-left:0.0pt;mso-wrap-distance-top:0.0pt;mso-wrap-distance-right:0.0pt;mso-wrap-distance-bottom:0.0pt;">
                 <v:fill on="f"/>
                 <v:stroke on="f" weight="1.0pt" dashstyle="solid" endcap="flat" miterlimit="400.0%" joinstyle="miter" linestyle="single" startarrow="none" startarrowwidth="medium" startarrowlength="medium" endarrow="none" endarrowwidth="medium" endarrowlength="medium"/>
                 <v:textbox>
@@ -3900,7 +3606,7 @@
         <mc:AlternateContent>
           <mc:Choice Requires="wps">
             <w:drawing xmlns:a="http://schemas.openxmlformats.org/drawingml/2006/main">
-              <wp:anchor distT="0" distB="0" distL="0" distR="0" simplePos="0" relativeHeight="251676672" behindDoc="0" locked="0" layoutInCell="1" allowOverlap="1">
+              <wp:anchor distT="0" distB="0" distL="0" distR="0" simplePos="0" relativeHeight="251675648" behindDoc="0" locked="0" layoutInCell="1" allowOverlap="1">
                 <wp:simplePos x="0" y="0"/>
                 <wp:positionH relativeFrom="column">
                   <wp:posOffset>-709294</wp:posOffset>
@@ -3911,7 +3617,7 @@
                 <wp:extent cx="2051687" cy="901700"/>
                 <wp:effectExtent l="0" t="0" r="0" b="0"/>
                 <wp:wrapNone/>
-                <wp:docPr id="1073741849" name="officeArt object" descr="Text Box 30"/>
+                <wp:docPr id="1073741847" name="officeArt object" descr="Text Box 30"/>
                 <wp:cNvGraphicFramePr/>
                 <a:graphic xmlns:a="http://schemas.openxmlformats.org/drawingml/2006/main">
                   <a:graphicData uri="http://schemas.microsoft.com/office/word/2010/wordprocessingShape">
@@ -4001,13 +3707,13 @@
                                 <wp:inline distT="0" distB="0" distL="0" distR="0">
                                   <wp:extent cx="683694" cy="523752"/>
                                   <wp:effectExtent l="0" t="0" r="0" b="0"/>
-                                  <wp:docPr id="1073741850" name="officeArt object"/>
+                                  <wp:docPr id="1073741848" name="officeArt object"/>
                                   <wp:cNvGraphicFramePr/>
                                   <a:graphic xmlns:a="http://schemas.openxmlformats.org/drawingml/2006/main">
                                     <a:graphicData uri="http://schemas.openxmlformats.org/drawingml/2006/picture">
                                       <pic:pic xmlns:pic="http://schemas.openxmlformats.org/drawingml/2006/picture">
                                         <pic:nvPicPr>
-                                          <pic:cNvPr id="1073741850" name=""/>
+                                          <pic:cNvPr id="1073741848" name=""/>
                                           <pic:cNvPicPr>
                                             <a:picLocks noChangeAspect="0"/>
                                           </pic:cNvPicPr>
@@ -4049,7 +3755,7 @@
           </mc:Choice>
           <mc:Fallback>
             <w:pict>
-              <v:shape id="_x0000_s1046" type="#_x0000_t202" style="visibility:visible;position:absolute;margin-left:-55.8pt;margin-top:319.4pt;width:161.6pt;height:71.0pt;z-index:251676672;mso-position-horizontal:absolute;mso-position-horizontal-relative:text;mso-position-vertical:absolute;mso-position-vertical-relative:line;mso-wrap-distance-left:0.0pt;mso-wrap-distance-top:0.0pt;mso-wrap-distance-right:0.0pt;mso-wrap-distance-bottom:0.0pt;">
+              <v:shape id="_x0000_s1044" type="#_x0000_t202" style="visibility:visible;position:absolute;margin-left:-55.8pt;margin-top:319.4pt;width:161.6pt;height:71.0pt;z-index:251675648;mso-position-horizontal:absolute;mso-position-horizontal-relative:text;mso-position-vertical:absolute;mso-position-vertical-relative:line;mso-wrap-distance-left:0.0pt;mso-wrap-distance-top:0.0pt;mso-wrap-distance-right:0.0pt;mso-wrap-distance-bottom:0.0pt;">
                 <v:fill on="f"/>
                 <v:stroke on="f" weight="1.0pt" dashstyle="solid" endcap="flat" miterlimit="400.0%" joinstyle="miter" linestyle="single" startarrow="none" startarrowwidth="medium" startarrowlength="medium" endarrow="none" endarrowwidth="medium" endarrowlength="medium"/>
                 <v:textbox>
@@ -4121,13 +3827,13 @@
                           <wp:inline distT="0" distB="0" distL="0" distR="0">
                             <wp:extent cx="683694" cy="523752"/>
                             <wp:effectExtent l="0" t="0" r="0" b="0"/>
-                            <wp:docPr id="1073741850" name="officeArt object"/>
+                            <wp:docPr id="1073741848" name="officeArt object"/>
                             <wp:cNvGraphicFramePr/>
                             <a:graphic xmlns:a="http://schemas.openxmlformats.org/drawingml/2006/main">
                               <a:graphicData uri="http://schemas.openxmlformats.org/drawingml/2006/picture">
                                 <pic:pic xmlns:pic="http://schemas.openxmlformats.org/drawingml/2006/picture">
                                   <pic:nvPicPr>
-                                    <pic:cNvPr id="1073741850" name=""/>
+                                    <pic:cNvPr id="1073741848" name=""/>
                                     <pic:cNvPicPr>
                                       <a:picLocks noChangeAspect="0"/>
                                     </pic:cNvPicPr>
@@ -4172,7 +3878,7 @@
         <mc:AlternateContent>
           <mc:Choice Requires="wps">
             <w:drawing xmlns:a="http://schemas.openxmlformats.org/drawingml/2006/main">
-              <wp:anchor distT="0" distB="0" distL="0" distR="0" simplePos="0" relativeHeight="251666432" behindDoc="0" locked="0" layoutInCell="1" allowOverlap="1">
+              <wp:anchor distT="0" distB="0" distL="0" distR="0" simplePos="0" relativeHeight="251665408" behindDoc="0" locked="0" layoutInCell="1" allowOverlap="1">
                 <wp:simplePos x="0" y="0"/>
                 <wp:positionH relativeFrom="column">
                   <wp:posOffset>1366518</wp:posOffset>
@@ -4183,7 +3889,7 @@
                 <wp:extent cx="5033011" cy="1053679"/>
                 <wp:effectExtent l="0" t="0" r="0" b="0"/>
                 <wp:wrapNone/>
-                <wp:docPr id="1073741851" name="officeArt object" descr="Text Box 19"/>
+                <wp:docPr id="1073741849" name="officeArt object" descr="Text Box 19"/>
                 <wp:cNvGraphicFramePr/>
                 <a:graphic xmlns:a="http://schemas.openxmlformats.org/drawingml/2006/main">
                   <a:graphicData uri="http://schemas.microsoft.com/office/word/2010/wordprocessingShape">
@@ -4324,7 +4030,7 @@
           </mc:Choice>
           <mc:Fallback>
             <w:pict>
-              <v:shape id="_x0000_s1047" type="#_x0000_t202" style="visibility:visible;position:absolute;margin-left:107.6pt;margin-top:321.0pt;width:396.3pt;height:83.0pt;z-index:251666432;mso-position-horizontal:absolute;mso-position-horizontal-relative:text;mso-position-vertical:absolute;mso-position-vertical-relative:line;mso-wrap-distance-left:0.0pt;mso-wrap-distance-top:0.0pt;mso-wrap-distance-right:0.0pt;mso-wrap-distance-bottom:0.0pt;">
+              <v:shape id="_x0000_s1045" type="#_x0000_t202" style="visibility:visible;position:absolute;margin-left:107.6pt;margin-top:321.0pt;width:396.3pt;height:83.0pt;z-index:251665408;mso-position-horizontal:absolute;mso-position-horizontal-relative:text;mso-position-vertical:absolute;mso-position-vertical-relative:line;mso-wrap-distance-left:0.0pt;mso-wrap-distance-top:0.0pt;mso-wrap-distance-right:0.0pt;mso-wrap-distance-bottom:0.0pt;">
                 <v:fill on="f"/>
                 <v:stroke on="f" weight="1.0pt" dashstyle="solid" endcap="flat" miterlimit="400.0%" joinstyle="miter" linestyle="single" startarrow="none" startarrowwidth="medium" startarrowlength="medium" endarrow="none" endarrowwidth="medium" endarrowlength="medium"/>
                 <v:textbox>
@@ -4443,7 +4149,7 @@
           <w:rtl w:val="0"/>
         </w:rPr>
         <w:drawing xmlns:a="http://schemas.openxmlformats.org/drawingml/2006/main">
-          <wp:anchor distT="0" distB="0" distL="0" distR="0" simplePos="0" relativeHeight="251681792" behindDoc="0" locked="0" layoutInCell="1" allowOverlap="1">
+          <wp:anchor distT="0" distB="0" distL="0" distR="0" simplePos="0" relativeHeight="251680768" behindDoc="0" locked="0" layoutInCell="1" allowOverlap="1">
             <wp:simplePos x="0" y="0"/>
             <wp:positionH relativeFrom="column">
               <wp:posOffset>-790233</wp:posOffset>
@@ -4454,13 +4160,13 @@
             <wp:extent cx="296727" cy="296727"/>
             <wp:effectExtent l="0" t="0" r="0" b="0"/>
             <wp:wrapNone/>
-            <wp:docPr id="1073741852" name="officeArt object" descr="Picture 53"/>
+            <wp:docPr id="1073741850" name="officeArt object" descr="Picture 53"/>
             <wp:cNvGraphicFramePr/>
             <a:graphic xmlns:a="http://schemas.openxmlformats.org/drawingml/2006/main">
               <a:graphicData uri="http://schemas.openxmlformats.org/drawingml/2006/picture">
                 <pic:pic xmlns:pic="http://schemas.openxmlformats.org/drawingml/2006/picture">
                   <pic:nvPicPr>
-                    <pic:cNvPr id="1073741852" name="Picture 53" descr="Picture 53"/>
+                    <pic:cNvPr id="1073741850" name="Picture 53" descr="Picture 53"/>
                     <pic:cNvPicPr>
                       <a:picLocks noChangeAspect="1"/>
                     </pic:cNvPicPr>
@@ -4498,435 +4204,21 @@
           <w:rStyle w:val="None"/>
           <w:rtl w:val="0"/>
         </w:rPr>
-        <w:drawing xmlns:a="http://schemas.openxmlformats.org/drawingml/2006/main">
-          <wp:anchor distT="0" distB="0" distL="0" distR="0" simplePos="0" relativeHeight="251687936" behindDoc="0" locked="0" layoutInCell="1" allowOverlap="1">
-            <wp:simplePos x="0" y="0"/>
-            <wp:positionH relativeFrom="column">
-              <wp:posOffset>4281335</wp:posOffset>
-            </wp:positionH>
-            <wp:positionV relativeFrom="line">
-              <wp:posOffset>139700</wp:posOffset>
-            </wp:positionV>
-            <wp:extent cx="91713" cy="139148"/>
-            <wp:effectExtent l="0" t="0" r="0" b="0"/>
-            <wp:wrapNone/>
-            <wp:docPr id="1073741853" name="officeArt object" descr="Picture 41"/>
-            <wp:cNvGraphicFramePr/>
-            <a:graphic xmlns:a="http://schemas.openxmlformats.org/drawingml/2006/main">
-              <a:graphicData uri="http://schemas.openxmlformats.org/drawingml/2006/picture">
-                <pic:pic xmlns:pic="http://schemas.openxmlformats.org/drawingml/2006/picture">
-                  <pic:nvPicPr>
-                    <pic:cNvPr id="1073741853" name="Picture 41" descr="Picture 41"/>
-                    <pic:cNvPicPr>
-                      <a:picLocks noChangeAspect="1"/>
-                    </pic:cNvPicPr>
-                  </pic:nvPicPr>
-                  <pic:blipFill>
-                    <a:blip r:embed="rId10">
-                      <a:extLst/>
-                    </a:blip>
-                    <a:stretch>
-                      <a:fillRect/>
-                    </a:stretch>
-                  </pic:blipFill>
-                  <pic:spPr>
-                    <a:xfrm>
-                      <a:off x="0" y="0"/>
-                      <a:ext cx="91713" cy="139148"/>
-                    </a:xfrm>
-                    <a:prstGeom prst="rect">
-                      <a:avLst/>
-                    </a:prstGeom>
-                    <a:ln w="12700" cap="flat">
-                      <a:noFill/>
-                      <a:miter lim="400000"/>
-                    </a:ln>
-                    <a:effectLst/>
-                  </pic:spPr>
-                </pic:pic>
-              </a:graphicData>
-            </a:graphic>
-          </wp:anchor>
-        </w:drawing>
-      </w:r>
-      <w:r>
-        <w:rPr>
-          <w:rStyle w:val="None"/>
-          <w:rtl w:val="0"/>
-        </w:rPr>
-        <w:drawing xmlns:a="http://schemas.openxmlformats.org/drawingml/2006/main">
-          <wp:anchor distT="0" distB="0" distL="0" distR="0" simplePos="0" relativeHeight="251686912" behindDoc="0" locked="0" layoutInCell="1" allowOverlap="1">
-            <wp:simplePos x="0" y="0"/>
-            <wp:positionH relativeFrom="column">
-              <wp:posOffset>4247984</wp:posOffset>
-            </wp:positionH>
-            <wp:positionV relativeFrom="line">
-              <wp:posOffset>-71118</wp:posOffset>
-            </wp:positionV>
-            <wp:extent cx="144476" cy="115581"/>
-            <wp:effectExtent l="0" t="0" r="0" b="0"/>
-            <wp:wrapNone/>
-            <wp:docPr id="1073741854" name="officeArt object" descr="Picture 40"/>
-            <wp:cNvGraphicFramePr/>
-            <a:graphic xmlns:a="http://schemas.openxmlformats.org/drawingml/2006/main">
-              <a:graphicData uri="http://schemas.openxmlformats.org/drawingml/2006/picture">
-                <pic:pic xmlns:pic="http://schemas.openxmlformats.org/drawingml/2006/picture">
-                  <pic:nvPicPr>
-                    <pic:cNvPr id="1073741854" name="Picture 40" descr="Picture 40"/>
-                    <pic:cNvPicPr>
-                      <a:picLocks noChangeAspect="1"/>
-                    </pic:cNvPicPr>
-                  </pic:nvPicPr>
-                  <pic:blipFill>
-                    <a:blip r:embed="rId11">
-                      <a:extLst/>
-                    </a:blip>
-                    <a:stretch>
-                      <a:fillRect/>
-                    </a:stretch>
-                  </pic:blipFill>
-                  <pic:spPr>
-                    <a:xfrm>
-                      <a:off x="0" y="0"/>
-                      <a:ext cx="144476" cy="115581"/>
-                    </a:xfrm>
-                    <a:prstGeom prst="rect">
-                      <a:avLst/>
-                    </a:prstGeom>
-                    <a:ln w="12700" cap="flat">
-                      <a:noFill/>
-                      <a:miter lim="400000"/>
-                    </a:ln>
-                    <a:effectLst/>
-                  </pic:spPr>
-                </pic:pic>
-              </a:graphicData>
-            </a:graphic>
-          </wp:anchor>
-        </w:drawing>
-      </w:r>
-      <w:r>
-        <w:rPr>
-          <w:rStyle w:val="None"/>
-          <w:rtl w:val="0"/>
-        </w:rPr>
-        <w:drawing xmlns:a="http://schemas.openxmlformats.org/drawingml/2006/main">
-          <wp:anchor distT="0" distB="0" distL="0" distR="0" simplePos="0" relativeHeight="251685888" behindDoc="0" locked="0" layoutInCell="1" allowOverlap="1">
-            <wp:simplePos x="0" y="0"/>
-            <wp:positionH relativeFrom="column">
-              <wp:posOffset>4253174</wp:posOffset>
-            </wp:positionH>
-            <wp:positionV relativeFrom="line">
-              <wp:posOffset>-290829</wp:posOffset>
-            </wp:positionV>
-            <wp:extent cx="121732" cy="121732"/>
-            <wp:effectExtent l="0" t="0" r="0" b="0"/>
-            <wp:wrapNone/>
-            <wp:docPr id="1073741855" name="officeArt object" descr="Picture 39"/>
-            <wp:cNvGraphicFramePr/>
-            <a:graphic xmlns:a="http://schemas.openxmlformats.org/drawingml/2006/main">
-              <a:graphicData uri="http://schemas.openxmlformats.org/drawingml/2006/picture">
-                <pic:pic xmlns:pic="http://schemas.openxmlformats.org/drawingml/2006/picture">
-                  <pic:nvPicPr>
-                    <pic:cNvPr id="1073741855" name="Picture 39" descr="Picture 39"/>
-                    <pic:cNvPicPr>
-                      <a:picLocks noChangeAspect="1"/>
-                    </pic:cNvPicPr>
-                  </pic:nvPicPr>
-                  <pic:blipFill>
-                    <a:blip r:embed="rId12">
-                      <a:extLst/>
-                    </a:blip>
-                    <a:stretch>
-                      <a:fillRect/>
-                    </a:stretch>
-                  </pic:blipFill>
-                  <pic:spPr>
-                    <a:xfrm>
-                      <a:off x="0" y="0"/>
-                      <a:ext cx="121732" cy="121732"/>
-                    </a:xfrm>
-                    <a:prstGeom prst="rect">
-                      <a:avLst/>
-                    </a:prstGeom>
-                    <a:ln w="12700" cap="flat">
-                      <a:noFill/>
-                      <a:miter lim="400000"/>
-                    </a:ln>
-                    <a:effectLst/>
-                  </pic:spPr>
-                </pic:pic>
-              </a:graphicData>
-            </a:graphic>
-          </wp:anchor>
-        </w:drawing>
-      </w:r>
-      <w:r>
-        <w:rPr>
-          <w:rStyle w:val="None"/>
-          <w:rtl w:val="0"/>
-        </w:rPr>
         <mc:AlternateContent>
           <mc:Choice Requires="wps">
             <w:drawing xmlns:a="http://schemas.openxmlformats.org/drawingml/2006/main">
-              <wp:anchor distT="0" distB="0" distL="0" distR="0" simplePos="0" relativeHeight="251682816" behindDoc="0" locked="0" layoutInCell="1" allowOverlap="1">
-                <wp:simplePos x="0" y="0"/>
-                <wp:positionH relativeFrom="column">
-                  <wp:posOffset>4483733</wp:posOffset>
-                </wp:positionH>
-                <wp:positionV relativeFrom="line">
-                  <wp:posOffset>-361950</wp:posOffset>
-                </wp:positionV>
-                <wp:extent cx="1861187" cy="285750"/>
-                <wp:effectExtent l="0" t="0" r="0" b="0"/>
-                <wp:wrapNone/>
-                <wp:docPr id="1073741856" name="officeArt object" descr="Text Box 32"/>
-                <wp:cNvGraphicFramePr/>
-                <a:graphic xmlns:a="http://schemas.openxmlformats.org/drawingml/2006/main">
-                  <a:graphicData uri="http://schemas.microsoft.com/office/word/2010/wordprocessingShape">
-                    <wps:wsp>
-                      <wps:cNvSpPr txBox="1"/>
-                      <wps:spPr>
-                        <a:xfrm>
-                          <a:off x="0" y="0"/>
-                          <a:ext cx="1861187" cy="285750"/>
-                        </a:xfrm>
-                        <a:prstGeom prst="rect">
-                          <a:avLst/>
-                        </a:prstGeom>
-                        <a:noFill/>
-                        <a:ln w="12700" cap="flat">
-                          <a:noFill/>
-                          <a:miter lim="400000"/>
-                        </a:ln>
-                        <a:effectLst/>
-                      </wps:spPr>
-                      <wps:txbx>
-                        <w:txbxContent>
-                          <w:p>
-                            <w:pPr>
-                              <w:pStyle w:val="Body A"/>
-                              <w:bidi w:val="0"/>
-                              <w:ind w:left="0" w:right="0" w:firstLine="0"/>
-                              <w:jc w:val="left"/>
-                              <w:rPr>
-                                <w:rtl w:val="0"/>
-                              </w:rPr>
-                            </w:pPr>
-                            <w:r>
-                              <w:rPr>
-                                <w:rStyle w:val="None"/>
-                                <w:rFonts w:ascii="Raleway Light" w:cs="Raleway Light" w:hAnsi="Raleway Light" w:eastAsia="Raleway Light"/>
-                                <w:outline w:val="0"/>
-                                <w:color w:val="545554"/>
-                                <w:u w:color="545554"/>
-                                <w:rtl w:val="0"/>
-                                <w14:textFill>
-                                  <w14:solidFill>
-                                    <w14:srgbClr w14:val="545554"/>
-                                  </w14:solidFill>
-                                </w14:textFill>
-                              </w:rPr>
-                              <w:t>+7 965 340 45 95</w:t>
-                            </w:r>
-                          </w:p>
-                        </w:txbxContent>
-                      </wps:txbx>
-                      <wps:bodyPr wrap="square" lIns="45718" tIns="45718" rIns="45718" bIns="45718" numCol="1" anchor="t">
-                        <a:noAutofit/>
-                      </wps:bodyPr>
-                    </wps:wsp>
-                  </a:graphicData>
-                </a:graphic>
-              </wp:anchor>
-            </w:drawing>
-          </mc:Choice>
-          <mc:Fallback>
-            <w:pict>
-              <v:shape id="_x0000_s1048" type="#_x0000_t202" style="visibility:visible;position:absolute;margin-left:353.0pt;margin-top:-28.5pt;width:146.6pt;height:22.5pt;z-index:251682816;mso-position-horizontal:absolute;mso-position-horizontal-relative:text;mso-position-vertical:absolute;mso-position-vertical-relative:line;mso-wrap-distance-left:0.0pt;mso-wrap-distance-top:0.0pt;mso-wrap-distance-right:0.0pt;mso-wrap-distance-bottom:0.0pt;">
-                <v:fill on="f"/>
-                <v:stroke on="f" weight="1.0pt" dashstyle="solid" endcap="flat" miterlimit="400.0%" joinstyle="miter" linestyle="single" startarrow="none" startarrowwidth="medium" startarrowlength="medium" endarrow="none" endarrowwidth="medium" endarrowlength="medium"/>
-                <v:textbox>
-                  <w:txbxContent>
-                    <w:p>
-                      <w:pPr>
-                        <w:pStyle w:val="Body A"/>
-                        <w:bidi w:val="0"/>
-                        <w:ind w:left="0" w:right="0" w:firstLine="0"/>
-                        <w:jc w:val="left"/>
-                        <w:rPr>
-                          <w:rtl w:val="0"/>
-                        </w:rPr>
-                      </w:pPr>
-                      <w:r>
-                        <w:rPr>
-                          <w:rStyle w:val="None"/>
-                          <w:rFonts w:ascii="Raleway Light" w:cs="Raleway Light" w:hAnsi="Raleway Light" w:eastAsia="Raleway Light"/>
-                          <w:outline w:val="0"/>
-                          <w:color w:val="545554"/>
-                          <w:u w:color="545554"/>
-                          <w:rtl w:val="0"/>
-                          <w14:textFill>
-                            <w14:solidFill>
-                              <w14:srgbClr w14:val="545554"/>
-                            </w14:solidFill>
-                          </w14:textFill>
-                        </w:rPr>
-                        <w:t>+7 965 340 45 95</w:t>
-                      </w:r>
-                    </w:p>
-                  </w:txbxContent>
-                </v:textbox>
-                <w10:wrap type="none" side="bothSides" anchorx="text"/>
-              </v:shape>
-            </w:pict>
-          </mc:Fallback>
-        </mc:AlternateContent>
-      </w:r>
-      <w:r>
-        <w:rPr>
-          <w:rStyle w:val="None"/>
-          <w:rtl w:val="0"/>
-        </w:rPr>
-        <mc:AlternateContent>
-          <mc:Choice Requires="wps">
-            <w:drawing xmlns:a="http://schemas.openxmlformats.org/drawingml/2006/main">
-              <wp:anchor distT="0" distB="0" distL="0" distR="0" simplePos="0" relativeHeight="251683840" behindDoc="0" locked="0" layoutInCell="1" allowOverlap="1">
-                <wp:simplePos x="0" y="0"/>
-                <wp:positionH relativeFrom="column">
-                  <wp:posOffset>4483733</wp:posOffset>
-                </wp:positionH>
-                <wp:positionV relativeFrom="line">
-                  <wp:posOffset>-147954</wp:posOffset>
-                </wp:positionV>
-                <wp:extent cx="1861187" cy="285750"/>
-                <wp:effectExtent l="0" t="0" r="0" b="0"/>
-                <wp:wrapNone/>
-                <wp:docPr id="1073741857" name="officeArt object" descr="Text Box 37"/>
-                <wp:cNvGraphicFramePr/>
-                <a:graphic xmlns:a="http://schemas.openxmlformats.org/drawingml/2006/main">
-                  <a:graphicData uri="http://schemas.microsoft.com/office/word/2010/wordprocessingShape">
-                    <wps:wsp>
-                      <wps:cNvSpPr txBox="1"/>
-                      <wps:spPr>
-                        <a:xfrm>
-                          <a:off x="0" y="0"/>
-                          <a:ext cx="1861187" cy="285750"/>
-                        </a:xfrm>
-                        <a:prstGeom prst="rect">
-                          <a:avLst/>
-                        </a:prstGeom>
-                        <a:noFill/>
-                        <a:ln w="12700" cap="flat">
-                          <a:noFill/>
-                          <a:miter lim="400000"/>
-                        </a:ln>
-                        <a:effectLst/>
-                      </wps:spPr>
-                      <wps:txbx>
-                        <w:txbxContent>
-                          <w:p>
-                            <w:pPr>
-                              <w:pStyle w:val="Body A"/>
-                              <w:bidi w:val="0"/>
-                              <w:ind w:left="0" w:right="0" w:firstLine="0"/>
-                              <w:jc w:val="left"/>
-                              <w:rPr>
-                                <w:rtl w:val="0"/>
-                              </w:rPr>
-                            </w:pPr>
-                            <w:r>
-                              <w:rPr>
-                                <w:rStyle w:val="None"/>
-                                <w:rFonts w:ascii="Raleway Light" w:cs="Raleway Light" w:hAnsi="Raleway Light" w:eastAsia="Raleway Light"/>
-                                <w:outline w:val="0"/>
-                                <w:color w:val="545554"/>
-                                <w:u w:color="545554"/>
-                                <w:rtl w:val="0"/>
-                                <w:lang w:val="en-US"/>
-                                <w14:textFill>
-                                  <w14:solidFill>
-                                    <w14:srgbClr w14:val="545554"/>
-                                  </w14:solidFill>
-                                </w14:textFill>
-                              </w:rPr>
-                              <w:t>andrewkuleshov7@gmail.com</w:t>
-                            </w:r>
-                          </w:p>
-                        </w:txbxContent>
-                      </wps:txbx>
-                      <wps:bodyPr wrap="square" lIns="45718" tIns="45718" rIns="45718" bIns="45718" numCol="1" anchor="t">
-                        <a:noAutofit/>
-                      </wps:bodyPr>
-                    </wps:wsp>
-                  </a:graphicData>
-                </a:graphic>
-              </wp:anchor>
-            </w:drawing>
-          </mc:Choice>
-          <mc:Fallback>
-            <w:pict>
-              <v:shape id="_x0000_s1049" type="#_x0000_t202" style="visibility:visible;position:absolute;margin-left:353.0pt;margin-top:-11.6pt;width:146.6pt;height:22.5pt;z-index:251683840;mso-position-horizontal:absolute;mso-position-horizontal-relative:text;mso-position-vertical:absolute;mso-position-vertical-relative:line;mso-wrap-distance-left:0.0pt;mso-wrap-distance-top:0.0pt;mso-wrap-distance-right:0.0pt;mso-wrap-distance-bottom:0.0pt;">
-                <v:fill on="f"/>
-                <v:stroke on="f" weight="1.0pt" dashstyle="solid" endcap="flat" miterlimit="400.0%" joinstyle="miter" linestyle="single" startarrow="none" startarrowwidth="medium" startarrowlength="medium" endarrow="none" endarrowwidth="medium" endarrowlength="medium"/>
-                <v:textbox>
-                  <w:txbxContent>
-                    <w:p>
-                      <w:pPr>
-                        <w:pStyle w:val="Body A"/>
-                        <w:bidi w:val="0"/>
-                        <w:ind w:left="0" w:right="0" w:firstLine="0"/>
-                        <w:jc w:val="left"/>
-                        <w:rPr>
-                          <w:rtl w:val="0"/>
-                        </w:rPr>
-                      </w:pPr>
-                      <w:r>
-                        <w:rPr>
-                          <w:rStyle w:val="None"/>
-                          <w:rFonts w:ascii="Raleway Light" w:cs="Raleway Light" w:hAnsi="Raleway Light" w:eastAsia="Raleway Light"/>
-                          <w:outline w:val="0"/>
-                          <w:color w:val="545554"/>
-                          <w:u w:color="545554"/>
-                          <w:rtl w:val="0"/>
-                          <w:lang w:val="en-US"/>
-                          <w14:textFill>
-                            <w14:solidFill>
-                              <w14:srgbClr w14:val="545554"/>
-                            </w14:solidFill>
-                          </w14:textFill>
-                        </w:rPr>
-                        <w:t>andrewkuleshov7@gmail.com</w:t>
-                      </w:r>
-                    </w:p>
-                  </w:txbxContent>
-                </v:textbox>
-                <w10:wrap type="none" side="bothSides" anchorx="text"/>
-              </v:shape>
-            </w:pict>
-          </mc:Fallback>
-        </mc:AlternateContent>
-      </w:r>
-      <w:r>
-        <w:rPr>
-          <w:rStyle w:val="None"/>
-          <w:rtl w:val="0"/>
-        </w:rPr>
-        <mc:AlternateContent>
-          <mc:Choice Requires="wps">
-            <w:drawing xmlns:a="http://schemas.openxmlformats.org/drawingml/2006/main">
-              <wp:anchor distT="0" distB="0" distL="0" distR="0" simplePos="0" relativeHeight="251660288" behindDoc="0" locked="0" layoutInCell="1" allowOverlap="1">
+              <wp:anchor distT="0" distB="0" distL="0" distR="0" simplePos="0" relativeHeight="251659264" behindDoc="0" locked="0" layoutInCell="1" allowOverlap="1">
                 <wp:simplePos x="0" y="0"/>
                 <wp:positionH relativeFrom="column">
                   <wp:posOffset>-868680</wp:posOffset>
                 </wp:positionH>
                 <wp:positionV relativeFrom="line">
-                  <wp:posOffset>-619124</wp:posOffset>
+                  <wp:posOffset>-619125</wp:posOffset>
                 </wp:positionV>
                 <wp:extent cx="3699510" cy="756921"/>
                 <wp:effectExtent l="0" t="0" r="0" b="0"/>
                 <wp:wrapNone/>
-                <wp:docPr id="1073741858" name="officeArt object" descr="Text Box 4"/>
+                <wp:docPr id="1073741851" name="officeArt object" descr="Text Box 4"/>
                 <wp:cNvGraphicFramePr/>
                 <a:graphic xmlns:a="http://schemas.openxmlformats.org/drawingml/2006/main">
                   <a:graphicData uri="http://schemas.microsoft.com/office/word/2010/wordprocessingShape">
@@ -4988,7 +4280,7 @@
           </mc:Choice>
           <mc:Fallback>
             <w:pict>
-              <v:shape id="_x0000_s1050" type="#_x0000_t202" style="visibility:visible;position:absolute;margin-left:-68.4pt;margin-top:-48.8pt;width:291.3pt;height:59.6pt;z-index:251660288;mso-position-horizontal:absolute;mso-position-horizontal-relative:text;mso-position-vertical:absolute;mso-position-vertical-relative:line;mso-wrap-distance-left:0.0pt;mso-wrap-distance-top:0.0pt;mso-wrap-distance-right:0.0pt;mso-wrap-distance-bottom:0.0pt;">
+              <v:shape id="_x0000_s1046" type="#_x0000_t202" style="visibility:visible;position:absolute;margin-left:-68.4pt;margin-top:-48.8pt;width:291.3pt;height:59.6pt;z-index:251659264;mso-position-horizontal:absolute;mso-position-horizontal-relative:text;mso-position-vertical:absolute;mso-position-vertical-relative:line;mso-wrap-distance-left:0.0pt;mso-wrap-distance-top:0.0pt;mso-wrap-distance-right:0.0pt;mso-wrap-distance-bottom:0.0pt;">
                 <v:fill on="f"/>
                 <v:stroke on="f" weight="1.0pt" dashstyle="solid" endcap="flat" miterlimit="400.0%" joinstyle="miter" linestyle="single" startarrow="none" startarrowwidth="medium" startarrowlength="medium" endarrow="none" endarrowwidth="medium" endarrowlength="medium"/>
                 <v:textbox>
@@ -5035,7 +4327,7 @@
         <mc:AlternateContent>
           <mc:Choice Requires="wps">
             <w:drawing xmlns:a="http://schemas.openxmlformats.org/drawingml/2006/main">
-              <wp:anchor distT="0" distB="0" distL="0" distR="0" simplePos="0" relativeHeight="251670528" behindDoc="0" locked="0" layoutInCell="1" allowOverlap="1">
+              <wp:anchor distT="0" distB="0" distL="0" distR="0" simplePos="0" relativeHeight="251669504" behindDoc="0" locked="0" layoutInCell="1" allowOverlap="1">
                 <wp:simplePos x="0" y="0"/>
                 <wp:positionH relativeFrom="column">
                   <wp:posOffset>-487680</wp:posOffset>
@@ -5046,7 +4338,7 @@
                 <wp:extent cx="1632587" cy="342900"/>
                 <wp:effectExtent l="0" t="0" r="0" b="0"/>
                 <wp:wrapNone/>
-                <wp:docPr id="1073741859" name="officeArt object" descr="Text Box 24"/>
+                <wp:docPr id="1073741852" name="officeArt object" descr="Text Box 24"/>
                 <wp:cNvGraphicFramePr/>
                 <a:graphic xmlns:a="http://schemas.openxmlformats.org/drawingml/2006/main">
                   <a:graphicData uri="http://schemas.microsoft.com/office/word/2010/wordprocessingShape">
@@ -5113,7 +4405,7 @@
           </mc:Choice>
           <mc:Fallback>
             <w:pict>
-              <v:shape id="_x0000_s1051" type="#_x0000_t202" style="visibility:visible;position:absolute;margin-left:-38.4pt;margin-top:65.2pt;width:128.6pt;height:27.0pt;z-index:251670528;mso-position-horizontal:absolute;mso-position-horizontal-relative:text;mso-position-vertical:absolute;mso-position-vertical-relative:line;mso-wrap-distance-left:0.0pt;mso-wrap-distance-top:0.0pt;mso-wrap-distance-right:0.0pt;mso-wrap-distance-bottom:0.0pt;">
+              <v:shape id="_x0000_s1047" type="#_x0000_t202" style="visibility:visible;position:absolute;margin-left:-38.4pt;margin-top:65.2pt;width:128.6pt;height:27.0pt;z-index:251669504;mso-position-horizontal:absolute;mso-position-horizontal-relative:text;mso-position-vertical:absolute;mso-position-vertical-relative:line;mso-wrap-distance-left:0.0pt;mso-wrap-distance-top:0.0pt;mso-wrap-distance-right:0.0pt;mso-wrap-distance-bottom:0.0pt;">
                 <v:fill on="f"/>
                 <v:stroke on="f" weight="1.0pt" dashstyle="solid" endcap="flat" miterlimit="400.0%" joinstyle="miter" linestyle="single" startarrow="none" startarrowwidth="medium" startarrowlength="medium" endarrow="none" endarrowwidth="medium" endarrowlength="medium"/>
                 <v:textbox>
@@ -5165,7 +4457,7 @@
         <mc:AlternateContent>
           <mc:Choice Requires="wps">
             <w:drawing xmlns:a="http://schemas.openxmlformats.org/drawingml/2006/main">
-              <wp:anchor distT="0" distB="0" distL="0" distR="0" simplePos="0" relativeHeight="251661312" behindDoc="0" locked="0" layoutInCell="1" allowOverlap="1">
+              <wp:anchor distT="0" distB="0" distL="0" distR="0" simplePos="0" relativeHeight="251660288" behindDoc="0" locked="0" layoutInCell="1" allowOverlap="1">
                 <wp:simplePos x="0" y="0"/>
                 <wp:positionH relativeFrom="column">
                   <wp:posOffset>-830580</wp:posOffset>
@@ -5176,7 +4468,7 @@
                 <wp:extent cx="4128135" cy="409575"/>
                 <wp:effectExtent l="0" t="0" r="0" b="0"/>
                 <wp:wrapNone/>
-                <wp:docPr id="1073741860" name="officeArt object" descr="Text Box 5"/>
+                <wp:docPr id="1073741853" name="officeArt object" descr="Text Box 5"/>
                 <wp:cNvGraphicFramePr/>
                 <a:graphic xmlns:a="http://schemas.openxmlformats.org/drawingml/2006/main">
                   <a:graphicData uri="http://schemas.microsoft.com/office/word/2010/wordprocessingShape">
@@ -5207,12 +4499,22 @@
                             <w:r>
                               <w:rPr>
                                 <w:rStyle w:val="None"/>
+                                <w:sz w:val="38"/>
+                                <w:szCs w:val="38"/>
+                                <w:rtl w:val="0"/>
+                                <w:lang w:val="en-US"/>
+                              </w:rPr>
+                              <w:t xml:space="preserve">TL, </w:t>
+                            </w:r>
+                            <w:r>
+                              <w:rPr>
+                                <w:rStyle w:val="None"/>
                                 <w:rFonts w:ascii="Raleway Light" w:cs="Raleway Light" w:hAnsi="Raleway Light" w:eastAsia="Raleway Light"/>
                                 <w:outline w:val="0"/>
                                 <w:color w:val="313131"/>
-                                <w:spacing w:val="-11"/>
-                                <w:sz w:val="40"/>
-                                <w:szCs w:val="40"/>
+                                <w:spacing w:val="-9"/>
+                                <w:sz w:val="36"/>
+                                <w:szCs w:val="36"/>
                                 <w:u w:color="313131"/>
                                 <w:rtl w:val="0"/>
                                 <w:lang w:val="de-DE"/>
@@ -5238,7 +4540,7 @@
           </mc:Choice>
           <mc:Fallback>
             <w:pict>
-              <v:shape id="_x0000_s1052" type="#_x0000_t202" style="visibility:visible;position:absolute;margin-left:-65.4pt;margin-top:-0.8pt;width:325.0pt;height:32.2pt;z-index:251661312;mso-position-horizontal:absolute;mso-position-horizontal-relative:text;mso-position-vertical:absolute;mso-position-vertical-relative:line;mso-wrap-distance-left:0.0pt;mso-wrap-distance-top:0.0pt;mso-wrap-distance-right:0.0pt;mso-wrap-distance-bottom:0.0pt;">
+              <v:shape id="_x0000_s1048" type="#_x0000_t202" style="visibility:visible;position:absolute;margin-left:-65.4pt;margin-top:-0.8pt;width:325.0pt;height:32.2pt;z-index:251660288;mso-position-horizontal:absolute;mso-position-horizontal-relative:text;mso-position-vertical:absolute;mso-position-vertical-relative:line;mso-wrap-distance-left:0.0pt;mso-wrap-distance-top:0.0pt;mso-wrap-distance-right:0.0pt;mso-wrap-distance-bottom:0.0pt;">
                 <v:fill on="f"/>
                 <v:stroke on="f" weight="1.0pt" dashstyle="solid" endcap="flat" miterlimit="400.0%" joinstyle="miter" linestyle="single" startarrow="none" startarrowwidth="medium" startarrowlength="medium" endarrow="none" endarrowwidth="medium" endarrowlength="medium"/>
                 <v:textbox>
@@ -5251,12 +4553,22 @@
                       <w:r>
                         <w:rPr>
                           <w:rStyle w:val="None"/>
+                          <w:sz w:val="38"/>
+                          <w:szCs w:val="38"/>
+                          <w:rtl w:val="0"/>
+                          <w:lang w:val="en-US"/>
+                        </w:rPr>
+                        <w:t xml:space="preserve">TL, </w:t>
+                      </w:r>
+                      <w:r>
+                        <w:rPr>
+                          <w:rStyle w:val="None"/>
                           <w:rFonts w:ascii="Raleway Light" w:cs="Raleway Light" w:hAnsi="Raleway Light" w:eastAsia="Raleway Light"/>
                           <w:outline w:val="0"/>
                           <w:color w:val="313131"/>
-                          <w:spacing w:val="-11"/>
-                          <w:sz w:val="40"/>
-                          <w:szCs w:val="40"/>
+                          <w:spacing w:val="-9"/>
+                          <w:sz w:val="36"/>
+                          <w:szCs w:val="36"/>
                           <w:u w:color="313131"/>
                           <w:rtl w:val="0"/>
                           <w:lang w:val="de-DE"/>
@@ -5285,18 +4597,18 @@
         <mc:AlternateContent>
           <mc:Choice Requires="wps">
             <w:drawing xmlns:a="http://schemas.openxmlformats.org/drawingml/2006/main">
-              <wp:anchor distT="0" distB="0" distL="0" distR="0" simplePos="0" relativeHeight="251693056" behindDoc="0" locked="0" layoutInCell="1" allowOverlap="1">
+              <wp:anchor distT="0" distB="0" distL="0" distR="0" simplePos="0" relativeHeight="251689984" behindDoc="0" locked="0" layoutInCell="1" allowOverlap="1">
                 <wp:simplePos x="0" y="0"/>
                 <wp:positionH relativeFrom="page">
                   <wp:posOffset>2509520</wp:posOffset>
                 </wp:positionH>
                 <wp:positionV relativeFrom="line">
-                  <wp:posOffset>7345680</wp:posOffset>
+                  <wp:posOffset>7345681</wp:posOffset>
                 </wp:positionV>
                 <wp:extent cx="5033010" cy="1748194"/>
                 <wp:effectExtent l="0" t="0" r="0" b="0"/>
                 <wp:wrapNone/>
-                <wp:docPr id="1073741861" name="officeArt object" descr="Text Box 23"/>
+                <wp:docPr id="1073741854" name="officeArt object" descr="Text Box 23"/>
                 <wp:cNvGraphicFramePr/>
                 <a:graphic xmlns:a="http://schemas.openxmlformats.org/drawingml/2006/main">
                   <a:graphicData uri="http://schemas.microsoft.com/office/word/2010/wordprocessingShape">
@@ -5406,8 +4718,19 @@
                             </w:r>
                             <w:r>
                               <w:rPr>
-                                <w:rStyle w:val="Hyperlink.2.0"/>
-                                <w:rtl w:val="0"/>
+                                <w:rStyle w:val="None"/>
+                                <w:rFonts w:ascii="Carlito" w:cs="Carlito" w:hAnsi="Carlito" w:eastAsia="Carlito"/>
+                                <w:b w:val="1"/>
+                                <w:bCs w:val="1"/>
+                                <w:outline w:val="0"/>
+                                <w:color w:val="0563c1"/>
+                                <w:u w:val="single" w:color="0563c1"/>
+                                <w:rtl w:val="0"/>
+                                <w14:textFill>
+                                  <w14:solidFill>
+                                    <w14:srgbClr w14:val="0563C1"/>
+                                  </w14:solidFill>
+                                </w14:textFill>
                               </w:rPr>
                               <w:br w:type="textWrapping"/>
                             </w:r>
@@ -5485,28 +4808,28 @@
                             </w:r>
                             <w:r>
                               <w:rPr>
-                                <w:rStyle w:val="Hyperlink.2.0"/>
+                                <w:rStyle w:val="Hyperlink.4"/>
                                 <w:rtl w:val="0"/>
                               </w:rPr>
                               <w:fldChar w:fldCharType="begin" w:fldLock="0"/>
                             </w:r>
                             <w:r>
                               <w:rPr>
-                                <w:rStyle w:val="Hyperlink.2.0"/>
+                                <w:rStyle w:val="Hyperlink.4"/>
                                 <w:rtl w:val="0"/>
                               </w:rPr>
                               <w:instrText xml:space="preserve"> HYPERLINK "https://www.hackerrank.com/certificates/9bee3b21d19d"</w:instrText>
                             </w:r>
                             <w:r>
                               <w:rPr>
-                                <w:rStyle w:val="Hyperlink.2.0"/>
+                                <w:rStyle w:val="Hyperlink.4"/>
                                 <w:rtl w:val="0"/>
                               </w:rPr>
                               <w:fldChar w:fldCharType="separate" w:fldLock="0"/>
                             </w:r>
                             <w:r>
                               <w:rPr>
-                                <w:rStyle w:val="Hyperlink.2.0"/>
+                                <w:rStyle w:val="Hyperlink.4"/>
                                 <w:rtl w:val="0"/>
                               </w:rPr>
                               <w:t>Python (Hackerrank)</w:t>
@@ -5677,7 +5000,7 @@
                               <w:ind w:left="0" w:right="0" w:firstLine="0"/>
                               <w:jc w:val="left"/>
                               <w:rPr>
-                                <w:rStyle w:val="Hyperlink.2.0"/>
+                                <w:rStyle w:val="Hyperlink.4"/>
                                 <w:rtl w:val="0"/>
                               </w:rPr>
                             </w:pPr>
@@ -5786,7 +5109,7 @@
                             </w:r>
                             <w:r>
                               <w:rPr>
-                                <w:rStyle w:val="Hyperlink.2.0"/>
+                                <w:rStyle w:val="Hyperlink.4"/>
                                 <w:rtl w:val="0"/>
                               </w:rPr>
                             </w:r>
@@ -6002,7 +5325,7 @@
           </mc:Choice>
           <mc:Fallback>
             <w:pict>
-              <v:shape id="_x0000_s1053" type="#_x0000_t202" style="visibility:visible;position:absolute;margin-left:197.6pt;margin-top:578.4pt;width:396.3pt;height:137.7pt;z-index:251693056;mso-position-horizontal:absolute;mso-position-horizontal-relative:page;mso-position-vertical:absolute;mso-position-vertical-relative:line;mso-wrap-distance-left:0.0pt;mso-wrap-distance-top:0.0pt;mso-wrap-distance-right:0.0pt;mso-wrap-distance-bottom:0.0pt;">
+              <v:shape id="_x0000_s1049" type="#_x0000_t202" style="visibility:visible;position:absolute;margin-left:197.6pt;margin-top:578.4pt;width:396.3pt;height:137.7pt;z-index:251689984;mso-position-horizontal:absolute;mso-position-horizontal-relative:page;mso-position-vertical:absolute;mso-position-vertical-relative:line;mso-wrap-distance-left:0.0pt;mso-wrap-distance-top:0.0pt;mso-wrap-distance-right:0.0pt;mso-wrap-distance-bottom:0.0pt;">
                 <v:fill on="f"/>
                 <v:stroke on="f" weight="1.0pt" dashstyle="solid" endcap="flat" miterlimit="400.0%" joinstyle="miter" linestyle="single" startarrow="none" startarrowwidth="medium" startarrowlength="medium" endarrow="none" endarrowwidth="medium" endarrowlength="medium"/>
                 <v:textbox>
@@ -6094,8 +5417,19 @@
                       </w:r>
                       <w:r>
                         <w:rPr>
-                          <w:rStyle w:val="Hyperlink.2.0"/>
-                          <w:rtl w:val="0"/>
+                          <w:rStyle w:val="None"/>
+                          <w:rFonts w:ascii="Carlito" w:cs="Carlito" w:hAnsi="Carlito" w:eastAsia="Carlito"/>
+                          <w:b w:val="1"/>
+                          <w:bCs w:val="1"/>
+                          <w:outline w:val="0"/>
+                          <w:color w:val="0563c1"/>
+                          <w:u w:val="single" w:color="0563c1"/>
+                          <w:rtl w:val="0"/>
+                          <w14:textFill>
+                            <w14:solidFill>
+                              <w14:srgbClr w14:val="0563C1"/>
+                            </w14:solidFill>
+                          </w14:textFill>
                         </w:rPr>
                         <w:br w:type="textWrapping"/>
                       </w:r>
@@ -6173,28 +5507,28 @@
                       </w:r>
                       <w:r>
                         <w:rPr>
-                          <w:rStyle w:val="Hyperlink.2.0"/>
+                          <w:rStyle w:val="Hyperlink.4"/>
                           <w:rtl w:val="0"/>
                         </w:rPr>
                         <w:fldChar w:fldCharType="begin" w:fldLock="0"/>
                       </w:r>
                       <w:r>
                         <w:rPr>
-                          <w:rStyle w:val="Hyperlink.2.0"/>
+                          <w:rStyle w:val="Hyperlink.4"/>
                           <w:rtl w:val="0"/>
                         </w:rPr>
                         <w:instrText xml:space="preserve"> HYPERLINK "https://www.hackerrank.com/certificates/9bee3b21d19d"</w:instrText>
                       </w:r>
                       <w:r>
                         <w:rPr>
-                          <w:rStyle w:val="Hyperlink.2.0"/>
+                          <w:rStyle w:val="Hyperlink.4"/>
                           <w:rtl w:val="0"/>
                         </w:rPr>
                         <w:fldChar w:fldCharType="separate" w:fldLock="0"/>
                       </w:r>
                       <w:r>
                         <w:rPr>
-                          <w:rStyle w:val="Hyperlink.2.0"/>
+                          <w:rStyle w:val="Hyperlink.4"/>
                           <w:rtl w:val="0"/>
                         </w:rPr>
                         <w:t>Python (Hackerrank)</w:t>
@@ -6365,7 +5699,7 @@
                         <w:ind w:left="0" w:right="0" w:firstLine="0"/>
                         <w:jc w:val="left"/>
                         <w:rPr>
-                          <w:rStyle w:val="Hyperlink.2.0"/>
+                          <w:rStyle w:val="Hyperlink.4"/>
                           <w:rtl w:val="0"/>
                         </w:rPr>
                       </w:pPr>
@@ -6474,7 +5808,7 @@
                       </w:r>
                       <w:r>
                         <w:rPr>
-                          <w:rStyle w:val="Hyperlink.2.0"/>
+                          <w:rStyle w:val="Hyperlink.4"/>
                           <w:rtl w:val="0"/>
                         </w:rPr>
                       </w:r>
@@ -6693,7 +6027,7 @@
         <mc:AlternateContent>
           <mc:Choice Requires="wps">
             <w:drawing xmlns:a="http://schemas.openxmlformats.org/drawingml/2006/main">
-              <wp:anchor distT="0" distB="0" distL="0" distR="0" simplePos="0" relativeHeight="251678720" behindDoc="0" locked="0" layoutInCell="1" allowOverlap="1">
+              <wp:anchor distT="0" distB="0" distL="0" distR="0" simplePos="0" relativeHeight="251677696" behindDoc="0" locked="0" layoutInCell="1" allowOverlap="1">
                 <wp:simplePos x="0" y="0"/>
                 <wp:positionH relativeFrom="page">
                   <wp:posOffset>433705</wp:posOffset>
@@ -6704,7 +6038,7 @@
                 <wp:extent cx="2016125" cy="1041400"/>
                 <wp:effectExtent l="0" t="0" r="0" b="0"/>
                 <wp:wrapNone/>
-                <wp:docPr id="1073741862" name="officeArt object" descr="Text Box 32"/>
+                <wp:docPr id="1073741855" name="officeArt object" descr="Text Box 32"/>
                 <wp:cNvGraphicFramePr/>
                 <a:graphic xmlns:a="http://schemas.openxmlformats.org/drawingml/2006/main">
                   <a:graphicData uri="http://schemas.microsoft.com/office/word/2010/wordprocessingShape">
@@ -6836,19 +6170,19 @@
                                 <wp:inline distT="0" distB="0" distL="0" distR="0">
                                   <wp:extent cx="726268" cy="581109"/>
                                   <wp:effectExtent l="0" t="0" r="0" b="0"/>
-                                  <wp:docPr id="1073741863" name="officeArt object"/>
+                                  <wp:docPr id="1073741856" name="officeArt object"/>
                                   <wp:cNvGraphicFramePr/>
                                   <a:graphic xmlns:a="http://schemas.openxmlformats.org/drawingml/2006/main">
                                     <a:graphicData uri="http://schemas.openxmlformats.org/drawingml/2006/picture">
                                       <pic:pic xmlns:pic="http://schemas.openxmlformats.org/drawingml/2006/picture">
                                         <pic:nvPicPr>
-                                          <pic:cNvPr id="1073741863" name=""/>
+                                          <pic:cNvPr id="1073741856" name=""/>
                                           <pic:cNvPicPr>
                                             <a:picLocks noChangeAspect="0"/>
                                           </pic:cNvPicPr>
                                         </pic:nvPicPr>
                                         <pic:blipFill>
-                                          <a:blip r:embed="rId13">
+                                          <a:blip r:embed="rId10">
                                             <a:extLst/>
                                           </a:blip>
                                           <a:stretch>
@@ -6884,7 +6218,7 @@
           </mc:Choice>
           <mc:Fallback>
             <w:pict>
-              <v:shape id="_x0000_s1054" type="#_x0000_t202" style="visibility:visible;position:absolute;margin-left:34.2pt;margin-top:425.8pt;width:158.8pt;height:82.0pt;z-index:251678720;mso-position-horizontal:absolute;mso-position-horizontal-relative:page;mso-position-vertical:absolute;mso-position-vertical-relative:line;mso-wrap-distance-left:0.0pt;mso-wrap-distance-top:0.0pt;mso-wrap-distance-right:0.0pt;mso-wrap-distance-bottom:0.0pt;">
+              <v:shape id="_x0000_s1050" type="#_x0000_t202" style="visibility:visible;position:absolute;margin-left:34.2pt;margin-top:425.8pt;width:158.8pt;height:82.0pt;z-index:251677696;mso-position-horizontal:absolute;mso-position-horizontal-relative:page;mso-position-vertical:absolute;mso-position-vertical-relative:line;mso-wrap-distance-left:0.0pt;mso-wrap-distance-top:0.0pt;mso-wrap-distance-right:0.0pt;mso-wrap-distance-bottom:0.0pt;">
                 <v:fill on="f"/>
                 <v:stroke on="f" weight="1.0pt" dashstyle="solid" endcap="flat" miterlimit="400.0%" joinstyle="miter" linestyle="single" startarrow="none" startarrowwidth="medium" startarrowlength="medium" endarrow="none" endarrowwidth="medium" endarrowlength="medium"/>
                 <v:textbox>
@@ -6993,19 +6327,19 @@
                           <wp:inline distT="0" distB="0" distL="0" distR="0">
                             <wp:extent cx="726268" cy="581109"/>
                             <wp:effectExtent l="0" t="0" r="0" b="0"/>
-                            <wp:docPr id="1073741863" name="officeArt object"/>
+                            <wp:docPr id="1073741856" name="officeArt object"/>
                             <wp:cNvGraphicFramePr/>
                             <a:graphic xmlns:a="http://schemas.openxmlformats.org/drawingml/2006/main">
                               <a:graphicData uri="http://schemas.openxmlformats.org/drawingml/2006/picture">
                                 <pic:pic xmlns:pic="http://schemas.openxmlformats.org/drawingml/2006/picture">
                                   <pic:nvPicPr>
-                                    <pic:cNvPr id="1073741863" name=""/>
+                                    <pic:cNvPr id="1073741856" name=""/>
                                     <pic:cNvPicPr>
                                       <a:picLocks noChangeAspect="0"/>
                                     </pic:cNvPicPr>
                                   </pic:nvPicPr>
                                   <pic:blipFill>
-                                    <a:blip r:embed="rId13">
+                                    <a:blip r:embed="rId10">
                                       <a:extLst/>
                                     </a:blip>
                                     <a:stretch>
@@ -7044,10 +6378,10 @@
         <mc:AlternateContent>
           <mc:Choice Requires="wps">
             <w:drawing xmlns:a="http://schemas.openxmlformats.org/drawingml/2006/main">
-              <wp:anchor distT="0" distB="0" distL="0" distR="0" simplePos="0" relativeHeight="251667456" behindDoc="0" locked="0" layoutInCell="1" allowOverlap="1">
+              <wp:anchor distT="0" distB="0" distL="0" distR="0" simplePos="0" relativeHeight="251666432" behindDoc="0" locked="0" layoutInCell="1" allowOverlap="1">
                 <wp:simplePos x="0" y="0"/>
                 <wp:positionH relativeFrom="page">
-                  <wp:posOffset>2492112</wp:posOffset>
+                  <wp:posOffset>2492113</wp:posOffset>
                 </wp:positionH>
                 <wp:positionV relativeFrom="line">
                   <wp:posOffset>5408000</wp:posOffset>
@@ -7055,7 +6389,7 @@
                 <wp:extent cx="5072902" cy="1067435"/>
                 <wp:effectExtent l="0" t="0" r="0" b="0"/>
                 <wp:wrapNone/>
-                <wp:docPr id="1073741864" name="officeArt object" descr="Text Box 21"/>
+                <wp:docPr id="1073741857" name="officeArt object" descr="Text Box 21"/>
                 <wp:cNvGraphicFramePr/>
                 <a:graphic xmlns:a="http://schemas.openxmlformats.org/drawingml/2006/main">
                   <a:graphicData uri="http://schemas.microsoft.com/office/word/2010/wordprocessingShape">
@@ -7195,7 +6529,7 @@
           </mc:Choice>
           <mc:Fallback>
             <w:pict>
-              <v:shape id="_x0000_s1055" type="#_x0000_t202" style="visibility:visible;position:absolute;margin-left:196.2pt;margin-top:425.8pt;width:399.4pt;height:84.0pt;z-index:251667456;mso-position-horizontal:absolute;mso-position-horizontal-relative:page;mso-position-vertical:absolute;mso-position-vertical-relative:line;mso-wrap-distance-left:0.0pt;mso-wrap-distance-top:0.0pt;mso-wrap-distance-right:0.0pt;mso-wrap-distance-bottom:0.0pt;">
+              <v:shape id="_x0000_s1051" type="#_x0000_t202" style="visibility:visible;position:absolute;margin-left:196.2pt;margin-top:425.8pt;width:399.4pt;height:84.0pt;z-index:251666432;mso-position-horizontal:absolute;mso-position-horizontal-relative:page;mso-position-vertical:absolute;mso-position-vertical-relative:line;mso-wrap-distance-left:0.0pt;mso-wrap-distance-top:0.0pt;mso-wrap-distance-right:0.0pt;mso-wrap-distance-bottom:0.0pt;">
                 <v:fill on="f"/>
                 <v:stroke on="f" weight="1.0pt" dashstyle="solid" endcap="flat" miterlimit="400.0%" joinstyle="miter" linestyle="single" startarrow="none" startarrowwidth="medium" startarrowlength="medium" endarrow="none" endarrowwidth="medium" endarrowlength="medium"/>
                 <v:textbox>
@@ -7315,7 +6649,7 @@
         <mc:AlternateContent>
           <mc:Choice Requires="wps">
             <w:drawing xmlns:a="http://schemas.openxmlformats.org/drawingml/2006/main">
-              <wp:anchor distT="0" distB="0" distL="0" distR="0" simplePos="0" relativeHeight="251662336" behindDoc="0" locked="0" layoutInCell="1" allowOverlap="1">
+              <wp:anchor distT="0" distB="0" distL="0" distR="0" simplePos="0" relativeHeight="251661312" behindDoc="0" locked="0" layoutInCell="1" allowOverlap="1">
                 <wp:simplePos x="0" y="0"/>
                 <wp:positionH relativeFrom="margin">
                   <wp:posOffset>1345563</wp:posOffset>
@@ -7326,7 +6660,7 @@
                 <wp:extent cx="5033011" cy="1550935"/>
                 <wp:effectExtent l="0" t="0" r="0" b="0"/>
                 <wp:wrapNone/>
-                <wp:docPr id="1073741865" name="officeArt object" descr="Text Box 14"/>
+                <wp:docPr id="1073741858" name="officeArt object" descr="Text Box 14"/>
                 <wp:cNvGraphicFramePr/>
                 <a:graphic xmlns:a="http://schemas.openxmlformats.org/drawingml/2006/main">
                   <a:graphicData uri="http://schemas.microsoft.com/office/word/2010/wordprocessingShape">
@@ -7434,28 +6768,28 @@
                             </w:r>
                             <w:r>
                               <w:rPr>
-                                <w:rStyle w:val="Hyperlink.4"/>
+                                <w:rStyle w:val="Hyperlink.5"/>
                                 <w:rtl w:val="0"/>
                               </w:rPr>
                               <w:fldChar w:fldCharType="begin" w:fldLock="0"/>
                             </w:r>
                             <w:r>
                               <w:rPr>
-                                <w:rStyle w:val="Hyperlink.4"/>
+                                <w:rStyle w:val="Hyperlink.5"/>
                                 <w:rtl w:val="0"/>
                               </w:rPr>
                               <w:instrText xml:space="preserve"> HYPERLINK "https://github.com/pinterest/ktlint"</w:instrText>
                             </w:r>
                             <w:r>
                               <w:rPr>
-                                <w:rStyle w:val="Hyperlink.4"/>
+                                <w:rStyle w:val="Hyperlink.5"/>
                                 <w:rtl w:val="0"/>
                               </w:rPr>
                               <w:fldChar w:fldCharType="separate" w:fldLock="0"/>
                             </w:r>
                             <w:r>
                               <w:rPr>
-                                <w:rStyle w:val="Hyperlink.4"/>
+                                <w:rStyle w:val="Hyperlink.5"/>
                                 <w:rtl w:val="0"/>
                                 <w:lang w:val="de-DE"/>
                               </w:rPr>
@@ -7479,28 +6813,28 @@
                             </w:r>
                             <w:r>
                               <w:rPr>
-                                <w:rStyle w:val="Hyperlink.5"/>
+                                <w:rStyle w:val="Hyperlink.6"/>
                                 <w:rtl w:val="0"/>
                               </w:rPr>
                               <w:fldChar w:fldCharType="begin" w:fldLock="0"/>
                             </w:r>
                             <w:r>
                               <w:rPr>
-                                <w:rStyle w:val="Hyperlink.5"/>
+                                <w:rStyle w:val="Hyperlink.6"/>
                                 <w:rtl w:val="0"/>
                               </w:rPr>
                               <w:instrText xml:space="preserve"> HYPERLINK "https://github.com/JetBrains/kotlin"</w:instrText>
                             </w:r>
                             <w:r>
                               <w:rPr>
-                                <w:rStyle w:val="Hyperlink.5"/>
+                                <w:rStyle w:val="Hyperlink.6"/>
                                 <w:rtl w:val="0"/>
                               </w:rPr>
                               <w:fldChar w:fldCharType="separate" w:fldLock="0"/>
                             </w:r>
                             <w:r>
                               <w:rPr>
-                                <w:rStyle w:val="Hyperlink.5"/>
+                                <w:rStyle w:val="Hyperlink.6"/>
                                 <w:rtl w:val="0"/>
                               </w:rPr>
                               <w:t>kotlin</w:t>
@@ -7544,28 +6878,28 @@
                             </w:r>
                             <w:r>
                               <w:rPr>
-                                <w:rStyle w:val="Hyperlink.6"/>
+                                <w:rStyle w:val="Hyperlink.7"/>
                                 <w:rtl w:val="0"/>
                               </w:rPr>
                               <w:fldChar w:fldCharType="begin" w:fldLock="0"/>
                             </w:r>
                             <w:r>
                               <w:rPr>
-                                <w:rStyle w:val="Hyperlink.6"/>
+                                <w:rStyle w:val="Hyperlink.7"/>
                                 <w:rtl w:val="0"/>
                               </w:rPr>
                               <w:instrText xml:space="preserve"> HYPERLINK "https://jpoint.ru/en/talks/a859ba80bcb8d00e168dbfe41c045b84/"</w:instrText>
                             </w:r>
                             <w:r>
                               <w:rPr>
-                                <w:rStyle w:val="Hyperlink.6"/>
+                                <w:rStyle w:val="Hyperlink.7"/>
                                 <w:rtl w:val="0"/>
                               </w:rPr>
                               <w:fldChar w:fldCharType="separate" w:fldLock="0"/>
                             </w:r>
                             <w:r>
                               <w:rPr>
-                                <w:rStyle w:val="Hyperlink.6"/>
+                                <w:rStyle w:val="Hyperlink.7"/>
                                 <w:rtl w:val="0"/>
                                 <w:lang w:val="en-US"/>
                               </w:rPr>
@@ -7585,36 +6919,36 @@
                                 <w:rtl w:val="0"/>
                                 <w:lang w:val="en-US"/>
                               </w:rPr>
-                              <w:t>), Joker (</w:t>
-                            </w:r>
-                            <w:r>
-                              <w:rPr>
-                                <w:rStyle w:val="Hyperlink.6"/>
+                              <w:t xml:space="preserve">, </w:t>
+                            </w:r>
+                            <w:r>
+                              <w:rPr>
+                                <w:rStyle w:val="Hyperlink.7"/>
                                 <w:rtl w:val="0"/>
                               </w:rPr>
                               <w:fldChar w:fldCharType="begin" w:fldLock="0"/>
                             </w:r>
                             <w:r>
                               <w:rPr>
-                                <w:rStyle w:val="Hyperlink.6"/>
-                                <w:rtl w:val="0"/>
-                              </w:rPr>
-                              <w:instrText xml:space="preserve"> HYPERLINK "https://jokerconf.com/en/talks/be1664f3cf724c72b524600b68b961e1/"</w:instrText>
-                            </w:r>
-                            <w:r>
-                              <w:rPr>
-                                <w:rStyle w:val="Hyperlink.6"/>
+                                <w:rStyle w:val="Hyperlink.7"/>
+                                <w:rtl w:val="0"/>
+                              </w:rPr>
+                              <w:instrText xml:space="preserve"> HYPERLINK "https://jpoint.ru/en/talks/dfb53bfc4ec74165830e81c036a28ad8/"</w:instrText>
+                            </w:r>
+                            <w:r>
+                              <w:rPr>
+                                <w:rStyle w:val="Hyperlink.7"/>
                                 <w:rtl w:val="0"/>
                               </w:rPr>
                               <w:fldChar w:fldCharType="separate" w:fldLock="0"/>
                             </w:r>
                             <w:r>
                               <w:rPr>
-                                <w:rStyle w:val="Hyperlink.6"/>
+                                <w:rStyle w:val="Hyperlink.7"/>
                                 <w:rtl w:val="0"/>
                                 <w:lang w:val="en-US"/>
                               </w:rPr>
-                              <w:t>2022</w:t>
+                              <w:t>2023</w:t>
                             </w:r>
                             <w:r>
                               <w:rPr>
@@ -7630,6 +6964,51 @@
                                 <w:rtl w:val="0"/>
                                 <w:lang w:val="en-US"/>
                               </w:rPr>
+                              <w:t>), Joker (</w:t>
+                            </w:r>
+                            <w:r>
+                              <w:rPr>
+                                <w:rStyle w:val="Hyperlink.7"/>
+                                <w:rtl w:val="0"/>
+                              </w:rPr>
+                              <w:fldChar w:fldCharType="begin" w:fldLock="0"/>
+                            </w:r>
+                            <w:r>
+                              <w:rPr>
+                                <w:rStyle w:val="Hyperlink.7"/>
+                                <w:rtl w:val="0"/>
+                              </w:rPr>
+                              <w:instrText xml:space="preserve"> HYPERLINK "https://jokerconf.com/en/talks/be1664f3cf724c72b524600b68b961e1/"</w:instrText>
+                            </w:r>
+                            <w:r>
+                              <w:rPr>
+                                <w:rStyle w:val="Hyperlink.7"/>
+                                <w:rtl w:val="0"/>
+                              </w:rPr>
+                              <w:fldChar w:fldCharType="separate" w:fldLock="0"/>
+                            </w:r>
+                            <w:r>
+                              <w:rPr>
+                                <w:rStyle w:val="Hyperlink.7"/>
+                                <w:rtl w:val="0"/>
+                                <w:lang w:val="en-US"/>
+                              </w:rPr>
+                              <w:t>2022</w:t>
+                            </w:r>
+                            <w:r>
+                              <w:rPr>
+                                <w:rtl w:val="0"/>
+                              </w:rPr>
+                              <w:fldChar w:fldCharType="end" w:fldLock="0"/>
+                            </w:r>
+                            <w:r>
+                              <w:rPr>
+                                <w:rStyle w:val="None"/>
+                                <w:rFonts w:ascii="Calibri Light" w:hAnsi="Calibri Light"/>
+                                <w:spacing w:val="0"/>
+                                <w:rtl w:val="0"/>
+                                <w:lang w:val="en-US"/>
+                              </w:rPr>
                               <w:t xml:space="preserve">), </w:t>
                             </w:r>
                             <w:r>
@@ -7654,28 +7033,28 @@
                             </w:r>
                             <w:r>
                               <w:rPr>
-                                <w:rStyle w:val="Hyperlink.6"/>
+                                <w:rStyle w:val="Hyperlink.7"/>
                                 <w:rtl w:val="0"/>
                               </w:rPr>
                               <w:fldChar w:fldCharType="begin" w:fldLock="0"/>
                             </w:r>
                             <w:r>
                               <w:rPr>
-                                <w:rStyle w:val="Hyperlink.6"/>
+                                <w:rStyle w:val="Hyperlink.7"/>
                                 <w:rtl w:val="0"/>
                               </w:rPr>
                               <w:instrText xml:space="preserve"> HYPERLINK "https://jokerconf.com/en/talks/be1664f3cf724c72b524600b68b961e1/"</w:instrText>
                             </w:r>
                             <w:r>
                               <w:rPr>
-                                <w:rStyle w:val="Hyperlink.6"/>
+                                <w:rStyle w:val="Hyperlink.7"/>
                                 <w:rtl w:val="0"/>
                               </w:rPr>
                               <w:fldChar w:fldCharType="separate" w:fldLock="0"/>
                             </w:r>
                             <w:r>
                               <w:rPr>
-                                <w:rStyle w:val="Hyperlink.6"/>
+                                <w:rStyle w:val="Hyperlink.7"/>
                                 <w:rtl w:val="0"/>
                                 <w:lang w:val="en-US"/>
                               </w:rPr>
@@ -7699,28 +7078,28 @@
                             </w:r>
                             <w:r>
                               <w:rPr>
-                                <w:rStyle w:val="Hyperlink.6"/>
+                                <w:rStyle w:val="Hyperlink.7"/>
                                 <w:rtl w:val="0"/>
                               </w:rPr>
                               <w:fldChar w:fldCharType="begin" w:fldLock="0"/>
                             </w:r>
                             <w:r>
                               <w:rPr>
-                                <w:rStyle w:val="Hyperlink.6"/>
+                                <w:rStyle w:val="Hyperlink.7"/>
                                 <w:rtl w:val="0"/>
                               </w:rPr>
                               <w:instrText xml:space="preserve"> HYPERLINK "https://heisenbug.ru/en/talks/ac1ca29b1f634302a061c69520afd815/"</w:instrText>
                             </w:r>
                             <w:r>
                               <w:rPr>
-                                <w:rStyle w:val="Hyperlink.6"/>
+                                <w:rStyle w:val="Hyperlink.7"/>
                                 <w:rtl w:val="0"/>
                               </w:rPr>
                               <w:fldChar w:fldCharType="separate" w:fldLock="0"/>
                             </w:r>
                             <w:r>
                               <w:rPr>
-                                <w:rStyle w:val="Hyperlink.6"/>
+                                <w:rStyle w:val="Hyperlink.7"/>
                                 <w:rtl w:val="0"/>
                                 <w:lang w:val="en-US"/>
                               </w:rPr>
@@ -7753,28 +7132,28 @@
                             </w:r>
                             <w:r>
                               <w:rPr>
-                                <w:rStyle w:val="Hyperlink.7"/>
+                                <w:rStyle w:val="Hyperlink.8"/>
                                 <w:rtl w:val="0"/>
                               </w:rPr>
                               <w:fldChar w:fldCharType="begin" w:fldLock="0"/>
                             </w:r>
                             <w:r>
                               <w:rPr>
-                                <w:rStyle w:val="Hyperlink.7"/>
+                                <w:rStyle w:val="Hyperlink.8"/>
                                 <w:rtl w:val="0"/>
                               </w:rPr>
                               <w:instrText xml:space="preserve"> HYPERLINK "https://testconf.ru/Andrey-Kuleshov/"</w:instrText>
                             </w:r>
                             <w:r>
                               <w:rPr>
-                                <w:rStyle w:val="Hyperlink.7"/>
+                                <w:rStyle w:val="Hyperlink.8"/>
                                 <w:rtl w:val="0"/>
                               </w:rPr>
                               <w:fldChar w:fldCharType="separate" w:fldLock="0"/>
                             </w:r>
                             <w:r>
                               <w:rPr>
-                                <w:rStyle w:val="Hyperlink.7"/>
+                                <w:rStyle w:val="Hyperlink.8"/>
                                 <w:rtl w:val="0"/>
                                 <w:lang w:val="it-IT"/>
                               </w:rPr>
@@ -7797,28 +7176,28 @@
                             </w:r>
                             <w:r>
                               <w:rPr>
-                                <w:rStyle w:val="Hyperlink.5"/>
+                                <w:rStyle w:val="Hyperlink.6"/>
                                 <w:rtl w:val="0"/>
                               </w:rPr>
                               <w:fldChar w:fldCharType="begin" w:fldLock="0"/>
                             </w:r>
                             <w:r>
                               <w:rPr>
-                                <w:rStyle w:val="Hyperlink.5"/>
+                                <w:rStyle w:val="Hyperlink.6"/>
                                 <w:rtl w:val="0"/>
                               </w:rPr>
                               <w:instrText xml:space="preserve"> HYPERLINK "https://2021.issre.net/"</w:instrText>
                             </w:r>
                             <w:r>
                               <w:rPr>
-                                <w:rStyle w:val="Hyperlink.5"/>
+                                <w:rStyle w:val="Hyperlink.6"/>
                                 <w:rtl w:val="0"/>
                               </w:rPr>
                               <w:fldChar w:fldCharType="separate" w:fldLock="0"/>
                             </w:r>
                             <w:r>
                               <w:rPr>
-                                <w:rStyle w:val="Hyperlink.5"/>
+                                <w:rStyle w:val="Hyperlink.6"/>
                                 <w:rtl w:val="0"/>
                               </w:rPr>
                               <w:t>IEEE ISSRE</w:t>
@@ -7841,28 +7220,28 @@
                             </w:r>
                             <w:r>
                               <w:rPr>
-                                <w:rStyle w:val="Hyperlink.8"/>
+                                <w:rStyle w:val="Hyperlink.9"/>
                                 <w:rtl w:val="0"/>
                               </w:rPr>
                               <w:fldChar w:fldCharType="begin" w:fldLock="0"/>
                             </w:r>
                             <w:r>
                               <w:rPr>
-                                <w:rStyle w:val="Hyperlink.8"/>
+                                <w:rStyle w:val="Hyperlink.9"/>
                                 <w:rtl w:val="0"/>
                               </w:rPr>
                               <w:instrText xml:space="preserve"> HYPERLINK "https://www.youtube.com/watch?v=gMjZk7d-MHY"</w:instrText>
                             </w:r>
                             <w:r>
                               <w:rPr>
-                                <w:rStyle w:val="Hyperlink.8"/>
+                                <w:rStyle w:val="Hyperlink.9"/>
                                 <w:rtl w:val="0"/>
                               </w:rPr>
                               <w:fldChar w:fldCharType="separate" w:fldLock="0"/>
                             </w:r>
                             <w:r>
                               <w:rPr>
-                                <w:rStyle w:val="Hyperlink.8"/>
+                                <w:rStyle w:val="Hyperlink.9"/>
                                 <w:rtl w:val="0"/>
                                 <w:lang w:val="en-US"/>
                               </w:rPr>
@@ -7903,28 +7282,28 @@
                             </w:r>
                             <w:r>
                               <w:rPr>
-                                <w:rStyle w:val="Hyperlink.6"/>
+                                <w:rStyle w:val="Hyperlink.7"/>
                                 <w:rtl w:val="0"/>
                               </w:rPr>
                               <w:fldChar w:fldCharType="begin" w:fldLock="0"/>
                             </w:r>
                             <w:r>
                               <w:rPr>
-                                <w:rStyle w:val="Hyperlink.6"/>
+                                <w:rStyle w:val="Hyperlink.7"/>
                                 <w:rtl w:val="0"/>
                               </w:rPr>
                               <w:instrText xml:space="preserve"> HYPERLINK "https://www.iccq.ru/2022.html#organizers"</w:instrText>
                             </w:r>
                             <w:r>
                               <w:rPr>
-                                <w:rStyle w:val="Hyperlink.6"/>
+                                <w:rStyle w:val="Hyperlink.7"/>
                                 <w:rtl w:val="0"/>
                               </w:rPr>
                               <w:fldChar w:fldCharType="separate" w:fldLock="0"/>
                             </w:r>
                             <w:r>
                               <w:rPr>
-                                <w:rStyle w:val="Hyperlink.6"/>
+                                <w:rStyle w:val="Hyperlink.7"/>
                                 <w:rtl w:val="0"/>
                                 <w:lang w:val="en-US"/>
                               </w:rPr>
@@ -7973,28 +7352,28 @@
                             </w:r>
                             <w:r>
                               <w:rPr>
-                                <w:rStyle w:val="Hyperlink.5"/>
+                                <w:rStyle w:val="Hyperlink.6"/>
                                 <w:rtl w:val="0"/>
                               </w:rPr>
                               <w:fldChar w:fldCharType="begin" w:fldLock="0"/>
                             </w:r>
                             <w:r>
                               <w:rPr>
-                                <w:rStyle w:val="Hyperlink.5"/>
+                                <w:rStyle w:val="Hyperlink.6"/>
                                 <w:rtl w:val="0"/>
                               </w:rPr>
                               <w:instrText xml:space="preserve"> HYPERLINK "https://2021.splashcon.org/home/bcnc-2021"</w:instrText>
                             </w:r>
                             <w:r>
                               <w:rPr>
-                                <w:rStyle w:val="Hyperlink.5"/>
+                                <w:rStyle w:val="Hyperlink.6"/>
                                 <w:rtl w:val="0"/>
                               </w:rPr>
                               <w:fldChar w:fldCharType="separate" w:fldLock="0"/>
                             </w:r>
                             <w:r>
                               <w:rPr>
-                                <w:rStyle w:val="Hyperlink.5"/>
+                                <w:rStyle w:val="Hyperlink.6"/>
                                 <w:rtl w:val="0"/>
                               </w:rPr>
                               <w:t>ACM BCNC</w:t>
@@ -8036,28 +7415,28 @@
                             </w:r>
                             <w:r>
                               <w:rPr>
-                                <w:rStyle w:val="Hyperlink.9"/>
+                                <w:rStyle w:val="Hyperlink.10"/>
                                 <w:rtl w:val="0"/>
                               </w:rPr>
                               <w:fldChar w:fldCharType="begin" w:fldLock="0"/>
                             </w:r>
                             <w:r>
                               <w:rPr>
-                                <w:rStyle w:val="Hyperlink.9"/>
+                                <w:rStyle w:val="Hyperlink.10"/>
                                 <w:rtl w:val="0"/>
                               </w:rPr>
                               <w:instrText xml:space="preserve"> HYPERLINK "https://github.com/akuleshov7/ktoml"</w:instrText>
                             </w:r>
                             <w:r>
                               <w:rPr>
-                                <w:rStyle w:val="Hyperlink.9"/>
+                                <w:rStyle w:val="Hyperlink.10"/>
                                 <w:rtl w:val="0"/>
                               </w:rPr>
                               <w:fldChar w:fldCharType="separate" w:fldLock="0"/>
                             </w:r>
                             <w:r>
                               <w:rPr>
-                                <w:rStyle w:val="Hyperlink.9"/>
+                                <w:rStyle w:val="Hyperlink.10"/>
                                 <w:rtl w:val="0"/>
                               </w:rPr>
                               <w:t>ktoml</w:t>
@@ -8155,28 +7534,28 @@
                             </w:r>
                             <w:r>
                               <w:rPr>
-                                <w:rStyle w:val="Hyperlink.10"/>
+                                <w:rStyle w:val="Hyperlink.11"/>
                                 <w:rtl w:val="0"/>
                               </w:rPr>
                               <w:fldChar w:fldCharType="begin" w:fldLock="0"/>
                             </w:r>
                             <w:r>
                               <w:rPr>
-                                <w:rStyle w:val="Hyperlink.10"/>
+                                <w:rStyle w:val="Hyperlink.11"/>
                                 <w:rtl w:val="0"/>
                               </w:rPr>
                               <w:instrText xml:space="preserve"> HYPERLINK "https://github.com/akuleshov7"</w:instrText>
                             </w:r>
                             <w:r>
                               <w:rPr>
-                                <w:rStyle w:val="Hyperlink.10"/>
+                                <w:rStyle w:val="Hyperlink.11"/>
                                 <w:rtl w:val="0"/>
                               </w:rPr>
                               <w:fldChar w:fldCharType="separate" w:fldLock="0"/>
                             </w:r>
                             <w:r>
                               <w:rPr>
-                                <w:rStyle w:val="Hyperlink.10"/>
+                                <w:rStyle w:val="Hyperlink.11"/>
                                 <w:rtl w:val="0"/>
                                 <w:lang w:val="da-DK"/>
                               </w:rPr>
@@ -8215,7 +7594,7 @@
           </mc:Choice>
           <mc:Fallback>
             <w:pict>
-              <v:shape id="_x0000_s1056" type="#_x0000_t202" style="visibility:visible;position:absolute;margin-left:105.9pt;margin-top:47.5pt;width:396.3pt;height:122.1pt;z-index:251662336;mso-position-horizontal:absolute;mso-position-horizontal-relative:margin;mso-position-vertical:absolute;mso-position-vertical-relative:line;mso-wrap-distance-left:0.0pt;mso-wrap-distance-top:0.0pt;mso-wrap-distance-right:0.0pt;mso-wrap-distance-bottom:0.0pt;">
+              <v:shape id="_x0000_s1052" type="#_x0000_t202" style="visibility:visible;position:absolute;margin-left:105.9pt;margin-top:47.5pt;width:396.3pt;height:122.1pt;z-index:251661312;mso-position-horizontal:absolute;mso-position-horizontal-relative:margin;mso-position-vertical:absolute;mso-position-vertical-relative:line;mso-wrap-distance-left:0.0pt;mso-wrap-distance-top:0.0pt;mso-wrap-distance-right:0.0pt;mso-wrap-distance-bottom:0.0pt;">
                 <v:fill on="f"/>
                 <v:stroke on="f" weight="1.0pt" dashstyle="solid" endcap="flat" miterlimit="400.0%" joinstyle="miter" linestyle="single" startarrow="none" startarrowwidth="medium" startarrowlength="medium" endarrow="none" endarrowwidth="medium" endarrowlength="medium"/>
                 <v:textbox>
@@ -8305,28 +7684,28 @@
                       </w:r>
                       <w:r>
                         <w:rPr>
-                          <w:rStyle w:val="Hyperlink.4"/>
+                          <w:rStyle w:val="Hyperlink.5"/>
                           <w:rtl w:val="0"/>
                         </w:rPr>
                         <w:fldChar w:fldCharType="begin" w:fldLock="0"/>
                       </w:r>
                       <w:r>
                         <w:rPr>
-                          <w:rStyle w:val="Hyperlink.4"/>
+                          <w:rStyle w:val="Hyperlink.5"/>
                           <w:rtl w:val="0"/>
                         </w:rPr>
                         <w:instrText xml:space="preserve"> HYPERLINK "https://github.com/pinterest/ktlint"</w:instrText>
                       </w:r>
                       <w:r>
                         <w:rPr>
-                          <w:rStyle w:val="Hyperlink.4"/>
+                          <w:rStyle w:val="Hyperlink.5"/>
                           <w:rtl w:val="0"/>
                         </w:rPr>
                         <w:fldChar w:fldCharType="separate" w:fldLock="0"/>
                       </w:r>
                       <w:r>
                         <w:rPr>
-                          <w:rStyle w:val="Hyperlink.4"/>
+                          <w:rStyle w:val="Hyperlink.5"/>
                           <w:rtl w:val="0"/>
                           <w:lang w:val="de-DE"/>
                         </w:rPr>
@@ -8350,28 +7729,28 @@
                       </w:r>
                       <w:r>
                         <w:rPr>
-                          <w:rStyle w:val="Hyperlink.5"/>
+                          <w:rStyle w:val="Hyperlink.6"/>
                           <w:rtl w:val="0"/>
                         </w:rPr>
                         <w:fldChar w:fldCharType="begin" w:fldLock="0"/>
                       </w:r>
                       <w:r>
                         <w:rPr>
-                          <w:rStyle w:val="Hyperlink.5"/>
+                          <w:rStyle w:val="Hyperlink.6"/>
                           <w:rtl w:val="0"/>
                         </w:rPr>
                         <w:instrText xml:space="preserve"> HYPERLINK "https://github.com/JetBrains/kotlin"</w:instrText>
                       </w:r>
                       <w:r>
                         <w:rPr>
-                          <w:rStyle w:val="Hyperlink.5"/>
+                          <w:rStyle w:val="Hyperlink.6"/>
                           <w:rtl w:val="0"/>
                         </w:rPr>
                         <w:fldChar w:fldCharType="separate" w:fldLock="0"/>
                       </w:r>
                       <w:r>
                         <w:rPr>
-                          <w:rStyle w:val="Hyperlink.5"/>
+                          <w:rStyle w:val="Hyperlink.6"/>
                           <w:rtl w:val="0"/>
                         </w:rPr>
                         <w:t>kotlin</w:t>
@@ -8415,28 +7794,28 @@
                       </w:r>
                       <w:r>
                         <w:rPr>
-                          <w:rStyle w:val="Hyperlink.6"/>
+                          <w:rStyle w:val="Hyperlink.7"/>
                           <w:rtl w:val="0"/>
                         </w:rPr>
                         <w:fldChar w:fldCharType="begin" w:fldLock="0"/>
                       </w:r>
                       <w:r>
                         <w:rPr>
-                          <w:rStyle w:val="Hyperlink.6"/>
+                          <w:rStyle w:val="Hyperlink.7"/>
                           <w:rtl w:val="0"/>
                         </w:rPr>
                         <w:instrText xml:space="preserve"> HYPERLINK "https://jpoint.ru/en/talks/a859ba80bcb8d00e168dbfe41c045b84/"</w:instrText>
                       </w:r>
                       <w:r>
                         <w:rPr>
-                          <w:rStyle w:val="Hyperlink.6"/>
+                          <w:rStyle w:val="Hyperlink.7"/>
                           <w:rtl w:val="0"/>
                         </w:rPr>
                         <w:fldChar w:fldCharType="separate" w:fldLock="0"/>
                       </w:r>
                       <w:r>
                         <w:rPr>
-                          <w:rStyle w:val="Hyperlink.6"/>
+                          <w:rStyle w:val="Hyperlink.7"/>
                           <w:rtl w:val="0"/>
                           <w:lang w:val="en-US"/>
                         </w:rPr>
@@ -8456,36 +7835,36 @@
                           <w:rtl w:val="0"/>
                           <w:lang w:val="en-US"/>
                         </w:rPr>
-                        <w:t>), Joker (</w:t>
-                      </w:r>
-                      <w:r>
-                        <w:rPr>
-                          <w:rStyle w:val="Hyperlink.6"/>
+                        <w:t xml:space="preserve">, </w:t>
+                      </w:r>
+                      <w:r>
+                        <w:rPr>
+                          <w:rStyle w:val="Hyperlink.7"/>
                           <w:rtl w:val="0"/>
                         </w:rPr>
                         <w:fldChar w:fldCharType="begin" w:fldLock="0"/>
                       </w:r>
                       <w:r>
                         <w:rPr>
-                          <w:rStyle w:val="Hyperlink.6"/>
-                          <w:rtl w:val="0"/>
-                        </w:rPr>
-                        <w:instrText xml:space="preserve"> HYPERLINK "https://jokerconf.com/en/talks/be1664f3cf724c72b524600b68b961e1/"</w:instrText>
-                      </w:r>
-                      <w:r>
-                        <w:rPr>
-                          <w:rStyle w:val="Hyperlink.6"/>
+                          <w:rStyle w:val="Hyperlink.7"/>
+                          <w:rtl w:val="0"/>
+                        </w:rPr>
+                        <w:instrText xml:space="preserve"> HYPERLINK "https://jpoint.ru/en/talks/dfb53bfc4ec74165830e81c036a28ad8/"</w:instrText>
+                      </w:r>
+                      <w:r>
+                        <w:rPr>
+                          <w:rStyle w:val="Hyperlink.7"/>
                           <w:rtl w:val="0"/>
                         </w:rPr>
                         <w:fldChar w:fldCharType="separate" w:fldLock="0"/>
                       </w:r>
                       <w:r>
                         <w:rPr>
-                          <w:rStyle w:val="Hyperlink.6"/>
+                          <w:rStyle w:val="Hyperlink.7"/>
                           <w:rtl w:val="0"/>
                           <w:lang w:val="en-US"/>
                         </w:rPr>
-                        <w:t>2022</w:t>
+                        <w:t>2023</w:t>
                       </w:r>
                       <w:r>
                         <w:rPr>
@@ -8501,6 +7880,51 @@
                           <w:rtl w:val="0"/>
                           <w:lang w:val="en-US"/>
                         </w:rPr>
+                        <w:t>), Joker (</w:t>
+                      </w:r>
+                      <w:r>
+                        <w:rPr>
+                          <w:rStyle w:val="Hyperlink.7"/>
+                          <w:rtl w:val="0"/>
+                        </w:rPr>
+                        <w:fldChar w:fldCharType="begin" w:fldLock="0"/>
+                      </w:r>
+                      <w:r>
+                        <w:rPr>
+                          <w:rStyle w:val="Hyperlink.7"/>
+                          <w:rtl w:val="0"/>
+                        </w:rPr>
+                        <w:instrText xml:space="preserve"> HYPERLINK "https://jokerconf.com/en/talks/be1664f3cf724c72b524600b68b961e1/"</w:instrText>
+                      </w:r>
+                      <w:r>
+                        <w:rPr>
+                          <w:rStyle w:val="Hyperlink.7"/>
+                          <w:rtl w:val="0"/>
+                        </w:rPr>
+                        <w:fldChar w:fldCharType="separate" w:fldLock="0"/>
+                      </w:r>
+                      <w:r>
+                        <w:rPr>
+                          <w:rStyle w:val="Hyperlink.7"/>
+                          <w:rtl w:val="0"/>
+                          <w:lang w:val="en-US"/>
+                        </w:rPr>
+                        <w:t>2022</w:t>
+                      </w:r>
+                      <w:r>
+                        <w:rPr>
+                          <w:rtl w:val="0"/>
+                        </w:rPr>
+                        <w:fldChar w:fldCharType="end" w:fldLock="0"/>
+                      </w:r>
+                      <w:r>
+                        <w:rPr>
+                          <w:rStyle w:val="None"/>
+                          <w:rFonts w:ascii="Calibri Light" w:hAnsi="Calibri Light"/>
+                          <w:spacing w:val="0"/>
+                          <w:rtl w:val="0"/>
+                          <w:lang w:val="en-US"/>
+                        </w:rPr>
                         <w:t xml:space="preserve">), </w:t>
                       </w:r>
                       <w:r>
@@ -8525,28 +7949,28 @@
                       </w:r>
                       <w:r>
                         <w:rPr>
-                          <w:rStyle w:val="Hyperlink.6"/>
+                          <w:rStyle w:val="Hyperlink.7"/>
                           <w:rtl w:val="0"/>
                         </w:rPr>
                         <w:fldChar w:fldCharType="begin" w:fldLock="0"/>
                       </w:r>
                       <w:r>
                         <w:rPr>
-                          <w:rStyle w:val="Hyperlink.6"/>
+                          <w:rStyle w:val="Hyperlink.7"/>
                           <w:rtl w:val="0"/>
                         </w:rPr>
                         <w:instrText xml:space="preserve"> HYPERLINK "https://jokerconf.com/en/talks/be1664f3cf724c72b524600b68b961e1/"</w:instrText>
                       </w:r>
                       <w:r>
                         <w:rPr>
-                          <w:rStyle w:val="Hyperlink.6"/>
+                          <w:rStyle w:val="Hyperlink.7"/>
                           <w:rtl w:val="0"/>
                         </w:rPr>
                         <w:fldChar w:fldCharType="separate" w:fldLock="0"/>
                       </w:r>
                       <w:r>
                         <w:rPr>
-                          <w:rStyle w:val="Hyperlink.6"/>
+                          <w:rStyle w:val="Hyperlink.7"/>
                           <w:rtl w:val="0"/>
                           <w:lang w:val="en-US"/>
                         </w:rPr>
@@ -8570,28 +7994,28 @@
                       </w:r>
                       <w:r>
                         <w:rPr>
-                          <w:rStyle w:val="Hyperlink.6"/>
+                          <w:rStyle w:val="Hyperlink.7"/>
                           <w:rtl w:val="0"/>
                         </w:rPr>
                         <w:fldChar w:fldCharType="begin" w:fldLock="0"/>
                       </w:r>
                       <w:r>
                         <w:rPr>
-                          <w:rStyle w:val="Hyperlink.6"/>
+                          <w:rStyle w:val="Hyperlink.7"/>
                           <w:rtl w:val="0"/>
                         </w:rPr>
                         <w:instrText xml:space="preserve"> HYPERLINK "https://heisenbug.ru/en/talks/ac1ca29b1f634302a061c69520afd815/"</w:instrText>
                       </w:r>
                       <w:r>
                         <w:rPr>
-                          <w:rStyle w:val="Hyperlink.6"/>
+                          <w:rStyle w:val="Hyperlink.7"/>
                           <w:rtl w:val="0"/>
                         </w:rPr>
                         <w:fldChar w:fldCharType="separate" w:fldLock="0"/>
                       </w:r>
                       <w:r>
                         <w:rPr>
-                          <w:rStyle w:val="Hyperlink.6"/>
+                          <w:rStyle w:val="Hyperlink.7"/>
                           <w:rtl w:val="0"/>
                           <w:lang w:val="en-US"/>
                         </w:rPr>
@@ -8624,28 +8048,28 @@
                       </w:r>
                       <w:r>
                         <w:rPr>
-                          <w:rStyle w:val="Hyperlink.7"/>
+                          <w:rStyle w:val="Hyperlink.8"/>
                           <w:rtl w:val="0"/>
                         </w:rPr>
                         <w:fldChar w:fldCharType="begin" w:fldLock="0"/>
                       </w:r>
                       <w:r>
                         <w:rPr>
-                          <w:rStyle w:val="Hyperlink.7"/>
+                          <w:rStyle w:val="Hyperlink.8"/>
                           <w:rtl w:val="0"/>
                         </w:rPr>
                         <w:instrText xml:space="preserve"> HYPERLINK "https://testconf.ru/Andrey-Kuleshov/"</w:instrText>
                       </w:r>
                       <w:r>
                         <w:rPr>
-                          <w:rStyle w:val="Hyperlink.7"/>
+                          <w:rStyle w:val="Hyperlink.8"/>
                           <w:rtl w:val="0"/>
                         </w:rPr>
                         <w:fldChar w:fldCharType="separate" w:fldLock="0"/>
                       </w:r>
                       <w:r>
                         <w:rPr>
-                          <w:rStyle w:val="Hyperlink.7"/>
+                          <w:rStyle w:val="Hyperlink.8"/>
                           <w:rtl w:val="0"/>
                           <w:lang w:val="it-IT"/>
                         </w:rPr>
@@ -8668,28 +8092,28 @@
                       </w:r>
                       <w:r>
                         <w:rPr>
-                          <w:rStyle w:val="Hyperlink.5"/>
+                          <w:rStyle w:val="Hyperlink.6"/>
                           <w:rtl w:val="0"/>
                         </w:rPr>
                         <w:fldChar w:fldCharType="begin" w:fldLock="0"/>
                       </w:r>
                       <w:r>
                         <w:rPr>
-                          <w:rStyle w:val="Hyperlink.5"/>
+                          <w:rStyle w:val="Hyperlink.6"/>
                           <w:rtl w:val="0"/>
                         </w:rPr>
                         <w:instrText xml:space="preserve"> HYPERLINK "https://2021.issre.net/"</w:instrText>
                       </w:r>
                       <w:r>
                         <w:rPr>
-                          <w:rStyle w:val="Hyperlink.5"/>
+                          <w:rStyle w:val="Hyperlink.6"/>
                           <w:rtl w:val="0"/>
                         </w:rPr>
                         <w:fldChar w:fldCharType="separate" w:fldLock="0"/>
                       </w:r>
                       <w:r>
                         <w:rPr>
-                          <w:rStyle w:val="Hyperlink.5"/>
+                          <w:rStyle w:val="Hyperlink.6"/>
                           <w:rtl w:val="0"/>
                         </w:rPr>
                         <w:t>IEEE ISSRE</w:t>
@@ -8712,28 +8136,28 @@
                       </w:r>
                       <w:r>
                         <w:rPr>
-                          <w:rStyle w:val="Hyperlink.8"/>
+                          <w:rStyle w:val="Hyperlink.9"/>
                           <w:rtl w:val="0"/>
                         </w:rPr>
                         <w:fldChar w:fldCharType="begin" w:fldLock="0"/>
                       </w:r>
                       <w:r>
                         <w:rPr>
-                          <w:rStyle w:val="Hyperlink.8"/>
+                          <w:rStyle w:val="Hyperlink.9"/>
                           <w:rtl w:val="0"/>
                         </w:rPr>
                         <w:instrText xml:space="preserve"> HYPERLINK "https://www.youtube.com/watch?v=gMjZk7d-MHY"</w:instrText>
                       </w:r>
                       <w:r>
                         <w:rPr>
-                          <w:rStyle w:val="Hyperlink.8"/>
+                          <w:rStyle w:val="Hyperlink.9"/>
                           <w:rtl w:val="0"/>
                         </w:rPr>
                         <w:fldChar w:fldCharType="separate" w:fldLock="0"/>
                       </w:r>
                       <w:r>
                         <w:rPr>
-                          <w:rStyle w:val="Hyperlink.8"/>
+                          <w:rStyle w:val="Hyperlink.9"/>
                           <w:rtl w:val="0"/>
                           <w:lang w:val="en-US"/>
                         </w:rPr>
@@ -8774,28 +8198,28 @@
                       </w:r>
                       <w:r>
                         <w:rPr>
-                          <w:rStyle w:val="Hyperlink.6"/>
+                          <w:rStyle w:val="Hyperlink.7"/>
                           <w:rtl w:val="0"/>
                         </w:rPr>
                         <w:fldChar w:fldCharType="begin" w:fldLock="0"/>
                       </w:r>
                       <w:r>
                         <w:rPr>
-                          <w:rStyle w:val="Hyperlink.6"/>
+                          <w:rStyle w:val="Hyperlink.7"/>
                           <w:rtl w:val="0"/>
                         </w:rPr>
                         <w:instrText xml:space="preserve"> HYPERLINK "https://www.iccq.ru/2022.html#organizers"</w:instrText>
                       </w:r>
                       <w:r>
                         <w:rPr>
-                          <w:rStyle w:val="Hyperlink.6"/>
+                          <w:rStyle w:val="Hyperlink.7"/>
                           <w:rtl w:val="0"/>
                         </w:rPr>
                         <w:fldChar w:fldCharType="separate" w:fldLock="0"/>
                       </w:r>
                       <w:r>
                         <w:rPr>
-                          <w:rStyle w:val="Hyperlink.6"/>
+                          <w:rStyle w:val="Hyperlink.7"/>
                           <w:rtl w:val="0"/>
                           <w:lang w:val="en-US"/>
                         </w:rPr>
@@ -8844,28 +8268,28 @@
                       </w:r>
                       <w:r>
                         <w:rPr>
-                          <w:rStyle w:val="Hyperlink.5"/>
+                          <w:rStyle w:val="Hyperlink.6"/>
                           <w:rtl w:val="0"/>
                         </w:rPr>
                         <w:fldChar w:fldCharType="begin" w:fldLock="0"/>
                       </w:r>
                       <w:r>
                         <w:rPr>
-                          <w:rStyle w:val="Hyperlink.5"/>
+                          <w:rStyle w:val="Hyperlink.6"/>
                           <w:rtl w:val="0"/>
                         </w:rPr>
                         <w:instrText xml:space="preserve"> HYPERLINK "https://2021.splashcon.org/home/bcnc-2021"</w:instrText>
                       </w:r>
                       <w:r>
                         <w:rPr>
-                          <w:rStyle w:val="Hyperlink.5"/>
+                          <w:rStyle w:val="Hyperlink.6"/>
                           <w:rtl w:val="0"/>
                         </w:rPr>
                         <w:fldChar w:fldCharType="separate" w:fldLock="0"/>
                       </w:r>
                       <w:r>
                         <w:rPr>
-                          <w:rStyle w:val="Hyperlink.5"/>
+                          <w:rStyle w:val="Hyperlink.6"/>
                           <w:rtl w:val="0"/>
                         </w:rPr>
                         <w:t>ACM BCNC</w:t>
@@ -8907,28 +8331,28 @@
                       </w:r>
                       <w:r>
                         <w:rPr>
-                          <w:rStyle w:val="Hyperlink.9"/>
+                          <w:rStyle w:val="Hyperlink.10"/>
                           <w:rtl w:val="0"/>
                         </w:rPr>
                         <w:fldChar w:fldCharType="begin" w:fldLock="0"/>
                       </w:r>
                       <w:r>
                         <w:rPr>
-                          <w:rStyle w:val="Hyperlink.9"/>
+                          <w:rStyle w:val="Hyperlink.10"/>
                           <w:rtl w:val="0"/>
                         </w:rPr>
                         <w:instrText xml:space="preserve"> HYPERLINK "https://github.com/akuleshov7/ktoml"</w:instrText>
                       </w:r>
                       <w:r>
                         <w:rPr>
-                          <w:rStyle w:val="Hyperlink.9"/>
+                          <w:rStyle w:val="Hyperlink.10"/>
                           <w:rtl w:val="0"/>
                         </w:rPr>
                         <w:fldChar w:fldCharType="separate" w:fldLock="0"/>
                       </w:r>
                       <w:r>
                         <w:rPr>
-                          <w:rStyle w:val="Hyperlink.9"/>
+                          <w:rStyle w:val="Hyperlink.10"/>
                           <w:rtl w:val="0"/>
                         </w:rPr>
                         <w:t>ktoml</w:t>
@@ -9026,28 +8450,28 @@
                       </w:r>
                       <w:r>
                         <w:rPr>
-                          <w:rStyle w:val="Hyperlink.10"/>
+                          <w:rStyle w:val="Hyperlink.11"/>
                           <w:rtl w:val="0"/>
                         </w:rPr>
                         <w:fldChar w:fldCharType="begin" w:fldLock="0"/>
                       </w:r>
                       <w:r>
                         <w:rPr>
-                          <w:rStyle w:val="Hyperlink.10"/>
+                          <w:rStyle w:val="Hyperlink.11"/>
                           <w:rtl w:val="0"/>
                         </w:rPr>
                         <w:instrText xml:space="preserve"> HYPERLINK "https://github.com/akuleshov7"</w:instrText>
                       </w:r>
                       <w:r>
                         <w:rPr>
-                          <w:rStyle w:val="Hyperlink.10"/>
+                          <w:rStyle w:val="Hyperlink.11"/>
                           <w:rtl w:val="0"/>
                         </w:rPr>
                         <w:fldChar w:fldCharType="separate" w:fldLock="0"/>
                       </w:r>
                       <w:r>
                         <w:rPr>
-                          <w:rStyle w:val="Hyperlink.10"/>
+                          <w:rStyle w:val="Hyperlink.11"/>
                           <w:rtl w:val="0"/>
                           <w:lang w:val="da-DK"/>
                         </w:rPr>
@@ -9086,12 +8510,506 @@
           <w:rStyle w:val="None"/>
           <w:rtl w:val="0"/>
         </w:rPr>
+        <w:drawing xmlns:a="http://schemas.openxmlformats.org/drawingml/2006/main">
+          <wp:anchor distT="0" distB="0" distL="0" distR="0" simplePos="0" relativeHeight="251684864" behindDoc="0" locked="0" layoutInCell="1" allowOverlap="1">
+            <wp:simplePos x="0" y="0"/>
+            <wp:positionH relativeFrom="margin">
+              <wp:posOffset>4208691</wp:posOffset>
+            </wp:positionH>
+            <wp:positionV relativeFrom="page">
+              <wp:posOffset>818799</wp:posOffset>
+            </wp:positionV>
+            <wp:extent cx="91713" cy="139148"/>
+            <wp:effectExtent l="0" t="0" r="0" b="0"/>
+            <wp:wrapNone/>
+            <wp:docPr id="1073741859" name="officeArt object" descr="Picture 41"/>
+            <wp:cNvGraphicFramePr/>
+            <a:graphic xmlns:a="http://schemas.openxmlformats.org/drawingml/2006/main">
+              <a:graphicData uri="http://schemas.openxmlformats.org/drawingml/2006/picture">
+                <pic:pic xmlns:pic="http://schemas.openxmlformats.org/drawingml/2006/picture">
+                  <pic:nvPicPr>
+                    <pic:cNvPr id="1073741859" name="Picture 41" descr="Picture 41"/>
+                    <pic:cNvPicPr>
+                      <a:picLocks noChangeAspect="1"/>
+                    </pic:cNvPicPr>
+                  </pic:nvPicPr>
+                  <pic:blipFill>
+                    <a:blip r:embed="rId11">
+                      <a:extLst/>
+                    </a:blip>
+                    <a:stretch>
+                      <a:fillRect/>
+                    </a:stretch>
+                  </pic:blipFill>
+                  <pic:spPr>
+                    <a:xfrm>
+                      <a:off x="0" y="0"/>
+                      <a:ext cx="91713" cy="139148"/>
+                    </a:xfrm>
+                    <a:prstGeom prst="rect">
+                      <a:avLst/>
+                    </a:prstGeom>
+                    <a:ln w="12700" cap="flat">
+                      <a:noFill/>
+                      <a:miter lim="400000"/>
+                    </a:ln>
+                    <a:effectLst/>
+                  </pic:spPr>
+                </pic:pic>
+              </a:graphicData>
+            </a:graphic>
+          </wp:anchor>
+        </w:drawing>
+      </w:r>
+      <w:r>
+        <w:rPr>
+          <w:rStyle w:val="None"/>
+          <w:rtl w:val="0"/>
+        </w:rPr>
+        <mc:AlternateContent>
+          <mc:Choice Requires="wps">
+            <w:drawing xmlns:a="http://schemas.openxmlformats.org/drawingml/2006/main">
+              <wp:anchor distT="0" distB="0" distL="0" distR="0" simplePos="0" relativeHeight="251681792" behindDoc="0" locked="0" layoutInCell="1" allowOverlap="1">
+                <wp:simplePos x="0" y="0"/>
+                <wp:positionH relativeFrom="margin">
+                  <wp:posOffset>4411090</wp:posOffset>
+                </wp:positionH>
+                <wp:positionV relativeFrom="page">
+                  <wp:posOffset>531145</wp:posOffset>
+                </wp:positionV>
+                <wp:extent cx="1861187" cy="285750"/>
+                <wp:effectExtent l="0" t="0" r="0" b="0"/>
+                <wp:wrapNone/>
+                <wp:docPr id="1073741860" name="officeArt object" descr="Text Box 37"/>
+                <wp:cNvGraphicFramePr/>
+                <a:graphic xmlns:a="http://schemas.openxmlformats.org/drawingml/2006/main">
+                  <a:graphicData uri="http://schemas.microsoft.com/office/word/2010/wordprocessingShape">
+                    <wps:wsp>
+                      <wps:cNvSpPr txBox="1"/>
+                      <wps:spPr>
+                        <a:xfrm>
+                          <a:off x="0" y="0"/>
+                          <a:ext cx="1861187" cy="285750"/>
+                        </a:xfrm>
+                        <a:prstGeom prst="rect">
+                          <a:avLst/>
+                        </a:prstGeom>
+                        <a:noFill/>
+                        <a:ln w="12700" cap="flat">
+                          <a:noFill/>
+                          <a:miter lim="400000"/>
+                        </a:ln>
+                        <a:effectLst/>
+                      </wps:spPr>
+                      <wps:txbx>
+                        <w:txbxContent>
+                          <w:p>
+                            <w:pPr>
+                              <w:pStyle w:val="Body A"/>
+                              <w:bidi w:val="0"/>
+                              <w:ind w:left="0" w:right="0" w:firstLine="0"/>
+                              <w:jc w:val="left"/>
+                              <w:rPr>
+                                <w:rtl w:val="0"/>
+                              </w:rPr>
+                            </w:pPr>
+                            <w:r>
+                              <w:rPr>
+                                <w:rStyle w:val="None"/>
+                                <w:rFonts w:ascii="Raleway Light" w:cs="Raleway Light" w:hAnsi="Raleway Light" w:eastAsia="Raleway Light"/>
+                                <w:outline w:val="0"/>
+                                <w:color w:val="545554"/>
+                                <w:u w:color="545554"/>
+                                <w:rtl w:val="0"/>
+                                <w:lang w:val="en-US"/>
+                                <w14:textFill>
+                                  <w14:solidFill>
+                                    <w14:srgbClr w14:val="545554"/>
+                                  </w14:solidFill>
+                                </w14:textFill>
+                              </w:rPr>
+                              <w:t>andrewkuleshov7@gmail.com</w:t>
+                            </w:r>
+                          </w:p>
+                        </w:txbxContent>
+                      </wps:txbx>
+                      <wps:bodyPr wrap="square" lIns="45718" tIns="45718" rIns="45718" bIns="45718" numCol="1" anchor="t">
+                        <a:noAutofit/>
+                      </wps:bodyPr>
+                    </wps:wsp>
+                  </a:graphicData>
+                </a:graphic>
+              </wp:anchor>
+            </w:drawing>
+          </mc:Choice>
+          <mc:Fallback>
+            <w:pict>
+              <v:shape id="_x0000_s1053" type="#_x0000_t202" style="visibility:visible;position:absolute;margin-left:347.3pt;margin-top:41.8pt;width:146.6pt;height:22.5pt;z-index:251681792;mso-position-horizontal:absolute;mso-position-horizontal-relative:margin;mso-position-vertical:absolute;mso-position-vertical-relative:page;mso-wrap-distance-left:0.0pt;mso-wrap-distance-top:0.0pt;mso-wrap-distance-right:0.0pt;mso-wrap-distance-bottom:0.0pt;">
+                <v:fill on="f"/>
+                <v:stroke on="f" weight="1.0pt" dashstyle="solid" endcap="flat" miterlimit="400.0%" joinstyle="miter" linestyle="single" startarrow="none" startarrowwidth="medium" startarrowlength="medium" endarrow="none" endarrowwidth="medium" endarrowlength="medium"/>
+                <v:textbox>
+                  <w:txbxContent>
+                    <w:p>
+                      <w:pPr>
+                        <w:pStyle w:val="Body A"/>
+                        <w:bidi w:val="0"/>
+                        <w:ind w:left="0" w:right="0" w:firstLine="0"/>
+                        <w:jc w:val="left"/>
+                        <w:rPr>
+                          <w:rtl w:val="0"/>
+                        </w:rPr>
+                      </w:pPr>
+                      <w:r>
+                        <w:rPr>
+                          <w:rStyle w:val="None"/>
+                          <w:rFonts w:ascii="Raleway Light" w:cs="Raleway Light" w:hAnsi="Raleway Light" w:eastAsia="Raleway Light"/>
+                          <w:outline w:val="0"/>
+                          <w:color w:val="545554"/>
+                          <w:u w:color="545554"/>
+                          <w:rtl w:val="0"/>
+                          <w:lang w:val="en-US"/>
+                          <w14:textFill>
+                            <w14:solidFill>
+                              <w14:srgbClr w14:val="545554"/>
+                            </w14:solidFill>
+                          </w14:textFill>
+                        </w:rPr>
+                        <w:t>andrewkuleshov7@gmail.com</w:t>
+                      </w:r>
+                    </w:p>
+                  </w:txbxContent>
+                </v:textbox>
+                <w10:wrap type="none" side="bothSides" anchorx="margin" anchory="page"/>
+              </v:shape>
+            </w:pict>
+          </mc:Fallback>
+        </mc:AlternateContent>
+      </w:r>
+      <w:r>
+        <w:rPr>
+          <w:rStyle w:val="None"/>
+          <w:rtl w:val="0"/>
+        </w:rPr>
+        <mc:AlternateContent>
+          <mc:Choice Requires="wps">
+            <w:drawing xmlns:a="http://schemas.openxmlformats.org/drawingml/2006/main">
+              <wp:anchor distT="0" distB="0" distL="0" distR="0" simplePos="0" relativeHeight="251682816" behindDoc="0" locked="0" layoutInCell="1" allowOverlap="1">
+                <wp:simplePos x="0" y="0"/>
+                <wp:positionH relativeFrom="margin">
+                  <wp:posOffset>4419422</wp:posOffset>
+                </wp:positionH>
+                <wp:positionV relativeFrom="page">
+                  <wp:posOffset>763877</wp:posOffset>
+                </wp:positionV>
+                <wp:extent cx="1965962" cy="514728"/>
+                <wp:effectExtent l="0" t="0" r="0" b="0"/>
+                <wp:wrapNone/>
+                <wp:docPr id="1073741861" name="officeArt object" descr="Text Box 38"/>
+                <wp:cNvGraphicFramePr/>
+                <a:graphic xmlns:a="http://schemas.openxmlformats.org/drawingml/2006/main">
+                  <a:graphicData uri="http://schemas.microsoft.com/office/word/2010/wordprocessingShape">
+                    <wps:wsp>
+                      <wps:cNvSpPr txBox="1"/>
+                      <wps:spPr>
+                        <a:xfrm>
+                          <a:off x="0" y="0"/>
+                          <a:ext cx="1965962" cy="514728"/>
+                        </a:xfrm>
+                        <a:prstGeom prst="rect">
+                          <a:avLst/>
+                        </a:prstGeom>
+                        <a:noFill/>
+                        <a:ln w="12700" cap="flat">
+                          <a:noFill/>
+                          <a:miter lim="400000"/>
+                        </a:ln>
+                        <a:effectLst/>
+                      </wps:spPr>
+                      <wps:txbx>
+                        <w:txbxContent>
+                          <w:p>
+                            <w:pPr>
+                              <w:pStyle w:val="Body A"/>
+                              <w:bidi w:val="0"/>
+                              <w:ind w:left="0" w:right="0" w:firstLine="0"/>
+                              <w:jc w:val="left"/>
+                              <w:rPr>
+                                <w:rtl w:val="0"/>
+                              </w:rPr>
+                            </w:pPr>
+                            <w:r>
+                              <w:rPr>
+                                <w:rStyle w:val="None"/>
+                                <w:rFonts w:ascii="Raleway Light" w:cs="Raleway Light" w:hAnsi="Raleway Light" w:eastAsia="Raleway Light"/>
+                                <w:outline w:val="0"/>
+                                <w:color w:val="545554"/>
+                                <w:u w:color="545554"/>
+                                <w:rtl w:val="0"/>
+                                <w:lang w:val="en-US"/>
+                                <w14:textFill>
+                                  <w14:solidFill>
+                                    <w14:srgbClr w14:val="545554"/>
+                                  </w14:solidFill>
+                                </w14:textFill>
+                              </w:rPr>
+                              <w:t>Amsterdam</w:t>
+                            </w:r>
+                            <w:r>
+                              <w:rPr>
+                                <w:rStyle w:val="None"/>
+                                <w:rFonts w:ascii="Raleway Light" w:cs="Raleway Light" w:hAnsi="Raleway Light" w:eastAsia="Raleway Light"/>
+                                <w:outline w:val="0"/>
+                                <w:color w:val="545554"/>
+                                <w:u w:color="545554"/>
+                                <w:rtl w:val="0"/>
+                                <w:lang w:val="nl-NL"/>
+                                <w14:textFill>
+                                  <w14:solidFill>
+                                    <w14:srgbClr w14:val="545554"/>
+                                  </w14:solidFill>
+                                </w14:textFill>
+                              </w:rPr>
+                              <w:t xml:space="preserve">, </w:t>
+                            </w:r>
+                            <w:r>
+                              <w:rPr>
+                                <w:rStyle w:val="None"/>
+                                <w:rFonts w:ascii="Raleway Light" w:cs="Raleway Light" w:hAnsi="Raleway Light" w:eastAsia="Raleway Light"/>
+                                <w:outline w:val="0"/>
+                                <w:color w:val="545554"/>
+                                <w:u w:color="545554"/>
+                                <w:rtl w:val="0"/>
+                                <w:lang w:val="en-US"/>
+                                <w14:textFill>
+                                  <w14:solidFill>
+                                    <w14:srgbClr w14:val="545554"/>
+                                  </w14:solidFill>
+                                </w14:textFill>
+                              </w:rPr>
+                              <w:t>Netherlands</w:t>
+                            </w:r>
+                            <w:r>
+                              <w:rPr>
+                                <w:rStyle w:val="None"/>
+                                <w:rFonts w:ascii="Raleway Light" w:cs="Raleway Light" w:hAnsi="Raleway Light" w:eastAsia="Raleway Light"/>
+                                <w:outline w:val="0"/>
+                                <w:color w:val="545554"/>
+                                <w:u w:color="545554"/>
+                                <w:rtl w:val="0"/>
+                                <w14:textFill>
+                                  <w14:solidFill>
+                                    <w14:srgbClr w14:val="545554"/>
+                                  </w14:solidFill>
+                                </w14:textFill>
+                              </w:rPr>
+                              <w:br w:type="textWrapping"/>
+                            </w:r>
+                            <w:r>
+                              <w:rPr>
+                                <w:rStyle w:val="None"/>
+                                <w:rFonts w:ascii="Raleway Light" w:cs="Raleway Light" w:hAnsi="Raleway Light" w:eastAsia="Raleway Light"/>
+                                <w:outline w:val="0"/>
+                                <w:color w:val="545554"/>
+                                <w:u w:color="545554"/>
+                                <w:rtl w:val="0"/>
+                                <w:lang w:val="en-US"/>
+                                <w14:textFill>
+                                  <w14:solidFill>
+                                    <w14:srgbClr w14:val="545554"/>
+                                  </w14:solidFill>
+                                </w14:textFill>
+                              </w:rPr>
+                              <w:t>ready to relocate</w:t>
+                            </w:r>
+                          </w:p>
+                        </w:txbxContent>
+                      </wps:txbx>
+                      <wps:bodyPr wrap="square" lIns="45718" tIns="45718" rIns="45718" bIns="45718" numCol="1" anchor="t">
+                        <a:noAutofit/>
+                      </wps:bodyPr>
+                    </wps:wsp>
+                  </a:graphicData>
+                </a:graphic>
+              </wp:anchor>
+            </w:drawing>
+          </mc:Choice>
+          <mc:Fallback>
+            <w:pict>
+              <v:shape id="_x0000_s1054" type="#_x0000_t202" style="visibility:visible;position:absolute;margin-left:348.0pt;margin-top:60.1pt;width:154.8pt;height:40.5pt;z-index:251682816;mso-position-horizontal:absolute;mso-position-horizontal-relative:margin;mso-position-vertical:absolute;mso-position-vertical-relative:page;mso-wrap-distance-left:0.0pt;mso-wrap-distance-top:0.0pt;mso-wrap-distance-right:0.0pt;mso-wrap-distance-bottom:0.0pt;">
+                <v:fill on="f"/>
+                <v:stroke on="f" weight="1.0pt" dashstyle="solid" endcap="flat" miterlimit="400.0%" joinstyle="miter" linestyle="single" startarrow="none" startarrowwidth="medium" startarrowlength="medium" endarrow="none" endarrowwidth="medium" endarrowlength="medium"/>
+                <v:textbox>
+                  <w:txbxContent>
+                    <w:p>
+                      <w:pPr>
+                        <w:pStyle w:val="Body A"/>
+                        <w:bidi w:val="0"/>
+                        <w:ind w:left="0" w:right="0" w:firstLine="0"/>
+                        <w:jc w:val="left"/>
+                        <w:rPr>
+                          <w:rtl w:val="0"/>
+                        </w:rPr>
+                      </w:pPr>
+                      <w:r>
+                        <w:rPr>
+                          <w:rStyle w:val="None"/>
+                          <w:rFonts w:ascii="Raleway Light" w:cs="Raleway Light" w:hAnsi="Raleway Light" w:eastAsia="Raleway Light"/>
+                          <w:outline w:val="0"/>
+                          <w:color w:val="545554"/>
+                          <w:u w:color="545554"/>
+                          <w:rtl w:val="0"/>
+                          <w:lang w:val="en-US"/>
+                          <w14:textFill>
+                            <w14:solidFill>
+                              <w14:srgbClr w14:val="545554"/>
+                            </w14:solidFill>
+                          </w14:textFill>
+                        </w:rPr>
+                        <w:t>Amsterdam</w:t>
+                      </w:r>
+                      <w:r>
+                        <w:rPr>
+                          <w:rStyle w:val="None"/>
+                          <w:rFonts w:ascii="Raleway Light" w:cs="Raleway Light" w:hAnsi="Raleway Light" w:eastAsia="Raleway Light"/>
+                          <w:outline w:val="0"/>
+                          <w:color w:val="545554"/>
+                          <w:u w:color="545554"/>
+                          <w:rtl w:val="0"/>
+                          <w:lang w:val="nl-NL"/>
+                          <w14:textFill>
+                            <w14:solidFill>
+                              <w14:srgbClr w14:val="545554"/>
+                            </w14:solidFill>
+                          </w14:textFill>
+                        </w:rPr>
+                        <w:t xml:space="preserve">, </w:t>
+                      </w:r>
+                      <w:r>
+                        <w:rPr>
+                          <w:rStyle w:val="None"/>
+                          <w:rFonts w:ascii="Raleway Light" w:cs="Raleway Light" w:hAnsi="Raleway Light" w:eastAsia="Raleway Light"/>
+                          <w:outline w:val="0"/>
+                          <w:color w:val="545554"/>
+                          <w:u w:color="545554"/>
+                          <w:rtl w:val="0"/>
+                          <w:lang w:val="en-US"/>
+                          <w14:textFill>
+                            <w14:solidFill>
+                              <w14:srgbClr w14:val="545554"/>
+                            </w14:solidFill>
+                          </w14:textFill>
+                        </w:rPr>
+                        <w:t>Netherlands</w:t>
+                      </w:r>
+                      <w:r>
+                        <w:rPr>
+                          <w:rStyle w:val="None"/>
+                          <w:rFonts w:ascii="Raleway Light" w:cs="Raleway Light" w:hAnsi="Raleway Light" w:eastAsia="Raleway Light"/>
+                          <w:outline w:val="0"/>
+                          <w:color w:val="545554"/>
+                          <w:u w:color="545554"/>
+                          <w:rtl w:val="0"/>
+                          <w14:textFill>
+                            <w14:solidFill>
+                              <w14:srgbClr w14:val="545554"/>
+                            </w14:solidFill>
+                          </w14:textFill>
+                        </w:rPr>
+                        <w:br w:type="textWrapping"/>
+                      </w:r>
+                      <w:r>
+                        <w:rPr>
+                          <w:rStyle w:val="None"/>
+                          <w:rFonts w:ascii="Raleway Light" w:cs="Raleway Light" w:hAnsi="Raleway Light" w:eastAsia="Raleway Light"/>
+                          <w:outline w:val="0"/>
+                          <w:color w:val="545554"/>
+                          <w:u w:color="545554"/>
+                          <w:rtl w:val="0"/>
+                          <w:lang w:val="en-US"/>
+                          <w14:textFill>
+                            <w14:solidFill>
+                              <w14:srgbClr w14:val="545554"/>
+                            </w14:solidFill>
+                          </w14:textFill>
+                        </w:rPr>
+                        <w:t>ready to relocate</w:t>
+                      </w:r>
+                    </w:p>
+                  </w:txbxContent>
+                </v:textbox>
+                <w10:wrap type="none" side="bothSides" anchorx="margin" anchory="page"/>
+              </v:shape>
+            </w:pict>
+          </mc:Fallback>
+        </mc:AlternateContent>
+      </w:r>
+      <w:r>
+        <w:rPr>
+          <w:rStyle w:val="None"/>
+          <w:rtl w:val="0"/>
+        </w:rPr>
+        <w:drawing xmlns:a="http://schemas.openxmlformats.org/drawingml/2006/main">
+          <wp:anchor distT="0" distB="0" distL="0" distR="0" simplePos="0" relativeHeight="251683840" behindDoc="0" locked="0" layoutInCell="1" allowOverlap="1">
+            <wp:simplePos x="0" y="0"/>
+            <wp:positionH relativeFrom="margin">
+              <wp:posOffset>4175340</wp:posOffset>
+            </wp:positionH>
+            <wp:positionV relativeFrom="page">
+              <wp:posOffset>607980</wp:posOffset>
+            </wp:positionV>
+            <wp:extent cx="144476" cy="115581"/>
+            <wp:effectExtent l="0" t="0" r="0" b="0"/>
+            <wp:wrapNone/>
+            <wp:docPr id="1073741862" name="officeArt object" descr="Picture 40"/>
+            <wp:cNvGraphicFramePr/>
+            <a:graphic xmlns:a="http://schemas.openxmlformats.org/drawingml/2006/main">
+              <a:graphicData uri="http://schemas.openxmlformats.org/drawingml/2006/picture">
+                <pic:pic xmlns:pic="http://schemas.openxmlformats.org/drawingml/2006/picture">
+                  <pic:nvPicPr>
+                    <pic:cNvPr id="1073741862" name="Picture 40" descr="Picture 40"/>
+                    <pic:cNvPicPr>
+                      <a:picLocks noChangeAspect="1"/>
+                    </pic:cNvPicPr>
+                  </pic:nvPicPr>
+                  <pic:blipFill>
+                    <a:blip r:embed="rId12">
+                      <a:extLst/>
+                    </a:blip>
+                    <a:stretch>
+                      <a:fillRect/>
+                    </a:stretch>
+                  </pic:blipFill>
+                  <pic:spPr>
+                    <a:xfrm>
+                      <a:off x="0" y="0"/>
+                      <a:ext cx="144476" cy="115581"/>
+                    </a:xfrm>
+                    <a:prstGeom prst="rect">
+                      <a:avLst/>
+                    </a:prstGeom>
+                    <a:ln w="12700" cap="flat">
+                      <a:noFill/>
+                      <a:miter lim="400000"/>
+                    </a:ln>
+                    <a:effectLst/>
+                  </pic:spPr>
+                </pic:pic>
+              </a:graphicData>
+            </a:graphic>
+          </wp:anchor>
+        </w:drawing>
+      </w:r>
+      <w:r>
+        <w:rPr>
+          <w:rStyle w:val="None"/>
+          <w:rtl w:val="0"/>
+        </w:rPr>
         <w:t xml:space="preserve">  </w:t>
       </w:r>
     </w:p>
     <w:sectPr>
-      <w:headerReference w:type="default" r:id="rId14"/>
-      <w:footerReference w:type="default" r:id="rId15"/>
+      <w:headerReference w:type="default" r:id="rId13"/>
+      <w:footerReference w:type="default" r:id="rId14"/>
       <w:pgSz w:w="12240" w:h="15840" w:orient="portrait"/>
       <w:pgMar w:top="1440" w:right="1800" w:bottom="1440" w:left="1800" w:header="708" w:footer="708"/>
       <w:bidi w:val="1"/>
@@ -9404,8 +9322,10 @@
       </w14:textFill>
     </w:rPr>
   </w:style>
-  <w:style w:type="character" w:styleId="Hyperlink.2.0">
-    <w:name w:val="Hyperlink.2.0"/>
+  <w:style w:type="character" w:styleId="Hyperlink.4">
+    <w:name w:val="Hyperlink.4"/>
+    <w:basedOn w:val="None"/>
+    <w:next w:val="Hyperlink.4"/>
     <w:rPr>
       <w:rFonts w:ascii="Carlito" w:cs="Carlito" w:hAnsi="Carlito" w:eastAsia="Carlito"/>
       <w:b w:val="1"/>
@@ -9413,24 +9333,6 @@
       <w:outline w:val="0"/>
       <w:color w:val="0563c1"/>
       <w:u w:val="single" w:color="0563c1"/>
-      <w14:textFill>
-        <w14:solidFill>
-          <w14:srgbClr w14:val="0563C1"/>
-        </w14:solidFill>
-      </w14:textFill>
-    </w:rPr>
-  </w:style>
-  <w:style w:type="character" w:styleId="Hyperlink.4">
-    <w:name w:val="Hyperlink.4"/>
-    <w:basedOn w:val="None"/>
-    <w:next w:val="Hyperlink.4"/>
-    <w:rPr>
-      <w:rFonts w:ascii="Calibri Light" w:cs="Calibri Light" w:hAnsi="Calibri Light" w:eastAsia="Calibri Light"/>
-      <w:outline w:val="0"/>
-      <w:color w:val="0563c1"/>
-      <w:spacing w:val="0"/>
-      <w:u w:val="single" w:color="0563c1"/>
-      <w:lang w:val="de-DE"/>
       <w14:textFill>
         <w14:solidFill>
           <w14:srgbClr w14:val="0563C1"/>
@@ -9448,6 +9350,7 @@
       <w:color w:val="0563c1"/>
       <w:spacing w:val="0"/>
       <w:u w:val="single" w:color="0563c1"/>
+      <w:lang w:val="de-DE"/>
       <w14:textFill>
         <w14:solidFill>
           <w14:srgbClr w14:val="0563C1"/>
@@ -9457,8 +9360,25 @@
   </w:style>
   <w:style w:type="character" w:styleId="Hyperlink.6">
     <w:name w:val="Hyperlink.6"/>
+    <w:basedOn w:val="None"/>
+    <w:next w:val="Hyperlink.6"/>
+    <w:rPr>
+      <w:rFonts w:ascii="Calibri Light" w:cs="Calibri Light" w:hAnsi="Calibri Light" w:eastAsia="Calibri Light"/>
+      <w:outline w:val="0"/>
+      <w:color w:val="0563c1"/>
+      <w:spacing w:val="0"/>
+      <w:u w:val="single" w:color="0563c1"/>
+      <w14:textFill>
+        <w14:solidFill>
+          <w14:srgbClr w14:val="0563C1"/>
+        </w14:solidFill>
+      </w14:textFill>
+    </w:rPr>
+  </w:style>
+  <w:style w:type="character" w:styleId="Hyperlink.7">
+    <w:name w:val="Hyperlink.7"/>
     <w:basedOn w:val="Hyperlink"/>
-    <w:next w:val="Hyperlink.6"/>
+    <w:next w:val="Hyperlink.7"/>
     <w:rPr>
       <w:outline w:val="0"/>
       <w:color w:val="0000ff"/>
@@ -9470,10 +9390,10 @@
       </w14:textFill>
     </w:rPr>
   </w:style>
-  <w:style w:type="character" w:styleId="Hyperlink.7">
-    <w:name w:val="Hyperlink.7"/>
+  <w:style w:type="character" w:styleId="Hyperlink.8">
+    <w:name w:val="Hyperlink.8"/>
     <w:basedOn w:val="None"/>
-    <w:next w:val="Hyperlink.7"/>
+    <w:next w:val="Hyperlink.8"/>
     <w:rPr>
       <w:rFonts w:ascii="Calibri Light" w:cs="Calibri Light" w:hAnsi="Calibri Light" w:eastAsia="Calibri Light"/>
       <w:outline w:val="0"/>
@@ -9488,10 +9408,10 @@
       </w14:textFill>
     </w:rPr>
   </w:style>
-  <w:style w:type="character" w:styleId="Hyperlink.8">
-    <w:name w:val="Hyperlink.8"/>
+  <w:style w:type="character" w:styleId="Hyperlink.9">
+    <w:name w:val="Hyperlink.9"/>
     <w:basedOn w:val="None"/>
-    <w:next w:val="Hyperlink.8"/>
+    <w:next w:val="Hyperlink.9"/>
     <w:rPr>
       <w:outline w:val="0"/>
       <w:color w:val="0563c1"/>
@@ -9504,10 +9424,10 @@
       </w14:textFill>
     </w:rPr>
   </w:style>
-  <w:style w:type="character" w:styleId="Hyperlink.9">
-    <w:name w:val="Hyperlink.9"/>
+  <w:style w:type="character" w:styleId="Hyperlink.10">
+    <w:name w:val="Hyperlink.10"/>
     <w:basedOn w:val="None"/>
-    <w:next w:val="Hyperlink.9"/>
+    <w:next w:val="Hyperlink.10"/>
     <w:rPr>
       <w:rFonts w:ascii="Carlito" w:cs="Carlito" w:hAnsi="Carlito" w:eastAsia="Carlito"/>
       <w:b w:val="1"/>
@@ -9522,10 +9442,10 @@
       </w14:textFill>
     </w:rPr>
   </w:style>
-  <w:style w:type="character" w:styleId="Hyperlink.10">
-    <w:name w:val="Hyperlink.10"/>
+  <w:style w:type="character" w:styleId="Hyperlink.11">
+    <w:name w:val="Hyperlink.11"/>
     <w:basedOn w:val="None"/>
-    <w:next w:val="Hyperlink.10"/>
+    <w:next w:val="Hyperlink.11"/>
     <w:rPr>
       <w:rFonts w:ascii="Carlito" w:cs="Carlito" w:hAnsi="Carlito" w:eastAsia="Carlito"/>
       <w:b w:val="1"/>

</xml_diff>